<commit_message>
Arrumado erro de cadastro e alteracao de postos, relatorio final está em andamento (quase no final)
</commit_message>
<xml_diff>
--- a/Relatório Final.docx
+++ b/Relatório Final.docx
@@ -22,7 +22,7 @@
       </w:pPr>
       <w:r>
         <w:rPr>
-          <w:rFonts w:ascii="Arial" w:hAnsi="Arial" w:cs="Arial"/>
+          <w:rFonts w:cs="Arial"/>
           <w:sz w:val="32"/>
           <w:szCs w:val="32"/>
         </w:rPr>
@@ -71,7 +71,7 @@
       <w:bookmarkStart w:id="0" w:name="_Toc78724623"/>
       <w:r>
         <w:rPr>
-          <w:rFonts w:ascii="Arial" w:hAnsi="Arial" w:cs="Arial"/>
+          <w:rFonts w:cs="Arial"/>
           <w:sz w:val="32"/>
           <w:szCs w:val="32"/>
         </w:rPr>
@@ -165,7 +165,7 @@
           <w:r>
             <w:fldChar w:fldCharType="separate"/>
           </w:r>
-          <w:hyperlink w:anchor="_Toc78726023" w:history="1">
+          <w:hyperlink w:anchor="_Toc82526545" w:history="1">
             <w:r>
               <w:rPr>
                 <w:rStyle w:val="Hyperlink"/>
@@ -192,7 +192,7 @@
                 <w:noProof/>
                 <w:webHidden/>
               </w:rPr>
-              <w:instrText xml:space="preserve"> PAGEREF _Toc78726023 \h </w:instrText>
+              <w:instrText xml:space="preserve"> PAGEREF _Toc82526545 \h </w:instrText>
             </w:r>
             <w:r>
               <w:rPr>
@@ -236,7 +236,7 @@
               <w:lang w:eastAsia="pt-BR"/>
             </w:rPr>
           </w:pPr>
-          <w:hyperlink w:anchor="_Toc78726024" w:history="1">
+          <w:hyperlink w:anchor="_Toc82526546" w:history="1">
             <w:r>
               <w:rPr>
                 <w:rStyle w:val="Hyperlink"/>
@@ -263,7 +263,7 @@
                 <w:noProof/>
                 <w:webHidden/>
               </w:rPr>
-              <w:instrText xml:space="preserve"> PAGEREF _Toc78726024 \h </w:instrText>
+              <w:instrText xml:space="preserve"> PAGEREF _Toc82526546 \h </w:instrText>
             </w:r>
             <w:r>
               <w:rPr>
@@ -283,7 +283,7 @@
                 <w:noProof/>
                 <w:webHidden/>
               </w:rPr>
-              <w:t>3</w:t>
+              <w:t>2</w:t>
             </w:r>
             <w:r>
               <w:rPr>
@@ -307,13 +307,13 @@
               <w:lang w:eastAsia="pt-BR"/>
             </w:rPr>
           </w:pPr>
-          <w:hyperlink w:anchor="_Toc78726025" w:history="1">
+          <w:hyperlink w:anchor="_Toc82526547" w:history="1">
             <w:r>
               <w:rPr>
                 <w:rStyle w:val="Hyperlink"/>
                 <w:noProof/>
               </w:rPr>
-              <w:t>Objetivos</w:t>
+              <w:t>Objetivo geral</w:t>
             </w:r>
             <w:r>
               <w:rPr>
@@ -334,7 +334,7 @@
                 <w:noProof/>
                 <w:webHidden/>
               </w:rPr>
-              <w:instrText xml:space="preserve"> PAGEREF _Toc78726025 \h </w:instrText>
+              <w:instrText xml:space="preserve"> PAGEREF _Toc82526547 \h </w:instrText>
             </w:r>
             <w:r>
               <w:rPr>
@@ -378,13 +378,13 @@
               <w:lang w:eastAsia="pt-BR"/>
             </w:rPr>
           </w:pPr>
-          <w:hyperlink w:anchor="_Toc78726026" w:history="1">
+          <w:hyperlink w:anchor="_Toc82526548" w:history="1">
             <w:r>
               <w:rPr>
                 <w:rStyle w:val="Hyperlink"/>
                 <w:noProof/>
               </w:rPr>
-              <w:t>Objetivo geral</w:t>
+              <w:t>Objetivos específicos</w:t>
             </w:r>
             <w:r>
               <w:rPr>
@@ -405,7 +405,7 @@
                 <w:noProof/>
                 <w:webHidden/>
               </w:rPr>
-              <w:instrText xml:space="preserve"> PAGEREF _Toc78726026 \h </w:instrText>
+              <w:instrText xml:space="preserve"> PAGEREF _Toc82526548 \h </w:instrText>
             </w:r>
             <w:r>
               <w:rPr>
@@ -449,13 +449,13 @@
               <w:lang w:eastAsia="pt-BR"/>
             </w:rPr>
           </w:pPr>
-          <w:hyperlink w:anchor="_Toc78726027" w:history="1">
+          <w:hyperlink w:anchor="_Toc82526549" w:history="1">
             <w:r>
               <w:rPr>
                 <w:rStyle w:val="Hyperlink"/>
                 <w:noProof/>
               </w:rPr>
-              <w:t>Objetivos específicos</w:t>
+              <w:t>Motivação e Justificativa</w:t>
             </w:r>
             <w:r>
               <w:rPr>
@@ -476,7 +476,7 @@
                 <w:noProof/>
                 <w:webHidden/>
               </w:rPr>
-              <w:instrText xml:space="preserve"> PAGEREF _Toc78726027 \h </w:instrText>
+              <w:instrText xml:space="preserve"> PAGEREF _Toc82526549 \h </w:instrText>
             </w:r>
             <w:r>
               <w:rPr>
@@ -520,13 +520,13 @@
               <w:lang w:eastAsia="pt-BR"/>
             </w:rPr>
           </w:pPr>
-          <w:hyperlink w:anchor="_Toc78726028" w:history="1">
+          <w:hyperlink w:anchor="_Toc82526550" w:history="1">
             <w:r>
               <w:rPr>
                 <w:rStyle w:val="Hyperlink"/>
                 <w:noProof/>
               </w:rPr>
-              <w:t>Motivação</w:t>
+              <w:t>Método</w:t>
             </w:r>
             <w:r>
               <w:rPr>
@@ -547,7 +547,7 @@
                 <w:noProof/>
                 <w:webHidden/>
               </w:rPr>
-              <w:instrText xml:space="preserve"> PAGEREF _Toc78726028 \h </w:instrText>
+              <w:instrText xml:space="preserve"> PAGEREF _Toc82526550 \h </w:instrText>
             </w:r>
             <w:r>
               <w:rPr>
@@ -591,12 +591,296 @@
               <w:lang w:eastAsia="pt-BR"/>
             </w:rPr>
           </w:pPr>
-          <w:hyperlink w:anchor="_Toc78726029" w:history="1">
+          <w:hyperlink w:anchor="_Toc82526551" w:history="1">
             <w:r>
               <w:rPr>
                 <w:rStyle w:val="Hyperlink"/>
                 <w:noProof/>
               </w:rPr>
+              <w:t>Detalhamento do Projeto</w:t>
+            </w:r>
+            <w:r>
+              <w:rPr>
+                <w:noProof/>
+                <w:webHidden/>
+              </w:rPr>
+              <w:tab/>
+            </w:r>
+            <w:r>
+              <w:rPr>
+                <w:noProof/>
+                <w:webHidden/>
+              </w:rPr>
+              <w:fldChar w:fldCharType="begin"/>
+            </w:r>
+            <w:r>
+              <w:rPr>
+                <w:noProof/>
+                <w:webHidden/>
+              </w:rPr>
+              <w:instrText xml:space="preserve"> PAGEREF _Toc82526551 \h </w:instrText>
+            </w:r>
+            <w:r>
+              <w:rPr>
+                <w:noProof/>
+                <w:webHidden/>
+              </w:rPr>
+            </w:r>
+            <w:r>
+              <w:rPr>
+                <w:noProof/>
+                <w:webHidden/>
+              </w:rPr>
+              <w:fldChar w:fldCharType="separate"/>
+            </w:r>
+            <w:r>
+              <w:rPr>
+                <w:noProof/>
+                <w:webHidden/>
+              </w:rPr>
+              <w:t>5</w:t>
+            </w:r>
+            <w:r>
+              <w:rPr>
+                <w:noProof/>
+                <w:webHidden/>
+              </w:rPr>
+              <w:fldChar w:fldCharType="end"/>
+            </w:r>
+          </w:hyperlink>
+        </w:p>
+        <w:p>
+          <w:pPr>
+            <w:pStyle w:val="Sumrio1"/>
+            <w:tabs>
+              <w:tab w:val="right" w:leader="dot" w:pos="8494"/>
+            </w:tabs>
+            <w:rPr>
+              <w:rFonts w:asciiTheme="minorHAnsi" w:eastAsiaTheme="minorEastAsia" w:hAnsiTheme="minorHAnsi"/>
+              <w:noProof/>
+              <w:sz w:val="22"/>
+              <w:lang w:eastAsia="pt-BR"/>
+            </w:rPr>
+          </w:pPr>
+          <w:hyperlink w:anchor="_Toc82526552" w:history="1">
+            <w:r>
+              <w:rPr>
+                <w:rStyle w:val="Hyperlink"/>
+                <w:noProof/>
+              </w:rPr>
+              <w:t>Requisitos funcionais</w:t>
+            </w:r>
+            <w:r>
+              <w:rPr>
+                <w:noProof/>
+                <w:webHidden/>
+              </w:rPr>
+              <w:tab/>
+            </w:r>
+            <w:r>
+              <w:rPr>
+                <w:noProof/>
+                <w:webHidden/>
+              </w:rPr>
+              <w:fldChar w:fldCharType="begin"/>
+            </w:r>
+            <w:r>
+              <w:rPr>
+                <w:noProof/>
+                <w:webHidden/>
+              </w:rPr>
+              <w:instrText xml:space="preserve"> PAGEREF _Toc82526552 \h </w:instrText>
+            </w:r>
+            <w:r>
+              <w:rPr>
+                <w:noProof/>
+                <w:webHidden/>
+              </w:rPr>
+            </w:r>
+            <w:r>
+              <w:rPr>
+                <w:noProof/>
+                <w:webHidden/>
+              </w:rPr>
+              <w:fldChar w:fldCharType="separate"/>
+            </w:r>
+            <w:r>
+              <w:rPr>
+                <w:noProof/>
+                <w:webHidden/>
+              </w:rPr>
+              <w:t>5</w:t>
+            </w:r>
+            <w:r>
+              <w:rPr>
+                <w:noProof/>
+                <w:webHidden/>
+              </w:rPr>
+              <w:fldChar w:fldCharType="end"/>
+            </w:r>
+          </w:hyperlink>
+        </w:p>
+        <w:p>
+          <w:pPr>
+            <w:pStyle w:val="Sumrio1"/>
+            <w:tabs>
+              <w:tab w:val="right" w:leader="dot" w:pos="8494"/>
+            </w:tabs>
+            <w:rPr>
+              <w:rFonts w:asciiTheme="minorHAnsi" w:eastAsiaTheme="minorEastAsia" w:hAnsiTheme="minorHAnsi"/>
+              <w:noProof/>
+              <w:sz w:val="22"/>
+              <w:lang w:eastAsia="pt-BR"/>
+            </w:rPr>
+          </w:pPr>
+          <w:hyperlink w:anchor="_Toc82526553" w:history="1">
+            <w:r>
+              <w:rPr>
+                <w:rStyle w:val="Hyperlink"/>
+                <w:noProof/>
+              </w:rPr>
+              <w:t>Requisitos não funcionais</w:t>
+            </w:r>
+            <w:r>
+              <w:rPr>
+                <w:noProof/>
+                <w:webHidden/>
+              </w:rPr>
+              <w:tab/>
+            </w:r>
+            <w:r>
+              <w:rPr>
+                <w:noProof/>
+                <w:webHidden/>
+              </w:rPr>
+              <w:fldChar w:fldCharType="begin"/>
+            </w:r>
+            <w:r>
+              <w:rPr>
+                <w:noProof/>
+                <w:webHidden/>
+              </w:rPr>
+              <w:instrText xml:space="preserve"> PAGEREF _Toc82526553 \h </w:instrText>
+            </w:r>
+            <w:r>
+              <w:rPr>
+                <w:noProof/>
+                <w:webHidden/>
+              </w:rPr>
+            </w:r>
+            <w:r>
+              <w:rPr>
+                <w:noProof/>
+                <w:webHidden/>
+              </w:rPr>
+              <w:fldChar w:fldCharType="separate"/>
+            </w:r>
+            <w:r>
+              <w:rPr>
+                <w:noProof/>
+                <w:webHidden/>
+              </w:rPr>
+              <w:t>6</w:t>
+            </w:r>
+            <w:r>
+              <w:rPr>
+                <w:noProof/>
+                <w:webHidden/>
+              </w:rPr>
+              <w:fldChar w:fldCharType="end"/>
+            </w:r>
+          </w:hyperlink>
+        </w:p>
+        <w:p>
+          <w:pPr>
+            <w:pStyle w:val="Sumrio1"/>
+            <w:tabs>
+              <w:tab w:val="right" w:leader="dot" w:pos="8494"/>
+            </w:tabs>
+            <w:rPr>
+              <w:rFonts w:asciiTheme="minorHAnsi" w:eastAsiaTheme="minorEastAsia" w:hAnsiTheme="minorHAnsi"/>
+              <w:noProof/>
+              <w:sz w:val="22"/>
+              <w:lang w:eastAsia="pt-BR"/>
+            </w:rPr>
+          </w:pPr>
+          <w:hyperlink w:anchor="_Toc82526554" w:history="1">
+            <w:r>
+              <w:rPr>
+                <w:rStyle w:val="Hyperlink"/>
+                <w:noProof/>
+              </w:rPr>
+              <w:t>Diagrama Entidade Relacionamento</w:t>
+            </w:r>
+            <w:r>
+              <w:rPr>
+                <w:noProof/>
+                <w:webHidden/>
+              </w:rPr>
+              <w:tab/>
+            </w:r>
+            <w:r>
+              <w:rPr>
+                <w:noProof/>
+                <w:webHidden/>
+              </w:rPr>
+              <w:fldChar w:fldCharType="begin"/>
+            </w:r>
+            <w:r>
+              <w:rPr>
+                <w:noProof/>
+                <w:webHidden/>
+              </w:rPr>
+              <w:instrText xml:space="preserve"> PAGEREF _Toc82526554 \h </w:instrText>
+            </w:r>
+            <w:r>
+              <w:rPr>
+                <w:noProof/>
+                <w:webHidden/>
+              </w:rPr>
+            </w:r>
+            <w:r>
+              <w:rPr>
+                <w:noProof/>
+                <w:webHidden/>
+              </w:rPr>
+              <w:fldChar w:fldCharType="separate"/>
+            </w:r>
+            <w:r>
+              <w:rPr>
+                <w:noProof/>
+                <w:webHidden/>
+              </w:rPr>
+              <w:t>7</w:t>
+            </w:r>
+            <w:r>
+              <w:rPr>
+                <w:noProof/>
+                <w:webHidden/>
+              </w:rPr>
+              <w:fldChar w:fldCharType="end"/>
+            </w:r>
+          </w:hyperlink>
+        </w:p>
+        <w:p>
+          <w:pPr>
+            <w:pStyle w:val="Sumrio1"/>
+            <w:tabs>
+              <w:tab w:val="right" w:leader="dot" w:pos="8494"/>
+            </w:tabs>
+            <w:rPr>
+              <w:rFonts w:asciiTheme="minorHAnsi" w:eastAsiaTheme="minorEastAsia" w:hAnsiTheme="minorHAnsi"/>
+              <w:noProof/>
+              <w:sz w:val="22"/>
+              <w:lang w:eastAsia="pt-BR"/>
+            </w:rPr>
+          </w:pPr>
+          <w:hyperlink w:anchor="_Toc82526555" w:history="1">
+            <w:r>
+              <w:rPr>
+                <w:rStyle w:val="Hyperlink"/>
+                <w:noProof/>
+              </w:rPr>
               <w:t>Referências Bibliográficas</w:t>
             </w:r>
             <w:r>
@@ -618,7 +902,7 @@
                 <w:noProof/>
                 <w:webHidden/>
               </w:rPr>
-              <w:instrText xml:space="preserve"> PAGEREF _Toc78726029 \h </w:instrText>
+              <w:instrText xml:space="preserve"> PAGEREF _Toc82526555 \h </w:instrText>
             </w:r>
             <w:r>
               <w:rPr>
@@ -638,7 +922,7 @@
                 <w:noProof/>
                 <w:webHidden/>
               </w:rPr>
-              <w:t>5</w:t>
+              <w:t>7</w:t>
             </w:r>
             <w:r>
               <w:rPr>
@@ -655,7 +939,6 @@
               <w:b/>
               <w:bCs/>
             </w:rPr>
-            <w:lastRenderedPageBreak/>
             <w:fldChar w:fldCharType="end"/>
           </w:r>
         </w:p>
@@ -669,7 +952,7 @@
       <w:pPr>
         <w:pStyle w:val="Ttulo1"/>
       </w:pPr>
-      <w:bookmarkStart w:id="1" w:name="_Toc78726023"/>
+      <w:bookmarkStart w:id="1" w:name="_Toc82526545"/>
       <w:r>
         <w:t>Resumo</w:t>
       </w:r>
@@ -705,7 +988,7 @@
       <w:pPr>
         <w:pStyle w:val="Ttulo1"/>
       </w:pPr>
-      <w:bookmarkStart w:id="2" w:name="_Toc78726024"/>
+      <w:bookmarkStart w:id="2" w:name="_Toc82526546"/>
       <w:r>
         <w:t>Contextualização</w:t>
       </w:r>
@@ -718,7 +1001,13 @@
     </w:p>
     <w:p>
       <w:r>
-        <w:t>Desta forma, o objetivo desse projeto é otimizar e informar os indivíduos sobre as vacinas que serão aplicadas, mostrando as informações cruciais como agendamento, local, tipo de vacina, doses, etc.</w:t>
+        <w:t>Desta forma, o objetivo desse projeto é otimizar</w:t>
+      </w:r>
+      <w:r>
+        <w:t xml:space="preserve"> o sistema de vacinação</w:t>
+      </w:r>
+      <w:r>
+        <w:t xml:space="preserve"> e informar os indivíduos sobre as vacinas que serão aplicadas, mostrando as informações cruciais como agendamento, local, tipo de vacina, doses, etc.</w:t>
       </w:r>
     </w:p>
     <w:p/>
@@ -726,8 +1015,9 @@
       <w:pPr>
         <w:pStyle w:val="Ttulo1"/>
       </w:pPr>
-      <w:bookmarkStart w:id="3" w:name="_Toc78726026"/>
-      <w:r>
+      <w:bookmarkStart w:id="3" w:name="_Toc82526547"/>
+      <w:r>
+        <w:lastRenderedPageBreak/>
         <w:t>Objetivo geral</w:t>
       </w:r>
       <w:bookmarkEnd w:id="3"/>
@@ -737,11 +1027,7 @@
         <w:t xml:space="preserve">Em termos gerais nosso objetivo é promover a vacinação e torna-la ainda mais eficaz mostrando as informações para as pessoas, dessa forma as pessoas seriam informadas sobre o que será aplicada e </w:t>
       </w:r>
       <w:r>
-        <w:t xml:space="preserve">onde serão aplicadas, fazendo </w:t>
-      </w:r>
-      <w:r>
-        <w:lastRenderedPageBreak/>
-        <w:t xml:space="preserve">com que haja um </w:t>
+        <w:t xml:space="preserve">onde serão aplicadas, fazendo com que haja um </w:t>
       </w:r>
       <w:r>
         <w:t>descongestionamento</w:t>
@@ -754,7 +1040,7 @@
       <w:pPr>
         <w:pStyle w:val="Ttulo1"/>
       </w:pPr>
-      <w:bookmarkStart w:id="4" w:name="_Toc78726027"/>
+      <w:bookmarkStart w:id="4" w:name="_Toc82526548"/>
       <w:r>
         <w:t>Objetivos específicos</w:t>
       </w:r>
@@ -829,7 +1115,10 @@
         </w:numPr>
       </w:pPr>
       <w:r>
-        <w:t>Criação de paginas privadas, como agentes e administradores.</w:t>
+        <w:t>Criação de pá</w:t>
+      </w:r>
+      <w:r>
+        <w:t>ginas privadas, como agentes e administradores.</w:t>
       </w:r>
     </w:p>
     <w:p>
@@ -856,10 +1145,13 @@
       <w:pPr>
         <w:pStyle w:val="Ttulo1"/>
       </w:pPr>
-      <w:bookmarkStart w:id="5" w:name="_Toc78726028"/>
+      <w:bookmarkStart w:id="5" w:name="_Toc82526549"/>
       <w:r>
         <w:t>Motivação</w:t>
       </w:r>
+      <w:r>
+        <w:t xml:space="preserve"> e Justificativa</w:t>
+      </w:r>
       <w:bookmarkEnd w:id="5"/>
     </w:p>
     <w:p>
@@ -888,7 +1180,11 @@
         <w:t xml:space="preserve"> Saúde José Gomes Temporão</w:t>
       </w:r>
       <w:r>
-        <w:t>, “O governo federal rejeitou a ciência, rejeitou a saúde pública, brigou contra as evidências. Nós nunca tivemos uma política de comunicação pesada, orientando, esclarecendo, mobilizando. E o resultado macabro e dramático é essa crise humanitária que nós vivemos hoje”, comentou José Gomes.</w:t>
+        <w:t xml:space="preserve">, “O governo federal rejeitou a ciência, rejeitou a saúde </w:t>
+      </w:r>
+      <w:r>
+        <w:lastRenderedPageBreak/>
+        <w:t>pública, brigou contra as evidências. Nós nunca tivemos uma política de comunicação pesada, orientando, esclarecendo, mobilizando. E o resultado macabro e dramático é essa crise humanitária que nós vivemos hoje”, comentou José Gomes.</w:t>
       </w:r>
       <w:r>
         <w:t xml:space="preserve"> E </w:t>
@@ -897,85 +1193,463 @@
         <w:t>outra</w:t>
       </w:r>
       <w:r>
-        <w:t xml:space="preserve"> motivação foi o fato de fake News e demonização da </w:t>
-      </w:r>
+        <w:t xml:space="preserve"> motivação foi o fato de fake News e demonização da ciência</w:t>
+      </w:r>
+      <w:r>
+        <w:t>, no sentido que a ciência começou a se tornar algo ruim (querem nos matar ou controlar)</w:t>
+      </w:r>
+      <w:r>
+        <w:t xml:space="preserve">, principalmente </w:t>
+      </w:r>
+      <w:r>
+        <w:t>em relação a</w:t>
+      </w:r>
+      <w:r>
+        <w:t xml:space="preserve"> vacinas</w:t>
+      </w:r>
+      <w:r>
+        <w:t xml:space="preserve">. </w:t>
+      </w:r>
+      <w:r>
+        <w:t xml:space="preserve">Muitas fake News vieram </w:t>
+      </w:r>
+      <w:r>
+        <w:t>à</w:t>
+      </w:r>
+      <w:r>
+        <w:t xml:space="preserve"> tona esse ano, muitas ridicularizando e negando o impacto positivo que a vacina traz. </w:t>
+      </w:r>
+    </w:p>
+    <w:p>
+      <w:pPr>
+        <w:pStyle w:val="SemEspaamento"/>
+        <w:rPr>
+          <w:szCs w:val="18"/>
+        </w:rPr>
+      </w:pPr>
+      <w:r>
+        <w:rPr>
+          <w:szCs w:val="18"/>
+        </w:rPr>
+        <w:t xml:space="preserve">“Anvisa alerta a população sobre a disseminação de fake </w:t>
+      </w:r>
+      <w:proofErr w:type="spellStart"/>
+      <w:r>
+        <w:rPr>
+          <w:szCs w:val="18"/>
+        </w:rPr>
+        <w:t>news</w:t>
+      </w:r>
+      <w:proofErr w:type="spellEnd"/>
+      <w:r>
+        <w:rPr>
+          <w:szCs w:val="18"/>
+        </w:rPr>
+        <w:t>, ou seja, notícias falsas, relacionadas às vacinas contra Covid-19. Estas informações estão sendo divulgadas com o objetivo de desencorajar as pessoas quanto ao uso das vacinas. Os materiais (textos e vídeos) falsos são, na maioria das vezes, repassados por meio das redes sociais. Eles têm conteúdo apelativo para fazer com que o receptor, ou seja, aquele que recebe o conteúdo, acredite naquilo que está sendo dito ou mostrado. Dados são manipulados e realidades distorcidas a fim de criar um ambiente de desinformação e, portanto, prejudicial a todos”.</w:t>
+      </w:r>
+    </w:p>
+    <w:p>
+      <w:pPr>
+        <w:pStyle w:val="SemEspaamento"/>
+      </w:pPr>
+    </w:p>
+    <w:p>
+      <w:r>
+        <w:t>P</w:t>
+      </w:r>
+      <w:r>
+        <w:t>retendemos auxiliar no combate a essa onda de informações falsas através desse sistema, mostrando a origem de algumas vacinas, procedência, etc. E talvez as pessoas possam compreender a situação delicada no qual nos encontramos</w:t>
+      </w:r>
+      <w:r>
+        <w:t xml:space="preserve"> e tomar a decisão mais sábia e adequada para o momento, vivemos</w:t>
+      </w:r>
+      <w:r>
+        <w:t xml:space="preserve"> em um momento onde o coletivo é</w:t>
+      </w:r>
+      <w:r>
+        <w:t xml:space="preserve"> ainda</w:t>
+      </w:r>
+      <w:r>
+        <w:t xml:space="preserve"> mais importante que o </w:t>
+      </w:r>
+      <w:r>
+        <w:t>individualismo.</w:t>
+      </w:r>
+    </w:p>
+    <w:p/>
+    <w:p>
+      <w:pPr>
+        <w:pStyle w:val="Ttulo1"/>
+      </w:pPr>
+      <w:bookmarkStart w:id="6" w:name="_Toc82526550"/>
+      <w:r>
+        <w:t>Método</w:t>
+      </w:r>
+      <w:bookmarkEnd w:id="6"/>
+    </w:p>
+    <w:p>
+      <w:r>
+        <w:t>Para a realização da criação do projeto foi necessário levantamentos de requisitos e desenvolvimento de protótipos, tanto em linguagem de programação como em desenhos (</w:t>
+      </w:r>
+      <w:proofErr w:type="spellStart"/>
+      <w:r>
+        <w:t>MeR</w:t>
+      </w:r>
+      <w:proofErr w:type="spellEnd"/>
+      <w:r>
+        <w:t xml:space="preserve"> – Entidade relacionamento). A primeira etapa foi pesquisar sobre temas parecidos caso houvessem para nós utilizarmos de referência</w:t>
+      </w:r>
+      <w:r>
+        <w:t>, pois bem, dentro do campus IFSP – Araraquara, não conseguimos encontrar nenhum outro projeto semelhante, recorremos ao antigo professor do 4º de informática, porém nada foi esclarecido.</w:t>
+      </w:r>
+      <w:r>
+        <w:t xml:space="preserve"> Encontramos um modelo de TCC e que a partir da análise feita conseguimos utiliza-lo como uma referência, obviamente criando outros parâmetros para ficar mais “completo”.</w:t>
+      </w:r>
+    </w:p>
+    <w:p/>
+    <w:p>
+      <w:pPr>
+        <w:pStyle w:val="Ttulo1"/>
+      </w:pPr>
+      <w:bookmarkStart w:id="7" w:name="_Toc82526551"/>
+      <w:r>
+        <w:t>Detalhamento do Projeto</w:t>
+      </w:r>
+      <w:bookmarkEnd w:id="7"/>
+    </w:p>
+    <w:p>
+      <w:r>
+        <w:t xml:space="preserve">O projeto foi divido em algumas etapas, a primeira foi tentar responder a algumas perguntas. “Para que nosso projeto irá servir? E como as pessoas irão utilizar?”. Logo em seguida, pesquisamos referências bibliográficas e projetos semelhantes a essa questão. A pesquisa indicou que </w:t>
+      </w:r>
+      <w:r>
+        <w:t xml:space="preserve">há poucos sistemas web voltados para esse propósito e que muitos são complexos, então nosso sistema deveria ser mais fácil de usufruir para torna-lo acessível e eficiente. A próxima etapa foi </w:t>
+      </w:r>
+      <w:r>
+        <w:t>a criação da parte escrita do projeto, composto por: Contextualização, Objetivos, Métodos, Motivação e Justificativa, Fundamentação Teórica, Trabalhos relacionados, Resultados esperados e Referência bibliográfica. O elemento Método foi criado utilizando os requisitos funcionais e não funcionais do sistema, e posteriormente foi desenvolvido o protótipo de baixa fidelidade, um diagrama de entidade relacionamento (DER)</w:t>
+      </w:r>
+      <w:r>
+        <w:t>. E a última etapa é a criação do sistema em linguagem de programação e após isso colher o feedback dos usuários para possíveis melhorias e para verificar se é realmente mais fácil de utilizar.</w:t>
+      </w:r>
+    </w:p>
+    <w:p/>
+    <w:p>
+      <w:pPr>
+        <w:pStyle w:val="Ttulo1"/>
+      </w:pPr>
+      <w:bookmarkStart w:id="8" w:name="_Toc82526552"/>
+      <w:r>
+        <w:t>Requisitos f</w:t>
+      </w:r>
+      <w:r>
+        <w:t>uncionais</w:t>
+      </w:r>
+      <w:bookmarkEnd w:id="8"/>
+    </w:p>
+    <w:p>
+      <w:pPr>
+        <w:pStyle w:val="Subttulo"/>
+      </w:pPr>
+      <w:r>
+        <w:tab/>
+        <w:t>RF01 – Cadastrar Usuários no sistema:</w:t>
+      </w:r>
+    </w:p>
+    <w:p>
+      <w:r>
+        <w:tab/>
+      </w:r>
+      <w:r>
+        <w:rPr>
+          <w:b/>
+        </w:rPr>
+        <w:t>Descrição</w:t>
+      </w:r>
+      <w:r>
+        <w:t>: O sistema deve permitir que o usuário insira seus dados e que haja uma validação para permitir o cadastro</w:t>
+      </w:r>
+    </w:p>
+    <w:p>
+      <w:pPr>
+        <w:pStyle w:val="Subttulo"/>
+      </w:pPr>
+      <w:r>
+        <w:tab/>
+        <w:t>RF02 – Autenticação no sistema:</w:t>
+      </w:r>
+    </w:p>
+    <w:p>
+      <w:r>
+        <w:tab/>
+      </w:r>
+      <w:r>
+        <w:rPr>
+          <w:b/>
+        </w:rPr>
+        <w:t>Descrição</w:t>
+      </w:r>
+      <w:r>
+        <w:t xml:space="preserve">: O sistema </w:t>
+      </w:r>
+      <w:r>
+        <w:t>deve permitir a autenticação do usuário e redireciona-lo a página inicial.</w:t>
+      </w:r>
+    </w:p>
+    <w:p>
+      <w:pPr>
+        <w:pStyle w:val="Subttulo"/>
+      </w:pPr>
+      <w:r>
+        <w:tab/>
+        <w:t>RF03 – Pesquisar vacinas no sistema:</w:t>
+      </w:r>
+    </w:p>
+    <w:p>
+      <w:r>
+        <w:tab/>
+      </w:r>
+      <w:r>
+        <w:rPr>
+          <w:b/>
+        </w:rPr>
+        <w:t>Descrição</w:t>
+      </w:r>
+      <w:r>
+        <w:t>: O sistema deve exibir informações sobre as vacinas.</w:t>
+      </w:r>
+    </w:p>
+    <w:p>
+      <w:pPr>
+        <w:pStyle w:val="Subttulo"/>
+      </w:pPr>
+      <w:r>
+        <w:tab/>
+      </w:r>
+      <w:r>
+        <w:t>RF04 – O sistema deve permitir que os agentes tenham informações sobre os pacientes</w:t>
+      </w:r>
+    </w:p>
+    <w:p>
       <w:r>
         <w:lastRenderedPageBreak/>
-        <w:t>ciência</w:t>
-      </w:r>
-      <w:r>
-        <w:t>, no sentido que a ciência começou a se tornar algo ruim (querem nos matar ou controlar)</w:t>
-      </w:r>
-      <w:r>
-        <w:t xml:space="preserve">, principalmente </w:t>
-      </w:r>
-      <w:r>
-        <w:t>em relação a</w:t>
-      </w:r>
-      <w:r>
-        <w:t xml:space="preserve"> vacinas</w:t>
-      </w:r>
-      <w:r>
-        <w:t xml:space="preserve">. </w:t>
-      </w:r>
-      <w:r>
-        <w:t xml:space="preserve">Muitas fake News vieram </w:t>
-      </w:r>
-      <w:r>
-        <w:t>à</w:t>
-      </w:r>
-      <w:r>
-        <w:t xml:space="preserve"> tona esse ano, muitas ridicularizando e negando o impacto positivo que a vacina traz. </w:t>
-      </w:r>
-    </w:p>
-    <w:p>
-      <w:pPr>
-        <w:pStyle w:val="SemEspaamento"/>
-        <w:rPr>
-          <w:szCs w:val="18"/>
-        </w:rPr>
-      </w:pPr>
-      <w:r>
-        <w:rPr>
-          <w:szCs w:val="18"/>
-        </w:rPr>
-        <w:t xml:space="preserve">“Anvisa alerta a população sobre a disseminação de fake </w:t>
+        <w:tab/>
+      </w:r>
+      <w:r>
+        <w:rPr>
+          <w:b/>
+        </w:rPr>
+        <w:t>Descrição</w:t>
+      </w:r>
+      <w:r>
+        <w:t>: O sistema deve permitir verificação de informações de pacientes por parte dos agentes.</w:t>
+      </w:r>
+    </w:p>
+    <w:p>
+      <w:pPr>
+        <w:pStyle w:val="Subttulo"/>
+      </w:pPr>
+      <w:r>
+        <w:tab/>
+      </w:r>
+      <w:r>
+        <w:t>RF05 – O sistema deve permitir que os agentes tenham informações sobre as vacinas</w:t>
+      </w:r>
+    </w:p>
+    <w:p>
+      <w:r>
+        <w:tab/>
+      </w:r>
+      <w:r>
+        <w:rPr>
+          <w:b/>
+        </w:rPr>
+        <w:t>Descrição</w:t>
+      </w:r>
+      <w:r>
+        <w:t>: O sistema deve permitir que os agentes tenham informações sobre as vacinais e seus devidos lotes para aplicação.</w:t>
+      </w:r>
+    </w:p>
+    <w:p>
+      <w:pPr>
+        <w:pStyle w:val="Subttulo"/>
+      </w:pPr>
+      <w:r>
+        <w:tab/>
+        <w:t xml:space="preserve">RF06 </w:t>
+      </w:r>
+      <w:r>
+        <w:t>–</w:t>
+      </w:r>
+      <w:r>
+        <w:t xml:space="preserve"> </w:t>
+      </w:r>
+      <w:r>
+        <w:t>O sistema deve permitir que o administrador gerencie os postos de aplicação</w:t>
+      </w:r>
+    </w:p>
+    <w:p>
+      <w:r>
+        <w:tab/>
+      </w:r>
+      <w:r>
+        <w:rPr>
+          <w:b/>
+        </w:rPr>
+        <w:t>Descrição</w:t>
+      </w:r>
+      <w:r>
+        <w:t>: O sistema deve permitir que o administrador altere as informações sobre os postinhos e que também permita o mesmo remover ou cadastrar novos postos.</w:t>
+      </w:r>
+    </w:p>
+    <w:p>
+      <w:pPr>
+        <w:pStyle w:val="Subttulo"/>
+      </w:pPr>
+      <w:r>
+        <w:tab/>
+      </w:r>
+      <w:r>
+        <w:t xml:space="preserve">RF07 </w:t>
+      </w:r>
+      <w:r>
+        <w:t>–</w:t>
+      </w:r>
+      <w:r>
+        <w:t xml:space="preserve"> </w:t>
+      </w:r>
+      <w:r>
+        <w:t>O sistema deve permitir que o administrador gerencie os usuários</w:t>
+      </w:r>
+    </w:p>
+    <w:p>
+      <w:r>
+        <w:tab/>
+      </w:r>
+      <w:r>
+        <w:rPr>
+          <w:b/>
+        </w:rPr>
+        <w:t>Descrição</w:t>
+      </w:r>
+      <w:r>
+        <w:t xml:space="preserve">: O sistema deve permitir que o administrador </w:t>
+      </w:r>
+      <w:r>
+        <w:t>altere ou remova as informações dos usuários cadastrados no sistema.</w:t>
+      </w:r>
+    </w:p>
+    <w:p>
+      <w:pPr>
+        <w:pStyle w:val="Subttulo"/>
+      </w:pPr>
+      <w:r>
+        <w:tab/>
+        <w:t>RF08 – O sistema deve permitir uma forma de desconectar da pagina</w:t>
+      </w:r>
+    </w:p>
+    <w:p>
+      <w:r>
+        <w:tab/>
+      </w:r>
+      <w:r>
+        <w:rPr>
+          <w:b/>
+        </w:rPr>
+        <w:t>Descrição</w:t>
+      </w:r>
+      <w:r>
+        <w:t>: O sistema deve possuir um sistema de logout para todos os usuários, agentes e administrador.</w:t>
+      </w:r>
+    </w:p>
+    <w:p/>
+    <w:p>
+      <w:pPr>
+        <w:pStyle w:val="Ttulo1"/>
+      </w:pPr>
+      <w:bookmarkStart w:id="9" w:name="_Toc82526553"/>
+      <w:r>
+        <w:t>Requisitos não funcionais</w:t>
+      </w:r>
+      <w:bookmarkEnd w:id="9"/>
+    </w:p>
+    <w:p>
+      <w:pPr>
+        <w:pStyle w:val="Subttulo"/>
+      </w:pPr>
+      <w:r>
+        <w:tab/>
+        <w:t>RNF01 – Acesso de usuário</w:t>
+      </w:r>
+    </w:p>
+    <w:p>
+      <w:r>
+        <w:tab/>
+      </w:r>
+      <w:r>
+        <w:rPr>
+          <w:b/>
+        </w:rPr>
+        <w:t>Descrição</w:t>
+      </w:r>
+      <w:r>
+        <w:t>: O sistema deve possuir uma forma de identificação através de um e-mail e senha para identificar o usuário.</w:t>
+      </w:r>
+    </w:p>
+    <w:p>
+      <w:pPr>
+        <w:pStyle w:val="Subttulo"/>
+      </w:pPr>
+      <w:r>
+        <w:tab/>
+        <w:t>RNF02 – Tipos de S.O</w:t>
+      </w:r>
+    </w:p>
+    <w:p>
+      <w:r>
+        <w:tab/>
+      </w:r>
+      <w:r>
+        <w:rPr>
+          <w:b/>
+        </w:rPr>
+        <w:t>Descrição</w:t>
+      </w:r>
+      <w:r>
+        <w:t>: O sistema deve ser capaz de ser executado na maioria ou em todos os Sistemas operacionais, Microsoft, Linux, Mac, etc.</w:t>
+      </w:r>
+    </w:p>
+    <w:p>
+      <w:pPr>
+        <w:pStyle w:val="Subttulo"/>
+      </w:pPr>
+      <w:r>
+        <w:tab/>
+        <w:t>RNF03 – Navegadores</w:t>
+      </w:r>
+    </w:p>
+    <w:p>
+      <w:r>
+        <w:lastRenderedPageBreak/>
+        <w:tab/>
+      </w:r>
+      <w:r>
+        <w:rPr>
+          <w:b/>
+        </w:rPr>
+        <w:t>Descrição</w:t>
+      </w:r>
+      <w:r>
+        <w:t xml:space="preserve">: O sistema deve ser possível de se executar em quaisquer navegadores seja ele google, opera, </w:t>
       </w:r>
       <w:proofErr w:type="spellStart"/>
       <w:r>
-        <w:rPr>
-          <w:szCs w:val="18"/>
-        </w:rPr>
-        <w:t>news</w:t>
+        <w:t>mozila</w:t>
       </w:r>
       <w:proofErr w:type="spellEnd"/>
       <w:r>
-        <w:rPr>
-          <w:szCs w:val="18"/>
-        </w:rPr>
-        <w:t>, ou seja, notícias falsas, relacionadas às vacinas contra Covid-19. Estas informações estão sendo divulgadas com o objetivo de desencorajar as pessoas quanto ao uso das vacinas. Os materiais (textos e vídeos) falsos são, na maioria das vezes, repassados por meio das redes sociais. Eles têm conteúdo apelativo para fazer com que o receptor, ou seja, aquele que recebe o conteúdo, acredite naquilo que está sendo dito ou mostrado. Dados são manipulados e realidades distorcidas a fim de criar um ambiente de desinformação e, portanto, prejudicial a todos”.</w:t>
-      </w:r>
-    </w:p>
-    <w:p>
-      <w:pPr>
-        <w:pStyle w:val="SemEspaamento"/>
-      </w:pPr>
-    </w:p>
-    <w:p>
-      <w:r>
-        <w:t>P</w:t>
-      </w:r>
-      <w:r>
-        <w:t>retendemos auxiliar no combate a essa onda de informações falsas através desse sistema, mostrando a origem de algumas vacinas, procedência, etc. E talvez as pessoas possam compreender a situação delicada no qual nos encontramos</w:t>
-      </w:r>
-      <w:r>
-        <w:t xml:space="preserve"> e tomar a decisão mais sábia e adequada para o momento, vivemos</w:t>
-      </w:r>
-      <w:r>
-        <w:t xml:space="preserve"> em um momento onde o coletivo é mais importante que o </w:t>
-      </w:r>
-      <w:r>
-        <w:t>individualismo.</w:t>
+        <w:t>, etc.</w:t>
+      </w:r>
+      <w:r>
+        <w:tab/>
       </w:r>
     </w:p>
     <w:p/>
@@ -983,14 +1657,130 @@
       <w:pPr>
         <w:pStyle w:val="Ttulo1"/>
       </w:pPr>
-      <w:bookmarkStart w:id="6" w:name="_Toc78726029"/>
+      <w:bookmarkStart w:id="10" w:name="_Toc82526554"/>
+      <w:r>
+        <w:t>Diagrama Entidade Relacionamento</w:t>
+      </w:r>
+      <w:bookmarkEnd w:id="10"/>
+    </w:p>
+    <w:p>
+      <w:r>
+        <w:t>O modelo Entidade-Relacionamento, é um modelo conceitual utilizado na engenharia de software para descrever os objetos que foram propostos para o projeto. E ele consiste em criar tabelas com atributos, que podem ser nomes, localizações, etc. E através dessas tabelas criar uma forma de se comunicar entre elas, sendo elas, (0,1), (</w:t>
+      </w:r>
+      <w:proofErr w:type="gramStart"/>
+      <w:r>
+        <w:t>0,N</w:t>
+      </w:r>
+      <w:proofErr w:type="gramEnd"/>
+      <w:r>
+        <w:t>), (1,1), (1,N)</w:t>
+      </w:r>
+      <w:r>
+        <w:t xml:space="preserve">, </w:t>
+      </w:r>
+      <w:r>
+        <w:t>(N,</w:t>
+      </w:r>
+      <w:r>
+        <w:t>N) conforme a ilustração abaixo demonstra.</w:t>
+      </w:r>
+    </w:p>
+    <w:p>
+      <w:r>
+        <w:rPr>
+          <w:noProof/>
+        </w:rPr>
+        <w:drawing>
+          <wp:inline distT="0" distB="0" distL="0" distR="0" wp14:anchorId="6D3A87AD" wp14:editId="5A83591D">
+            <wp:extent cx="8337550" cy="4591050"/>
+            <wp:effectExtent l="0" t="0" r="6350" b="0"/>
+            <wp:docPr id="2" name="Imagem 2"/>
+            <wp:cNvGraphicFramePr>
+              <a:graphicFrameLocks xmlns:a="http://schemas.openxmlformats.org/drawingml/2006/main" noChangeAspect="1"/>
+            </wp:cNvGraphicFramePr>
+            <a:graphic xmlns:a="http://schemas.openxmlformats.org/drawingml/2006/main">
+              <a:graphicData uri="http://schemas.openxmlformats.org/drawingml/2006/picture">
+                <pic:pic xmlns:pic="http://schemas.openxmlformats.org/drawingml/2006/picture">
+                  <pic:nvPicPr>
+                    <pic:cNvPr id="2" name="Imagem 2"/>
+                    <pic:cNvPicPr/>
+                  </pic:nvPicPr>
+                  <pic:blipFill>
+                    <a:blip r:embed="rId6">
+                      <a:extLst>
+                        <a:ext uri="{28A0092B-C50C-407E-A947-70E740481C1C}">
+                          <a14:useLocalDpi xmlns:a14="http://schemas.microsoft.com/office/drawing/2010/main" val="0"/>
+                        </a:ext>
+                      </a:extLst>
+                    </a:blip>
+                    <a:stretch>
+                      <a:fillRect/>
+                    </a:stretch>
+                  </pic:blipFill>
+                  <pic:spPr>
+                    <a:xfrm>
+                      <a:off x="0" y="0"/>
+                      <a:ext cx="8346360" cy="4595901"/>
+                    </a:xfrm>
+                    <a:prstGeom prst="rect">
+                      <a:avLst/>
+                    </a:prstGeom>
+                  </pic:spPr>
+                </pic:pic>
+              </a:graphicData>
+            </a:graphic>
+          </wp:inline>
+        </w:drawing>
+      </w:r>
+    </w:p>
+    <w:p/>
+    <w:p>
+      <w:r>
+        <w:tab/>
+      </w:r>
+    </w:p>
+    <w:p/>
+    <w:p>
+      <w:pPr>
+        <w:pStyle w:val="Ttulo1"/>
+      </w:pPr>
+    </w:p>
+    <w:p>
+      <w:r>
+        <w:tab/>
+      </w:r>
+    </w:p>
+    <w:p>
+      <w:pPr>
+        <w:pStyle w:val="Subttulo"/>
+      </w:pPr>
+    </w:p>
+    <w:p>
+      <w:r>
+        <w:tab/>
+      </w:r>
+    </w:p>
+    <w:p/>
+    <w:p>
+      <w:r>
+        <w:tab/>
+      </w:r>
+    </w:p>
+    <w:p/>
+    <w:p/>
+    <w:p/>
+    <w:p>
+      <w:pPr>
+        <w:pStyle w:val="Ttulo1"/>
+      </w:pPr>
+      <w:bookmarkStart w:id="11" w:name="_Toc82526555"/>
       <w:r>
         <w:t>Referências</w:t>
       </w:r>
       <w:r>
         <w:t xml:space="preserve"> Bibliográficas</w:t>
       </w:r>
-      <w:bookmarkEnd w:id="6"/>
+      <w:bookmarkEnd w:id="11"/>
     </w:p>
     <w:p/>
     <w:p>
@@ -1040,7 +1830,7 @@
         </w:rPr>
         <w:t xml:space="preserve"> </w:t>
       </w:r>
-      <w:hyperlink r:id="rId6" w:history="1">
+      <w:hyperlink r:id="rId7" w:history="1">
         <w:r>
           <w:rPr>
             <w:rStyle w:val="Hyperlink"/>
@@ -1117,7 +1907,7 @@
       <w:r>
         <w:t xml:space="preserve"> </w:t>
       </w:r>
-      <w:hyperlink r:id="rId7" w:history="1">
+      <w:hyperlink r:id="rId8" w:history="1">
         <w:r>
           <w:rPr>
             <w:rStyle w:val="Hyperlink"/>
@@ -1204,19 +1994,12 @@
         </w:rPr>
         <w:t xml:space="preserve">. Disponível em: </w:t>
       </w:r>
-      <w:hyperlink r:id="rId8" w:history="1">
+      <w:hyperlink r:id="rId9" w:history="1">
         <w:r>
           <w:rPr>
             <w:rStyle w:val="Hyperlink"/>
           </w:rPr>
-          <w:t>https://www.gov.br/anvisa/pt-br/assuntos/noticias-</w:t>
-        </w:r>
-        <w:r>
-          <w:rPr>
-            <w:rStyle w:val="Hyperlink"/>
-          </w:rPr>
-          <w:lastRenderedPageBreak/>
-          <w:t>anvisa/2021/cuidado-com-as-2018fake-news2019-sobre-vacinas-contra-covid-19</w:t>
+          <w:t>https://www.gov.br/anvisa/pt-br/assuntos/noticias-anvisa/2021/cuidado-com-as-2018fake-news2019-sobre-vacinas-contra-covid-19</w:t>
         </w:r>
       </w:hyperlink>
       <w:r>
@@ -1242,6 +2025,46 @@
           <w:bCs/>
         </w:rPr>
         <w:t xml:space="preserve"> 1 de agosto, 2021.</w:t>
+      </w:r>
+    </w:p>
+    <w:p>
+      <w:pPr>
+        <w:rPr>
+          <w:b/>
+          <w:bCs/>
+        </w:rPr>
+      </w:pPr>
+      <w:r>
+        <w:t xml:space="preserve">Gabriel </w:t>
+      </w:r>
+      <w:proofErr w:type="spellStart"/>
+      <w:r>
+        <w:t>Megalhães</w:t>
+      </w:r>
+      <w:proofErr w:type="spellEnd"/>
+      <w:r>
+        <w:t xml:space="preserve"> Menezes Camilo. 2019</w:t>
+      </w:r>
+      <w:r>
+        <w:rPr>
+          <w:b/>
+          <w:bCs/>
+        </w:rPr>
+        <w:t>. Sistema Web para controle de vacinação hospitalar de um Hospital. Disponível em:</w:t>
+      </w:r>
+      <w:r>
+        <w:rPr>
+          <w:b/>
+          <w:bCs/>
+        </w:rPr>
+        <w:t>https://monografias.ufop.br/bitstream/35400000/2400/6/MONOGAFIA_SistemaWebControle.pdf</w:t>
+      </w:r>
+      <w:r>
+        <w:rPr>
+          <w:b/>
+          <w:bCs/>
+        </w:rPr>
+        <w:t xml:space="preserve"> acessado em: 30 de maio, 2021.</w:t>
       </w:r>
     </w:p>
     <w:p>
@@ -1510,7 +2333,6 @@
     <w:lsdException w:name="HTML Sample" w:semiHidden="1" w:unhideWhenUsed="1"/>
     <w:lsdException w:name="HTML Typewriter" w:semiHidden="1" w:unhideWhenUsed="1"/>
     <w:lsdException w:name="HTML Variable" w:semiHidden="1" w:unhideWhenUsed="1"/>
-    <w:lsdException w:name="Normal Table" w:semiHidden="1" w:unhideWhenUsed="1"/>
     <w:lsdException w:name="annotation subject" w:semiHidden="1" w:unhideWhenUsed="1"/>
     <w:lsdException w:name="No List" w:semiHidden="1" w:unhideWhenUsed="1"/>
     <w:lsdException w:name="Outline List 1" w:semiHidden="1" w:unhideWhenUsed="1"/>
@@ -1553,11 +2375,8 @@
     <w:lsdException w:name="Table Contemporary" w:semiHidden="1" w:unhideWhenUsed="1"/>
     <w:lsdException w:name="Table Elegant" w:semiHidden="1" w:unhideWhenUsed="1"/>
     <w:lsdException w:name="Table Professional" w:semiHidden="1" w:unhideWhenUsed="1"/>
-    <w:lsdException w:name="Table Subtle 1" w:semiHidden="1" w:unhideWhenUsed="1"/>
     <w:lsdException w:name="Table Subtle 2" w:semiHidden="1" w:unhideWhenUsed="1"/>
     <w:lsdException w:name="Table Web 1" w:semiHidden="1" w:unhideWhenUsed="1"/>
-    <w:lsdException w:name="Table Web 2" w:semiHidden="1" w:unhideWhenUsed="1"/>
-    <w:lsdException w:name="Table Web 3" w:semiHidden="1" w:unhideWhenUsed="1"/>
     <w:lsdException w:name="Balloon Text" w:semiHidden="1" w:unhideWhenUsed="1"/>
     <w:lsdException w:name="Table Grid" w:uiPriority="39"/>
     <w:lsdException w:name="Table Theme" w:semiHidden="1" w:unhideWhenUsed="1"/>
@@ -1908,8 +2727,8 @@
       <w:u w:val="single"/>
     </w:rPr>
   </w:style>
-  <w:style w:type="character" w:styleId="MenoPendente">
-    <w:name w:val="Unresolved Mention"/>
+  <w:style w:type="character" w:customStyle="1" w:styleId="MenoPendente1">
+    <w:name w:val="Menção Pendente1"/>
     <w:basedOn w:val="Fontepargpadro"/>
     <w:uiPriority w:val="99"/>
     <w:semiHidden/>
@@ -2010,17 +2829,16 @@
     <w:link w:val="SubttuloChar"/>
     <w:uiPriority w:val="11"/>
     <w:qFormat/>
-    <w:rsid w:val="008A09B6"/>
+    <w:rsid w:val="00572D66"/>
     <w:pPr>
       <w:numPr>
         <w:ilvl w:val="1"/>
       </w:numPr>
     </w:pPr>
     <w:rPr>
-      <w:rFonts w:asciiTheme="minorHAnsi" w:eastAsiaTheme="minorEastAsia" w:hAnsiTheme="minorHAnsi"/>
+      <w:rFonts w:eastAsiaTheme="minorEastAsia"/>
       <w:color w:val="5A5A5A" w:themeColor="text1" w:themeTint="A5"/>
       <w:spacing w:val="15"/>
-      <w:sz w:val="22"/>
     </w:rPr>
   </w:style>
   <w:style w:type="character" w:customStyle="1" w:styleId="SubttuloChar">
@@ -2028,11 +2846,12 @@
     <w:basedOn w:val="Fontepargpadro"/>
     <w:link w:val="Subttulo"/>
     <w:uiPriority w:val="11"/>
-    <w:rsid w:val="008A09B6"/>
+    <w:rsid w:val="00572D66"/>
     <w:rPr>
-      <w:rFonts w:eastAsiaTheme="minorEastAsia"/>
+      <w:rFonts w:ascii="Arial" w:eastAsiaTheme="minorEastAsia" w:hAnsi="Arial"/>
       <w:color w:val="5A5A5A" w:themeColor="text1" w:themeTint="A5"/>
       <w:spacing w:val="15"/>
+      <w:sz w:val="24"/>
     </w:rPr>
   </w:style>
   <w:style w:type="paragraph" w:styleId="PargrafodaLista">
@@ -2045,6 +2864,40 @@
       <w:ind w:left="720"/>
       <w:contextualSpacing/>
     </w:pPr>
+  </w:style>
+  <w:style w:type="paragraph" w:styleId="Ttulo">
+    <w:name w:val="Title"/>
+    <w:basedOn w:val="Normal"/>
+    <w:next w:val="Normal"/>
+    <w:link w:val="TtuloChar"/>
+    <w:uiPriority w:val="10"/>
+    <w:qFormat/>
+    <w:rsid w:val="00032D28"/>
+    <w:pPr>
+      <w:spacing w:after="0" w:line="240" w:lineRule="auto"/>
+      <w:contextualSpacing/>
+    </w:pPr>
+    <w:rPr>
+      <w:rFonts w:asciiTheme="majorHAnsi" w:eastAsiaTheme="majorEastAsia" w:hAnsiTheme="majorHAnsi" w:cstheme="majorBidi"/>
+      <w:spacing w:val="-10"/>
+      <w:kern w:val="28"/>
+      <w:sz w:val="56"/>
+      <w:szCs w:val="56"/>
+    </w:rPr>
+  </w:style>
+  <w:style w:type="character" w:customStyle="1" w:styleId="TtuloChar">
+    <w:name w:val="Título Char"/>
+    <w:basedOn w:val="Fontepargpadro"/>
+    <w:link w:val="Ttulo"/>
+    <w:uiPriority w:val="10"/>
+    <w:rsid w:val="00032D28"/>
+    <w:rPr>
+      <w:rFonts w:asciiTheme="majorHAnsi" w:eastAsiaTheme="majorEastAsia" w:hAnsiTheme="majorHAnsi" w:cstheme="majorBidi"/>
+      <w:spacing w:val="-10"/>
+      <w:kern w:val="28"/>
+      <w:sz w:val="56"/>
+      <w:szCs w:val="56"/>
+    </w:rPr>
   </w:style>
 </w:styles>
 </file>
@@ -2349,7 +3202,7 @@
 </file>
 
 <file path=customXml/itemProps1.xml><?xml version="1.0" encoding="utf-8"?>
-<ds:datastoreItem xmlns:ds="http://schemas.openxmlformats.org/officeDocument/2006/customXml" ds:itemID="{5480DBD6-A103-478D-8F04-2FB36241B6E6}">
+<ds:datastoreItem xmlns:ds="http://schemas.openxmlformats.org/officeDocument/2006/customXml" ds:itemID="{93AAA7EE-8903-466B-8205-269E2874525F}">
   <ds:schemaRefs>
     <ds:schemaRef ds:uri="http://schemas.openxmlformats.org/officeDocument/2006/bibliography"/>
   </ds:schemaRefs>

</xml_diff>

<commit_message>
Finalizando relatório final e tcc
</commit_message>
<xml_diff>
--- a/Relatório Final.docx
+++ b/Relatório Final.docx
@@ -1,6 +1,6 @@
 
 <file path=word/document.xml><?xml version="1.0" encoding="utf-8"?>
-<w:document xmlns:wpc="http://schemas.microsoft.com/office/word/2010/wordprocessingCanvas" xmlns:cx="http://schemas.microsoft.com/office/drawing/2014/chartex" xmlns:cx1="http://schemas.microsoft.com/office/drawing/2015/9/8/chartex" xmlns:cx2="http://schemas.microsoft.com/office/drawing/2015/10/21/chartex" xmlns:cx3="http://schemas.microsoft.com/office/drawing/2016/5/9/chartex" xmlns:cx4="http://schemas.microsoft.com/office/drawing/2016/5/10/chartex" xmlns:cx5="http://schemas.microsoft.com/office/drawing/2016/5/11/chartex" xmlns:cx6="http://schemas.microsoft.com/office/drawing/2016/5/12/chartex" xmlns:cx7="http://schemas.microsoft.com/office/drawing/2016/5/13/chartex" xmlns:cx8="http://schemas.microsoft.com/office/drawing/2016/5/14/chartex" xmlns:mc="http://schemas.openxmlformats.org/markup-compatibility/2006" xmlns:aink="http://schemas.microsoft.com/office/drawing/2016/ink" xmlns:am3d="http://schemas.microsoft.com/office/drawing/2017/model3d" xmlns:o="urn:schemas-microsoft-com:office:office" xmlns:r="http://schemas.openxmlformats.org/officeDocument/2006/relationships" xmlns:m="http://schemas.openxmlformats.org/officeDocument/2006/math" xmlns:v="urn:schemas-microsoft-com:vml" xmlns:wp14="http://schemas.microsoft.com/office/word/2010/wordprocessingDrawing" xmlns:wp="http://schemas.openxmlformats.org/drawingml/2006/wordprocessingDrawing" xmlns:w10="urn:schemas-microsoft-com:office:word" xmlns:w="http://schemas.openxmlformats.org/wordprocessingml/2006/main" xmlns:w14="http://schemas.microsoft.com/office/word/2010/wordml" xmlns:w15="http://schemas.microsoft.com/office/word/2012/wordml" xmlns:w16cex="http://schemas.microsoft.com/office/word/2018/wordml/cex" xmlns:w16cid="http://schemas.microsoft.com/office/word/2016/wordml/cid" xmlns:w16="http://schemas.microsoft.com/office/word/2018/wordml" xmlns:w16sdtdh="http://schemas.microsoft.com/office/word/2020/wordml/sdtdatahash" xmlns:w16se="http://schemas.microsoft.com/office/word/2015/wordml/symex" xmlns:wpg="http://schemas.microsoft.com/office/word/2010/wordprocessingGroup" xmlns:wpi="http://schemas.microsoft.com/office/word/2010/wordprocessingInk" xmlns:wne="http://schemas.microsoft.com/office/word/2006/wordml" xmlns:wps="http://schemas.microsoft.com/office/word/2010/wordprocessingShape" mc:Ignorable="w14 w15 w16se w16cid w16 w16cex w16sdtdh wp14">
+<w:document xmlns:wpc="http://schemas.microsoft.com/office/word/2010/wordprocessingCanvas" xmlns:cx="http://schemas.microsoft.com/office/drawing/2014/chartex" xmlns:mc="http://schemas.openxmlformats.org/markup-compatibility/2006" xmlns:o="urn:schemas-microsoft-com:office:office" xmlns:r="http://schemas.openxmlformats.org/officeDocument/2006/relationships" xmlns:m="http://schemas.openxmlformats.org/officeDocument/2006/math" xmlns:v="urn:schemas-microsoft-com:vml" xmlns:wp14="http://schemas.microsoft.com/office/word/2010/wordprocessingDrawing" xmlns:wp="http://schemas.openxmlformats.org/drawingml/2006/wordprocessingDrawing" xmlns:w10="urn:schemas-microsoft-com:office:word" xmlns:w="http://schemas.openxmlformats.org/wordprocessingml/2006/main" xmlns:w14="http://schemas.microsoft.com/office/word/2010/wordml" xmlns:w15="http://schemas.microsoft.com/office/word/2012/wordml" xmlns:w16se="http://schemas.microsoft.com/office/word/2015/wordml/symex" xmlns:wpg="http://schemas.microsoft.com/office/word/2010/wordprocessingGroup" xmlns:wpi="http://schemas.microsoft.com/office/word/2010/wordprocessingInk" xmlns:wne="http://schemas.microsoft.com/office/word/2006/wordml" xmlns:wps="http://schemas.microsoft.com/office/word/2010/wordprocessingShape" mc:Ignorable="w14 w15 w16se wp14">
   <w:body>
     <w:p>
       <w:pPr>
@@ -42,8 +42,13 @@
         <w:jc w:val="center"/>
       </w:pPr>
       <w:r>
-        <w:t>Guilherme Cultorato</w:t>
-      </w:r>
+        <w:t xml:space="preserve">Guilherme </w:t>
+      </w:r>
+      <w:proofErr w:type="spellStart"/>
+      <w:r>
+        <w:t>Cultorato</w:t>
+      </w:r>
+      <w:proofErr w:type="spellEnd"/>
     </w:p>
     <w:p>
       <w:pPr>
@@ -78,8 +83,13 @@
       <w:pPr>
         <w:jc w:val="center"/>
       </w:pPr>
-      <w:r>
-        <w:t>Prof. Ricardo Nogueira de Figueiredo</w:t>
+      <w:proofErr w:type="gramStart"/>
+      <w:r>
+        <w:t>Prof. Ricardo Nogueira</w:t>
+      </w:r>
+      <w:proofErr w:type="gramEnd"/>
+      <w:r>
+        <w:t xml:space="preserve"> de Figueiredo</w:t>
       </w:r>
       <w:r>
         <w:tab/>
@@ -160,7 +170,7 @@
           <w:r>
             <w:fldChar w:fldCharType="separate"/>
           </w:r>
-          <w:hyperlink w:anchor="_Toc82526545" w:history="1">
+          <w:hyperlink w:anchor="_Toc86150335" w:history="1">
             <w:r>
               <w:rPr>
                 <w:rStyle w:val="Hyperlink"/>
@@ -187,7 +197,7 @@
                 <w:noProof/>
                 <w:webHidden/>
               </w:rPr>
-              <w:instrText xml:space="preserve"> PAGEREF _Toc82526545 \h </w:instrText>
+              <w:instrText xml:space="preserve"> PAGEREF _Toc86150335 \h </w:instrText>
             </w:r>
             <w:r>
               <w:rPr>
@@ -207,7 +217,7 @@
                 <w:noProof/>
                 <w:webHidden/>
               </w:rPr>
-              <w:t>2</w:t>
+              <w:t>3</w:t>
             </w:r>
             <w:r>
               <w:rPr>
@@ -231,7 +241,7 @@
               <w:lang w:eastAsia="pt-BR"/>
             </w:rPr>
           </w:pPr>
-          <w:hyperlink w:anchor="_Toc82526546" w:history="1">
+          <w:hyperlink w:anchor="_Toc86150336" w:history="1">
             <w:r>
               <w:rPr>
                 <w:rStyle w:val="Hyperlink"/>
@@ -258,7 +268,7 @@
                 <w:noProof/>
                 <w:webHidden/>
               </w:rPr>
-              <w:instrText xml:space="preserve"> PAGEREF _Toc82526546 \h </w:instrText>
+              <w:instrText xml:space="preserve"> PAGEREF _Toc86150336 \h </w:instrText>
             </w:r>
             <w:r>
               <w:rPr>
@@ -278,7 +288,7 @@
                 <w:noProof/>
                 <w:webHidden/>
               </w:rPr>
-              <w:t>2</w:t>
+              <w:t>3</w:t>
             </w:r>
             <w:r>
               <w:rPr>
@@ -302,7 +312,7 @@
               <w:lang w:eastAsia="pt-BR"/>
             </w:rPr>
           </w:pPr>
-          <w:hyperlink w:anchor="_Toc82526547" w:history="1">
+          <w:hyperlink w:anchor="_Toc86150337" w:history="1">
             <w:r>
               <w:rPr>
                 <w:rStyle w:val="Hyperlink"/>
@@ -329,7 +339,7 @@
                 <w:noProof/>
                 <w:webHidden/>
               </w:rPr>
-              <w:instrText xml:space="preserve"> PAGEREF _Toc82526547 \h </w:instrText>
+              <w:instrText xml:space="preserve"> PAGEREF _Toc86150337 \h </w:instrText>
             </w:r>
             <w:r>
               <w:rPr>
@@ -349,7 +359,7 @@
                 <w:noProof/>
                 <w:webHidden/>
               </w:rPr>
-              <w:t>3</w:t>
+              <w:t>4</w:t>
             </w:r>
             <w:r>
               <w:rPr>
@@ -373,7 +383,7 @@
               <w:lang w:eastAsia="pt-BR"/>
             </w:rPr>
           </w:pPr>
-          <w:hyperlink w:anchor="_Toc82526548" w:history="1">
+          <w:hyperlink w:anchor="_Toc86150338" w:history="1">
             <w:r>
               <w:rPr>
                 <w:rStyle w:val="Hyperlink"/>
@@ -400,7 +410,7 @@
                 <w:noProof/>
                 <w:webHidden/>
               </w:rPr>
-              <w:instrText xml:space="preserve"> PAGEREF _Toc82526548 \h </w:instrText>
+              <w:instrText xml:space="preserve"> PAGEREF _Toc86150338 \h </w:instrText>
             </w:r>
             <w:r>
               <w:rPr>
@@ -420,7 +430,7 @@
                 <w:noProof/>
                 <w:webHidden/>
               </w:rPr>
-              <w:t>3</w:t>
+              <w:t>4</w:t>
             </w:r>
             <w:r>
               <w:rPr>
@@ -444,7 +454,7 @@
               <w:lang w:eastAsia="pt-BR"/>
             </w:rPr>
           </w:pPr>
-          <w:hyperlink w:anchor="_Toc82526549" w:history="1">
+          <w:hyperlink w:anchor="_Toc86150339" w:history="1">
             <w:r>
               <w:rPr>
                 <w:rStyle w:val="Hyperlink"/>
@@ -471,7 +481,7 @@
                 <w:noProof/>
                 <w:webHidden/>
               </w:rPr>
-              <w:instrText xml:space="preserve"> PAGEREF _Toc82526549 \h </w:instrText>
+              <w:instrText xml:space="preserve"> PAGEREF _Toc86150339 \h </w:instrText>
             </w:r>
             <w:r>
               <w:rPr>
@@ -491,7 +501,7 @@
                 <w:noProof/>
                 <w:webHidden/>
               </w:rPr>
-              <w:t>3</w:t>
+              <w:t>4</w:t>
             </w:r>
             <w:r>
               <w:rPr>
@@ -515,7 +525,7 @@
               <w:lang w:eastAsia="pt-BR"/>
             </w:rPr>
           </w:pPr>
-          <w:hyperlink w:anchor="_Toc82526550" w:history="1">
+          <w:hyperlink w:anchor="_Toc86150340" w:history="1">
             <w:r>
               <w:rPr>
                 <w:rStyle w:val="Hyperlink"/>
@@ -542,7 +552,7 @@
                 <w:noProof/>
                 <w:webHidden/>
               </w:rPr>
-              <w:instrText xml:space="preserve"> PAGEREF _Toc82526550 \h </w:instrText>
+              <w:instrText xml:space="preserve"> PAGEREF _Toc86150340 \h </w:instrText>
             </w:r>
             <w:r>
               <w:rPr>
@@ -562,7 +572,7 @@
                 <w:noProof/>
                 <w:webHidden/>
               </w:rPr>
-              <w:t>4</w:t>
+              <w:t>5</w:t>
             </w:r>
             <w:r>
               <w:rPr>
@@ -586,7 +596,7 @@
               <w:lang w:eastAsia="pt-BR"/>
             </w:rPr>
           </w:pPr>
-          <w:hyperlink w:anchor="_Toc82526551" w:history="1">
+          <w:hyperlink w:anchor="_Toc86150341" w:history="1">
             <w:r>
               <w:rPr>
                 <w:rStyle w:val="Hyperlink"/>
@@ -613,7 +623,7 @@
                 <w:noProof/>
                 <w:webHidden/>
               </w:rPr>
-              <w:instrText xml:space="preserve"> PAGEREF _Toc82526551 \h </w:instrText>
+              <w:instrText xml:space="preserve"> PAGEREF _Toc86150341 \h </w:instrText>
             </w:r>
             <w:r>
               <w:rPr>
@@ -633,7 +643,7 @@
                 <w:noProof/>
                 <w:webHidden/>
               </w:rPr>
-              <w:t>5</w:t>
+              <w:t>6</w:t>
             </w:r>
             <w:r>
               <w:rPr>
@@ -657,7 +667,7 @@
               <w:lang w:eastAsia="pt-BR"/>
             </w:rPr>
           </w:pPr>
-          <w:hyperlink w:anchor="_Toc82526552" w:history="1">
+          <w:hyperlink w:anchor="_Toc86150342" w:history="1">
             <w:r>
               <w:rPr>
                 <w:rStyle w:val="Hyperlink"/>
@@ -684,7 +694,7 @@
                 <w:noProof/>
                 <w:webHidden/>
               </w:rPr>
-              <w:instrText xml:space="preserve"> PAGEREF _Toc82526552 \h </w:instrText>
+              <w:instrText xml:space="preserve"> PAGEREF _Toc86150342 \h </w:instrText>
             </w:r>
             <w:r>
               <w:rPr>
@@ -704,7 +714,7 @@
                 <w:noProof/>
                 <w:webHidden/>
               </w:rPr>
-              <w:t>5</w:t>
+              <w:t>6</w:t>
             </w:r>
             <w:r>
               <w:rPr>
@@ -728,7 +738,7 @@
               <w:lang w:eastAsia="pt-BR"/>
             </w:rPr>
           </w:pPr>
-          <w:hyperlink w:anchor="_Toc82526553" w:history="1">
+          <w:hyperlink w:anchor="_Toc86150343" w:history="1">
             <w:r>
               <w:rPr>
                 <w:rStyle w:val="Hyperlink"/>
@@ -755,7 +765,7 @@
                 <w:noProof/>
                 <w:webHidden/>
               </w:rPr>
-              <w:instrText xml:space="preserve"> PAGEREF _Toc82526553 \h </w:instrText>
+              <w:instrText xml:space="preserve"> PAGEREF _Toc86150343 \h </w:instrText>
             </w:r>
             <w:r>
               <w:rPr>
@@ -775,7 +785,7 @@
                 <w:noProof/>
                 <w:webHidden/>
               </w:rPr>
-              <w:t>6</w:t>
+              <w:t>7</w:t>
             </w:r>
             <w:r>
               <w:rPr>
@@ -799,7 +809,7 @@
               <w:lang w:eastAsia="pt-BR"/>
             </w:rPr>
           </w:pPr>
-          <w:hyperlink w:anchor="_Toc82526554" w:history="1">
+          <w:hyperlink w:anchor="_Toc86150344" w:history="1">
             <w:r>
               <w:rPr>
                 <w:rStyle w:val="Hyperlink"/>
@@ -826,7 +836,7 @@
                 <w:noProof/>
                 <w:webHidden/>
               </w:rPr>
-              <w:instrText xml:space="preserve"> PAGEREF _Toc82526554 \h </w:instrText>
+              <w:instrText xml:space="preserve"> PAGEREF _Toc86150344 \h </w:instrText>
             </w:r>
             <w:r>
               <w:rPr>
@@ -846,7 +856,7 @@
                 <w:noProof/>
                 <w:webHidden/>
               </w:rPr>
-              <w:t>7</w:t>
+              <w:t>8</w:t>
             </w:r>
             <w:r>
               <w:rPr>
@@ -870,12 +880,1369 @@
               <w:lang w:eastAsia="pt-BR"/>
             </w:rPr>
           </w:pPr>
-          <w:hyperlink w:anchor="_Toc82526555" w:history="1">
+          <w:hyperlink w:anchor="_Toc86150345" w:history="1">
             <w:r>
               <w:rPr>
                 <w:rStyle w:val="Hyperlink"/>
                 <w:noProof/>
               </w:rPr>
+              <w:t>Avaliação de Usuários</w:t>
+            </w:r>
+            <w:r>
+              <w:rPr>
+                <w:noProof/>
+                <w:webHidden/>
+              </w:rPr>
+              <w:tab/>
+            </w:r>
+            <w:r>
+              <w:rPr>
+                <w:noProof/>
+                <w:webHidden/>
+              </w:rPr>
+              <w:fldChar w:fldCharType="begin"/>
+            </w:r>
+            <w:r>
+              <w:rPr>
+                <w:noProof/>
+                <w:webHidden/>
+              </w:rPr>
+              <w:instrText xml:space="preserve"> PAGEREF _Toc86150345 \h </w:instrText>
+            </w:r>
+            <w:r>
+              <w:rPr>
+                <w:noProof/>
+                <w:webHidden/>
+              </w:rPr>
+            </w:r>
+            <w:r>
+              <w:rPr>
+                <w:noProof/>
+                <w:webHidden/>
+              </w:rPr>
+              <w:fldChar w:fldCharType="separate"/>
+            </w:r>
+            <w:r>
+              <w:rPr>
+                <w:noProof/>
+                <w:webHidden/>
+              </w:rPr>
+              <w:t>9</w:t>
+            </w:r>
+            <w:r>
+              <w:rPr>
+                <w:noProof/>
+                <w:webHidden/>
+              </w:rPr>
+              <w:fldChar w:fldCharType="end"/>
+            </w:r>
+          </w:hyperlink>
+        </w:p>
+        <w:p>
+          <w:pPr>
+            <w:pStyle w:val="Sumrio1"/>
+            <w:tabs>
+              <w:tab w:val="right" w:leader="dot" w:pos="8494"/>
+            </w:tabs>
+            <w:rPr>
+              <w:rFonts w:asciiTheme="minorHAnsi" w:eastAsiaTheme="minorEastAsia" w:hAnsiTheme="minorHAnsi"/>
+              <w:noProof/>
+              <w:sz w:val="22"/>
+              <w:lang w:eastAsia="pt-BR"/>
+            </w:rPr>
+          </w:pPr>
+          <w:hyperlink w:anchor="_Toc86150346" w:history="1">
+            <w:r>
+              <w:rPr>
+                <w:rStyle w:val="Hyperlink"/>
+                <w:noProof/>
+              </w:rPr>
+              <w:t>Resultados obtidos</w:t>
+            </w:r>
+            <w:r>
+              <w:rPr>
+                <w:noProof/>
+                <w:webHidden/>
+              </w:rPr>
+              <w:tab/>
+            </w:r>
+            <w:r>
+              <w:rPr>
+                <w:noProof/>
+                <w:webHidden/>
+              </w:rPr>
+              <w:fldChar w:fldCharType="begin"/>
+            </w:r>
+            <w:r>
+              <w:rPr>
+                <w:noProof/>
+                <w:webHidden/>
+              </w:rPr>
+              <w:instrText xml:space="preserve"> PAGEREF _Toc86150346 \h </w:instrText>
+            </w:r>
+            <w:r>
+              <w:rPr>
+                <w:noProof/>
+                <w:webHidden/>
+              </w:rPr>
+            </w:r>
+            <w:r>
+              <w:rPr>
+                <w:noProof/>
+                <w:webHidden/>
+              </w:rPr>
+              <w:fldChar w:fldCharType="separate"/>
+            </w:r>
+            <w:r>
+              <w:rPr>
+                <w:noProof/>
+                <w:webHidden/>
+              </w:rPr>
+              <w:t>14</w:t>
+            </w:r>
+            <w:r>
+              <w:rPr>
+                <w:noProof/>
+                <w:webHidden/>
+              </w:rPr>
+              <w:fldChar w:fldCharType="end"/>
+            </w:r>
+          </w:hyperlink>
+        </w:p>
+        <w:p>
+          <w:pPr>
+            <w:pStyle w:val="Sumrio2"/>
+            <w:tabs>
+              <w:tab w:val="right" w:leader="dot" w:pos="8494"/>
+            </w:tabs>
+            <w:rPr>
+              <w:rFonts w:asciiTheme="minorHAnsi" w:eastAsiaTheme="minorEastAsia" w:hAnsiTheme="minorHAnsi"/>
+              <w:noProof/>
+              <w:sz w:val="22"/>
+              <w:lang w:eastAsia="pt-BR"/>
+            </w:rPr>
+          </w:pPr>
+          <w:hyperlink w:anchor="_Toc86150347" w:history="1">
+            <w:r>
+              <w:rPr>
+                <w:rStyle w:val="Hyperlink"/>
+                <w:noProof/>
+              </w:rPr>
+              <w:t>Ambiente de teste</w:t>
+            </w:r>
+            <w:r>
+              <w:rPr>
+                <w:noProof/>
+                <w:webHidden/>
+              </w:rPr>
+              <w:tab/>
+            </w:r>
+            <w:r>
+              <w:rPr>
+                <w:noProof/>
+                <w:webHidden/>
+              </w:rPr>
+              <w:fldChar w:fldCharType="begin"/>
+            </w:r>
+            <w:r>
+              <w:rPr>
+                <w:noProof/>
+                <w:webHidden/>
+              </w:rPr>
+              <w:instrText xml:space="preserve"> PAGEREF _Toc86150347 \h </w:instrText>
+            </w:r>
+            <w:r>
+              <w:rPr>
+                <w:noProof/>
+                <w:webHidden/>
+              </w:rPr>
+            </w:r>
+            <w:r>
+              <w:rPr>
+                <w:noProof/>
+                <w:webHidden/>
+              </w:rPr>
+              <w:fldChar w:fldCharType="separate"/>
+            </w:r>
+            <w:r>
+              <w:rPr>
+                <w:noProof/>
+                <w:webHidden/>
+              </w:rPr>
+              <w:t>14</w:t>
+            </w:r>
+            <w:r>
+              <w:rPr>
+                <w:noProof/>
+                <w:webHidden/>
+              </w:rPr>
+              <w:fldChar w:fldCharType="end"/>
+            </w:r>
+          </w:hyperlink>
+        </w:p>
+        <w:p>
+          <w:pPr>
+            <w:pStyle w:val="Sumrio2"/>
+            <w:tabs>
+              <w:tab w:val="right" w:leader="dot" w:pos="8494"/>
+            </w:tabs>
+            <w:rPr>
+              <w:rFonts w:asciiTheme="minorHAnsi" w:eastAsiaTheme="minorEastAsia" w:hAnsiTheme="minorHAnsi"/>
+              <w:noProof/>
+              <w:sz w:val="22"/>
+              <w:lang w:eastAsia="pt-BR"/>
+            </w:rPr>
+          </w:pPr>
+          <w:hyperlink w:anchor="_Toc86150348" w:history="1">
+            <w:r>
+              <w:rPr>
+                <w:rStyle w:val="Hyperlink"/>
+                <w:noProof/>
+              </w:rPr>
+              <w:t>Resultados</w:t>
+            </w:r>
+            <w:r>
+              <w:rPr>
+                <w:rStyle w:val="Hyperlink"/>
+                <w:bCs/>
+                <w:noProof/>
+              </w:rPr>
+              <w:t xml:space="preserve"> Obtidos</w:t>
+            </w:r>
+            <w:r>
+              <w:rPr>
+                <w:noProof/>
+                <w:webHidden/>
+              </w:rPr>
+              <w:tab/>
+            </w:r>
+            <w:r>
+              <w:rPr>
+                <w:noProof/>
+                <w:webHidden/>
+              </w:rPr>
+              <w:fldChar w:fldCharType="begin"/>
+            </w:r>
+            <w:r>
+              <w:rPr>
+                <w:noProof/>
+                <w:webHidden/>
+              </w:rPr>
+              <w:instrText xml:space="preserve"> PAGEREF _Toc86150348 \h </w:instrText>
+            </w:r>
+            <w:r>
+              <w:rPr>
+                <w:noProof/>
+                <w:webHidden/>
+              </w:rPr>
+            </w:r>
+            <w:r>
+              <w:rPr>
+                <w:noProof/>
+                <w:webHidden/>
+              </w:rPr>
+              <w:fldChar w:fldCharType="separate"/>
+            </w:r>
+            <w:r>
+              <w:rPr>
+                <w:noProof/>
+                <w:webHidden/>
+              </w:rPr>
+              <w:t>14</w:t>
+            </w:r>
+            <w:r>
+              <w:rPr>
+                <w:noProof/>
+                <w:webHidden/>
+              </w:rPr>
+              <w:fldChar w:fldCharType="end"/>
+            </w:r>
+          </w:hyperlink>
+        </w:p>
+        <w:p>
+          <w:pPr>
+            <w:pStyle w:val="Sumrio1"/>
+            <w:tabs>
+              <w:tab w:val="right" w:leader="dot" w:pos="8494"/>
+            </w:tabs>
+            <w:rPr>
+              <w:rFonts w:asciiTheme="minorHAnsi" w:eastAsiaTheme="minorEastAsia" w:hAnsiTheme="minorHAnsi"/>
+              <w:noProof/>
+              <w:sz w:val="22"/>
+              <w:lang w:eastAsia="pt-BR"/>
+            </w:rPr>
+          </w:pPr>
+          <w:hyperlink w:anchor="_Toc86150349" w:history="1">
+            <w:r>
+              <w:rPr>
+                <w:rStyle w:val="Hyperlink"/>
+                <w:noProof/>
+              </w:rPr>
+              <w:t>Telas</w:t>
+            </w:r>
+            <w:r>
+              <w:rPr>
+                <w:noProof/>
+                <w:webHidden/>
+              </w:rPr>
+              <w:tab/>
+            </w:r>
+            <w:r>
+              <w:rPr>
+                <w:noProof/>
+                <w:webHidden/>
+              </w:rPr>
+              <w:fldChar w:fldCharType="begin"/>
+            </w:r>
+            <w:r>
+              <w:rPr>
+                <w:noProof/>
+                <w:webHidden/>
+              </w:rPr>
+              <w:instrText xml:space="preserve"> PAGEREF _Toc86150349 \h </w:instrText>
+            </w:r>
+            <w:r>
+              <w:rPr>
+                <w:noProof/>
+                <w:webHidden/>
+              </w:rPr>
+            </w:r>
+            <w:r>
+              <w:rPr>
+                <w:noProof/>
+                <w:webHidden/>
+              </w:rPr>
+              <w:fldChar w:fldCharType="separate"/>
+            </w:r>
+            <w:r>
+              <w:rPr>
+                <w:noProof/>
+                <w:webHidden/>
+              </w:rPr>
+              <w:t>15</w:t>
+            </w:r>
+            <w:r>
+              <w:rPr>
+                <w:noProof/>
+                <w:webHidden/>
+              </w:rPr>
+              <w:fldChar w:fldCharType="end"/>
+            </w:r>
+          </w:hyperlink>
+        </w:p>
+        <w:p>
+          <w:pPr>
+            <w:pStyle w:val="Sumrio2"/>
+            <w:tabs>
+              <w:tab w:val="right" w:leader="dot" w:pos="8494"/>
+            </w:tabs>
+            <w:rPr>
+              <w:rFonts w:asciiTheme="minorHAnsi" w:eastAsiaTheme="minorEastAsia" w:hAnsiTheme="minorHAnsi"/>
+              <w:noProof/>
+              <w:sz w:val="22"/>
+              <w:lang w:eastAsia="pt-BR"/>
+            </w:rPr>
+          </w:pPr>
+          <w:hyperlink w:anchor="_Toc86150350" w:history="1">
+            <w:r>
+              <w:rPr>
+                <w:rStyle w:val="Hyperlink"/>
+                <w:noProof/>
+              </w:rPr>
+              <w:t>Interface</w:t>
+            </w:r>
+            <w:r>
+              <w:rPr>
+                <w:noProof/>
+                <w:webHidden/>
+              </w:rPr>
+              <w:tab/>
+            </w:r>
+            <w:r>
+              <w:rPr>
+                <w:noProof/>
+                <w:webHidden/>
+              </w:rPr>
+              <w:fldChar w:fldCharType="begin"/>
+            </w:r>
+            <w:r>
+              <w:rPr>
+                <w:noProof/>
+                <w:webHidden/>
+              </w:rPr>
+              <w:instrText xml:space="preserve"> PAGEREF _Toc86150350 \h </w:instrText>
+            </w:r>
+            <w:r>
+              <w:rPr>
+                <w:noProof/>
+                <w:webHidden/>
+              </w:rPr>
+            </w:r>
+            <w:r>
+              <w:rPr>
+                <w:noProof/>
+                <w:webHidden/>
+              </w:rPr>
+              <w:fldChar w:fldCharType="separate"/>
+            </w:r>
+            <w:r>
+              <w:rPr>
+                <w:noProof/>
+                <w:webHidden/>
+              </w:rPr>
+              <w:t>15</w:t>
+            </w:r>
+            <w:r>
+              <w:rPr>
+                <w:noProof/>
+                <w:webHidden/>
+              </w:rPr>
+              <w:fldChar w:fldCharType="end"/>
+            </w:r>
+          </w:hyperlink>
+        </w:p>
+        <w:p>
+          <w:pPr>
+            <w:pStyle w:val="Sumrio2"/>
+            <w:tabs>
+              <w:tab w:val="right" w:leader="dot" w:pos="8494"/>
+            </w:tabs>
+            <w:rPr>
+              <w:rFonts w:asciiTheme="minorHAnsi" w:eastAsiaTheme="minorEastAsia" w:hAnsiTheme="minorHAnsi"/>
+              <w:noProof/>
+              <w:sz w:val="22"/>
+              <w:lang w:eastAsia="pt-BR"/>
+            </w:rPr>
+          </w:pPr>
+          <w:hyperlink w:anchor="_Toc86150351" w:history="1">
+            <w:r>
+              <w:rPr>
+                <w:rStyle w:val="Hyperlink"/>
+                <w:noProof/>
+              </w:rPr>
+              <w:t>Login – Paciente</w:t>
+            </w:r>
+            <w:r>
+              <w:rPr>
+                <w:noProof/>
+                <w:webHidden/>
+              </w:rPr>
+              <w:tab/>
+            </w:r>
+            <w:r>
+              <w:rPr>
+                <w:noProof/>
+                <w:webHidden/>
+              </w:rPr>
+              <w:fldChar w:fldCharType="begin"/>
+            </w:r>
+            <w:r>
+              <w:rPr>
+                <w:noProof/>
+                <w:webHidden/>
+              </w:rPr>
+              <w:instrText xml:space="preserve"> PAGEREF _Toc86150351 \h </w:instrText>
+            </w:r>
+            <w:r>
+              <w:rPr>
+                <w:noProof/>
+                <w:webHidden/>
+              </w:rPr>
+            </w:r>
+            <w:r>
+              <w:rPr>
+                <w:noProof/>
+                <w:webHidden/>
+              </w:rPr>
+              <w:fldChar w:fldCharType="separate"/>
+            </w:r>
+            <w:r>
+              <w:rPr>
+                <w:noProof/>
+                <w:webHidden/>
+              </w:rPr>
+              <w:t>16</w:t>
+            </w:r>
+            <w:r>
+              <w:rPr>
+                <w:noProof/>
+                <w:webHidden/>
+              </w:rPr>
+              <w:fldChar w:fldCharType="end"/>
+            </w:r>
+          </w:hyperlink>
+        </w:p>
+        <w:p>
+          <w:pPr>
+            <w:pStyle w:val="Sumrio2"/>
+            <w:tabs>
+              <w:tab w:val="right" w:leader="dot" w:pos="8494"/>
+            </w:tabs>
+            <w:rPr>
+              <w:rFonts w:asciiTheme="minorHAnsi" w:eastAsiaTheme="minorEastAsia" w:hAnsiTheme="minorHAnsi"/>
+              <w:noProof/>
+              <w:sz w:val="22"/>
+              <w:lang w:eastAsia="pt-BR"/>
+            </w:rPr>
+          </w:pPr>
+          <w:hyperlink w:anchor="_Toc86150352" w:history="1">
+            <w:r>
+              <w:rPr>
+                <w:rStyle w:val="Hyperlink"/>
+                <w:noProof/>
+              </w:rPr>
+              <w:t>Carteirinha</w:t>
+            </w:r>
+            <w:r>
+              <w:rPr>
+                <w:noProof/>
+                <w:webHidden/>
+              </w:rPr>
+              <w:tab/>
+            </w:r>
+            <w:r>
+              <w:rPr>
+                <w:noProof/>
+                <w:webHidden/>
+              </w:rPr>
+              <w:fldChar w:fldCharType="begin"/>
+            </w:r>
+            <w:r>
+              <w:rPr>
+                <w:noProof/>
+                <w:webHidden/>
+              </w:rPr>
+              <w:instrText xml:space="preserve"> PAGEREF _Toc86150352 \h </w:instrText>
+            </w:r>
+            <w:r>
+              <w:rPr>
+                <w:noProof/>
+                <w:webHidden/>
+              </w:rPr>
+            </w:r>
+            <w:r>
+              <w:rPr>
+                <w:noProof/>
+                <w:webHidden/>
+              </w:rPr>
+              <w:fldChar w:fldCharType="separate"/>
+            </w:r>
+            <w:r>
+              <w:rPr>
+                <w:noProof/>
+                <w:webHidden/>
+              </w:rPr>
+              <w:t>17</w:t>
+            </w:r>
+            <w:r>
+              <w:rPr>
+                <w:noProof/>
+                <w:webHidden/>
+              </w:rPr>
+              <w:fldChar w:fldCharType="end"/>
+            </w:r>
+          </w:hyperlink>
+        </w:p>
+        <w:p>
+          <w:pPr>
+            <w:pStyle w:val="Sumrio2"/>
+            <w:tabs>
+              <w:tab w:val="right" w:leader="dot" w:pos="8494"/>
+            </w:tabs>
+            <w:rPr>
+              <w:rFonts w:asciiTheme="minorHAnsi" w:eastAsiaTheme="minorEastAsia" w:hAnsiTheme="minorHAnsi"/>
+              <w:noProof/>
+              <w:sz w:val="22"/>
+              <w:lang w:eastAsia="pt-BR"/>
+            </w:rPr>
+          </w:pPr>
+          <w:hyperlink w:anchor="_Toc86150353" w:history="1">
+            <w:r>
+              <w:rPr>
+                <w:rStyle w:val="Hyperlink"/>
+                <w:noProof/>
+              </w:rPr>
+              <w:t>Logout e Home</w:t>
+            </w:r>
+            <w:r>
+              <w:rPr>
+                <w:noProof/>
+                <w:webHidden/>
+              </w:rPr>
+              <w:tab/>
+            </w:r>
+            <w:r>
+              <w:rPr>
+                <w:noProof/>
+                <w:webHidden/>
+              </w:rPr>
+              <w:fldChar w:fldCharType="begin"/>
+            </w:r>
+            <w:r>
+              <w:rPr>
+                <w:noProof/>
+                <w:webHidden/>
+              </w:rPr>
+              <w:instrText xml:space="preserve"> PAGEREF _Toc86150353 \h </w:instrText>
+            </w:r>
+            <w:r>
+              <w:rPr>
+                <w:noProof/>
+                <w:webHidden/>
+              </w:rPr>
+            </w:r>
+            <w:r>
+              <w:rPr>
+                <w:noProof/>
+                <w:webHidden/>
+              </w:rPr>
+              <w:fldChar w:fldCharType="separate"/>
+            </w:r>
+            <w:r>
+              <w:rPr>
+                <w:noProof/>
+                <w:webHidden/>
+              </w:rPr>
+              <w:t>17</w:t>
+            </w:r>
+            <w:r>
+              <w:rPr>
+                <w:noProof/>
+                <w:webHidden/>
+              </w:rPr>
+              <w:fldChar w:fldCharType="end"/>
+            </w:r>
+          </w:hyperlink>
+        </w:p>
+        <w:p>
+          <w:pPr>
+            <w:pStyle w:val="Sumrio2"/>
+            <w:tabs>
+              <w:tab w:val="right" w:leader="dot" w:pos="8494"/>
+            </w:tabs>
+            <w:rPr>
+              <w:rFonts w:asciiTheme="minorHAnsi" w:eastAsiaTheme="minorEastAsia" w:hAnsiTheme="minorHAnsi"/>
+              <w:noProof/>
+              <w:sz w:val="22"/>
+              <w:lang w:eastAsia="pt-BR"/>
+            </w:rPr>
+          </w:pPr>
+          <w:hyperlink w:anchor="_Toc86150354" w:history="1">
+            <w:r>
+              <w:rPr>
+                <w:rStyle w:val="Hyperlink"/>
+                <w:noProof/>
+              </w:rPr>
+              <w:t>Home agente – Restrito</w:t>
+            </w:r>
+            <w:r>
+              <w:rPr>
+                <w:noProof/>
+                <w:webHidden/>
+              </w:rPr>
+              <w:tab/>
+            </w:r>
+            <w:r>
+              <w:rPr>
+                <w:noProof/>
+                <w:webHidden/>
+              </w:rPr>
+              <w:fldChar w:fldCharType="begin"/>
+            </w:r>
+            <w:r>
+              <w:rPr>
+                <w:noProof/>
+                <w:webHidden/>
+              </w:rPr>
+              <w:instrText xml:space="preserve"> PAGEREF _Toc86150354 \h </w:instrText>
+            </w:r>
+            <w:r>
+              <w:rPr>
+                <w:noProof/>
+                <w:webHidden/>
+              </w:rPr>
+            </w:r>
+            <w:r>
+              <w:rPr>
+                <w:noProof/>
+                <w:webHidden/>
+              </w:rPr>
+              <w:fldChar w:fldCharType="separate"/>
+            </w:r>
+            <w:r>
+              <w:rPr>
+                <w:noProof/>
+                <w:webHidden/>
+              </w:rPr>
+              <w:t>18</w:t>
+            </w:r>
+            <w:r>
+              <w:rPr>
+                <w:noProof/>
+                <w:webHidden/>
+              </w:rPr>
+              <w:fldChar w:fldCharType="end"/>
+            </w:r>
+          </w:hyperlink>
+        </w:p>
+        <w:p>
+          <w:pPr>
+            <w:pStyle w:val="Sumrio2"/>
+            <w:tabs>
+              <w:tab w:val="right" w:leader="dot" w:pos="8494"/>
+            </w:tabs>
+            <w:rPr>
+              <w:rFonts w:asciiTheme="minorHAnsi" w:eastAsiaTheme="minorEastAsia" w:hAnsiTheme="minorHAnsi"/>
+              <w:noProof/>
+              <w:sz w:val="22"/>
+              <w:lang w:eastAsia="pt-BR"/>
+            </w:rPr>
+          </w:pPr>
+          <w:hyperlink w:anchor="_Toc86150355" w:history="1">
+            <w:r>
+              <w:rPr>
+                <w:rStyle w:val="Hyperlink"/>
+                <w:noProof/>
+              </w:rPr>
+              <w:t>Agente – Paciente</w:t>
+            </w:r>
+            <w:r>
+              <w:rPr>
+                <w:noProof/>
+                <w:webHidden/>
+              </w:rPr>
+              <w:tab/>
+            </w:r>
+            <w:r>
+              <w:rPr>
+                <w:noProof/>
+                <w:webHidden/>
+              </w:rPr>
+              <w:fldChar w:fldCharType="begin"/>
+            </w:r>
+            <w:r>
+              <w:rPr>
+                <w:noProof/>
+                <w:webHidden/>
+              </w:rPr>
+              <w:instrText xml:space="preserve"> PAGEREF _Toc86150355 \h </w:instrText>
+            </w:r>
+            <w:r>
+              <w:rPr>
+                <w:noProof/>
+                <w:webHidden/>
+              </w:rPr>
+            </w:r>
+            <w:r>
+              <w:rPr>
+                <w:noProof/>
+                <w:webHidden/>
+              </w:rPr>
+              <w:fldChar w:fldCharType="separate"/>
+            </w:r>
+            <w:r>
+              <w:rPr>
+                <w:noProof/>
+                <w:webHidden/>
+              </w:rPr>
+              <w:t>18</w:t>
+            </w:r>
+            <w:r>
+              <w:rPr>
+                <w:noProof/>
+                <w:webHidden/>
+              </w:rPr>
+              <w:fldChar w:fldCharType="end"/>
+            </w:r>
+          </w:hyperlink>
+        </w:p>
+        <w:p>
+          <w:pPr>
+            <w:pStyle w:val="Sumrio2"/>
+            <w:tabs>
+              <w:tab w:val="right" w:leader="dot" w:pos="8494"/>
+            </w:tabs>
+            <w:rPr>
+              <w:rFonts w:asciiTheme="minorHAnsi" w:eastAsiaTheme="minorEastAsia" w:hAnsiTheme="minorHAnsi"/>
+              <w:noProof/>
+              <w:sz w:val="22"/>
+              <w:lang w:eastAsia="pt-BR"/>
+            </w:rPr>
+          </w:pPr>
+          <w:hyperlink w:anchor="_Toc86150356" w:history="1">
+            <w:r>
+              <w:rPr>
+                <w:rStyle w:val="Hyperlink"/>
+                <w:noProof/>
+              </w:rPr>
+              <w:t>Agente – Vacina</w:t>
+            </w:r>
+            <w:r>
+              <w:rPr>
+                <w:noProof/>
+                <w:webHidden/>
+              </w:rPr>
+              <w:tab/>
+            </w:r>
+            <w:r>
+              <w:rPr>
+                <w:noProof/>
+                <w:webHidden/>
+              </w:rPr>
+              <w:fldChar w:fldCharType="begin"/>
+            </w:r>
+            <w:r>
+              <w:rPr>
+                <w:noProof/>
+                <w:webHidden/>
+              </w:rPr>
+              <w:instrText xml:space="preserve"> PAGEREF _Toc86150356 \h </w:instrText>
+            </w:r>
+            <w:r>
+              <w:rPr>
+                <w:noProof/>
+                <w:webHidden/>
+              </w:rPr>
+            </w:r>
+            <w:r>
+              <w:rPr>
+                <w:noProof/>
+                <w:webHidden/>
+              </w:rPr>
+              <w:fldChar w:fldCharType="separate"/>
+            </w:r>
+            <w:r>
+              <w:rPr>
+                <w:noProof/>
+                <w:webHidden/>
+              </w:rPr>
+              <w:t>19</w:t>
+            </w:r>
+            <w:r>
+              <w:rPr>
+                <w:noProof/>
+                <w:webHidden/>
+              </w:rPr>
+              <w:fldChar w:fldCharType="end"/>
+            </w:r>
+          </w:hyperlink>
+        </w:p>
+        <w:p>
+          <w:pPr>
+            <w:pStyle w:val="Sumrio2"/>
+            <w:tabs>
+              <w:tab w:val="right" w:leader="dot" w:pos="8494"/>
+            </w:tabs>
+            <w:rPr>
+              <w:rFonts w:asciiTheme="minorHAnsi" w:eastAsiaTheme="minorEastAsia" w:hAnsiTheme="minorHAnsi"/>
+              <w:noProof/>
+              <w:sz w:val="22"/>
+              <w:lang w:eastAsia="pt-BR"/>
+            </w:rPr>
+          </w:pPr>
+          <w:hyperlink w:anchor="_Toc86150357" w:history="1">
+            <w:r>
+              <w:rPr>
+                <w:rStyle w:val="Hyperlink"/>
+                <w:noProof/>
+              </w:rPr>
+              <w:t>Agente – Doses</w:t>
+            </w:r>
+            <w:r>
+              <w:rPr>
+                <w:noProof/>
+                <w:webHidden/>
+              </w:rPr>
+              <w:tab/>
+            </w:r>
+            <w:r>
+              <w:rPr>
+                <w:noProof/>
+                <w:webHidden/>
+              </w:rPr>
+              <w:fldChar w:fldCharType="begin"/>
+            </w:r>
+            <w:r>
+              <w:rPr>
+                <w:noProof/>
+                <w:webHidden/>
+              </w:rPr>
+              <w:instrText xml:space="preserve"> PAGEREF _Toc86150357 \h </w:instrText>
+            </w:r>
+            <w:r>
+              <w:rPr>
+                <w:noProof/>
+                <w:webHidden/>
+              </w:rPr>
+            </w:r>
+            <w:r>
+              <w:rPr>
+                <w:noProof/>
+                <w:webHidden/>
+              </w:rPr>
+              <w:fldChar w:fldCharType="separate"/>
+            </w:r>
+            <w:r>
+              <w:rPr>
+                <w:noProof/>
+                <w:webHidden/>
+              </w:rPr>
+              <w:t>19</w:t>
+            </w:r>
+            <w:r>
+              <w:rPr>
+                <w:noProof/>
+                <w:webHidden/>
+              </w:rPr>
+              <w:fldChar w:fldCharType="end"/>
+            </w:r>
+          </w:hyperlink>
+        </w:p>
+        <w:p>
+          <w:pPr>
+            <w:pStyle w:val="Sumrio2"/>
+            <w:tabs>
+              <w:tab w:val="right" w:leader="dot" w:pos="8494"/>
+            </w:tabs>
+            <w:rPr>
+              <w:rFonts w:asciiTheme="minorHAnsi" w:eastAsiaTheme="minorEastAsia" w:hAnsiTheme="minorHAnsi"/>
+              <w:noProof/>
+              <w:sz w:val="22"/>
+              <w:lang w:eastAsia="pt-BR"/>
+            </w:rPr>
+          </w:pPr>
+          <w:hyperlink w:anchor="_Toc86150358" w:history="1">
+            <w:r>
+              <w:rPr>
+                <w:rStyle w:val="Hyperlink"/>
+                <w:noProof/>
+              </w:rPr>
+              <w:t>Agente – Agendamento</w:t>
+            </w:r>
+            <w:r>
+              <w:rPr>
+                <w:noProof/>
+                <w:webHidden/>
+              </w:rPr>
+              <w:tab/>
+            </w:r>
+            <w:r>
+              <w:rPr>
+                <w:noProof/>
+                <w:webHidden/>
+              </w:rPr>
+              <w:fldChar w:fldCharType="begin"/>
+            </w:r>
+            <w:r>
+              <w:rPr>
+                <w:noProof/>
+                <w:webHidden/>
+              </w:rPr>
+              <w:instrText xml:space="preserve"> PAGEREF _Toc86150358 \h </w:instrText>
+            </w:r>
+            <w:r>
+              <w:rPr>
+                <w:noProof/>
+                <w:webHidden/>
+              </w:rPr>
+            </w:r>
+            <w:r>
+              <w:rPr>
+                <w:noProof/>
+                <w:webHidden/>
+              </w:rPr>
+              <w:fldChar w:fldCharType="separate"/>
+            </w:r>
+            <w:r>
+              <w:rPr>
+                <w:noProof/>
+                <w:webHidden/>
+              </w:rPr>
+              <w:t>20</w:t>
+            </w:r>
+            <w:r>
+              <w:rPr>
+                <w:noProof/>
+                <w:webHidden/>
+              </w:rPr>
+              <w:fldChar w:fldCharType="end"/>
+            </w:r>
+          </w:hyperlink>
+        </w:p>
+        <w:p>
+          <w:pPr>
+            <w:pStyle w:val="Sumrio2"/>
+            <w:tabs>
+              <w:tab w:val="right" w:leader="dot" w:pos="8494"/>
+            </w:tabs>
+            <w:rPr>
+              <w:rFonts w:asciiTheme="minorHAnsi" w:eastAsiaTheme="minorEastAsia" w:hAnsiTheme="minorHAnsi"/>
+              <w:noProof/>
+              <w:sz w:val="22"/>
+              <w:lang w:eastAsia="pt-BR"/>
+            </w:rPr>
+          </w:pPr>
+          <w:hyperlink w:anchor="_Toc86150359" w:history="1">
+            <w:r>
+              <w:rPr>
+                <w:rStyle w:val="Hyperlink"/>
+                <w:noProof/>
+              </w:rPr>
+              <w:t>Agente – Lotes</w:t>
+            </w:r>
+            <w:r>
+              <w:rPr>
+                <w:noProof/>
+                <w:webHidden/>
+              </w:rPr>
+              <w:tab/>
+            </w:r>
+            <w:r>
+              <w:rPr>
+                <w:noProof/>
+                <w:webHidden/>
+              </w:rPr>
+              <w:fldChar w:fldCharType="begin"/>
+            </w:r>
+            <w:r>
+              <w:rPr>
+                <w:noProof/>
+                <w:webHidden/>
+              </w:rPr>
+              <w:instrText xml:space="preserve"> PAGEREF _Toc86150359 \h </w:instrText>
+            </w:r>
+            <w:r>
+              <w:rPr>
+                <w:noProof/>
+                <w:webHidden/>
+              </w:rPr>
+            </w:r>
+            <w:r>
+              <w:rPr>
+                <w:noProof/>
+                <w:webHidden/>
+              </w:rPr>
+              <w:fldChar w:fldCharType="separate"/>
+            </w:r>
+            <w:r>
+              <w:rPr>
+                <w:noProof/>
+                <w:webHidden/>
+              </w:rPr>
+              <w:t>20</w:t>
+            </w:r>
+            <w:r>
+              <w:rPr>
+                <w:noProof/>
+                <w:webHidden/>
+              </w:rPr>
+              <w:fldChar w:fldCharType="end"/>
+            </w:r>
+          </w:hyperlink>
+        </w:p>
+        <w:p>
+          <w:pPr>
+            <w:pStyle w:val="Sumrio2"/>
+            <w:tabs>
+              <w:tab w:val="right" w:leader="dot" w:pos="8494"/>
+            </w:tabs>
+            <w:rPr>
+              <w:rFonts w:asciiTheme="minorHAnsi" w:eastAsiaTheme="minorEastAsia" w:hAnsiTheme="minorHAnsi"/>
+              <w:noProof/>
+              <w:sz w:val="22"/>
+              <w:lang w:eastAsia="pt-BR"/>
+            </w:rPr>
+          </w:pPr>
+          <w:hyperlink w:anchor="_Toc86150360" w:history="1">
+            <w:r>
+              <w:rPr>
+                <w:rStyle w:val="Hyperlink"/>
+                <w:noProof/>
+              </w:rPr>
+              <w:t>Home Administrador – Restrito</w:t>
+            </w:r>
+            <w:r>
+              <w:rPr>
+                <w:noProof/>
+                <w:webHidden/>
+              </w:rPr>
+              <w:tab/>
+            </w:r>
+            <w:r>
+              <w:rPr>
+                <w:noProof/>
+                <w:webHidden/>
+              </w:rPr>
+              <w:fldChar w:fldCharType="begin"/>
+            </w:r>
+            <w:r>
+              <w:rPr>
+                <w:noProof/>
+                <w:webHidden/>
+              </w:rPr>
+              <w:instrText xml:space="preserve"> PAGEREF _Toc86150360 \h </w:instrText>
+            </w:r>
+            <w:r>
+              <w:rPr>
+                <w:noProof/>
+                <w:webHidden/>
+              </w:rPr>
+            </w:r>
+            <w:r>
+              <w:rPr>
+                <w:noProof/>
+                <w:webHidden/>
+              </w:rPr>
+              <w:fldChar w:fldCharType="separate"/>
+            </w:r>
+            <w:r>
+              <w:rPr>
+                <w:noProof/>
+                <w:webHidden/>
+              </w:rPr>
+              <w:t>21</w:t>
+            </w:r>
+            <w:r>
+              <w:rPr>
+                <w:noProof/>
+                <w:webHidden/>
+              </w:rPr>
+              <w:fldChar w:fldCharType="end"/>
+            </w:r>
+          </w:hyperlink>
+        </w:p>
+        <w:p>
+          <w:pPr>
+            <w:pStyle w:val="Sumrio2"/>
+            <w:tabs>
+              <w:tab w:val="right" w:leader="dot" w:pos="8494"/>
+            </w:tabs>
+            <w:rPr>
+              <w:rFonts w:asciiTheme="minorHAnsi" w:eastAsiaTheme="minorEastAsia" w:hAnsiTheme="minorHAnsi"/>
+              <w:noProof/>
+              <w:sz w:val="22"/>
+              <w:lang w:eastAsia="pt-BR"/>
+            </w:rPr>
+          </w:pPr>
+          <w:hyperlink w:anchor="_Toc86150361" w:history="1">
+            <w:r>
+              <w:rPr>
+                <w:rStyle w:val="Hyperlink"/>
+                <w:noProof/>
+              </w:rPr>
+              <w:t>Administrador – Paciente</w:t>
+            </w:r>
+            <w:r>
+              <w:rPr>
+                <w:noProof/>
+                <w:webHidden/>
+              </w:rPr>
+              <w:tab/>
+            </w:r>
+            <w:r>
+              <w:rPr>
+                <w:noProof/>
+                <w:webHidden/>
+              </w:rPr>
+              <w:fldChar w:fldCharType="begin"/>
+            </w:r>
+            <w:r>
+              <w:rPr>
+                <w:noProof/>
+                <w:webHidden/>
+              </w:rPr>
+              <w:instrText xml:space="preserve"> PAGEREF _Toc86150361 \h </w:instrText>
+            </w:r>
+            <w:r>
+              <w:rPr>
+                <w:noProof/>
+                <w:webHidden/>
+              </w:rPr>
+            </w:r>
+            <w:r>
+              <w:rPr>
+                <w:noProof/>
+                <w:webHidden/>
+              </w:rPr>
+              <w:fldChar w:fldCharType="separate"/>
+            </w:r>
+            <w:r>
+              <w:rPr>
+                <w:noProof/>
+                <w:webHidden/>
+              </w:rPr>
+              <w:t>21</w:t>
+            </w:r>
+            <w:r>
+              <w:rPr>
+                <w:noProof/>
+                <w:webHidden/>
+              </w:rPr>
+              <w:fldChar w:fldCharType="end"/>
+            </w:r>
+          </w:hyperlink>
+        </w:p>
+        <w:p>
+          <w:pPr>
+            <w:pStyle w:val="Sumrio2"/>
+            <w:tabs>
+              <w:tab w:val="right" w:leader="dot" w:pos="8494"/>
+            </w:tabs>
+            <w:rPr>
+              <w:rFonts w:asciiTheme="minorHAnsi" w:eastAsiaTheme="minorEastAsia" w:hAnsiTheme="minorHAnsi"/>
+              <w:noProof/>
+              <w:sz w:val="22"/>
+              <w:lang w:eastAsia="pt-BR"/>
+            </w:rPr>
+          </w:pPr>
+          <w:hyperlink w:anchor="_Toc86150362" w:history="1">
+            <w:r>
+              <w:rPr>
+                <w:rStyle w:val="Hyperlink"/>
+                <w:noProof/>
+              </w:rPr>
+              <w:t>Administrador – Gerenciamento de locais</w:t>
+            </w:r>
+            <w:r>
+              <w:rPr>
+                <w:noProof/>
+                <w:webHidden/>
+              </w:rPr>
+              <w:tab/>
+            </w:r>
+            <w:r>
+              <w:rPr>
+                <w:noProof/>
+                <w:webHidden/>
+              </w:rPr>
+              <w:fldChar w:fldCharType="begin"/>
+            </w:r>
+            <w:r>
+              <w:rPr>
+                <w:noProof/>
+                <w:webHidden/>
+              </w:rPr>
+              <w:instrText xml:space="preserve"> PAGEREF _Toc86150362 \h </w:instrText>
+            </w:r>
+            <w:r>
+              <w:rPr>
+                <w:noProof/>
+                <w:webHidden/>
+              </w:rPr>
+            </w:r>
+            <w:r>
+              <w:rPr>
+                <w:noProof/>
+                <w:webHidden/>
+              </w:rPr>
+              <w:fldChar w:fldCharType="separate"/>
+            </w:r>
+            <w:r>
+              <w:rPr>
+                <w:noProof/>
+                <w:webHidden/>
+              </w:rPr>
+              <w:t>23</w:t>
+            </w:r>
+            <w:r>
+              <w:rPr>
+                <w:noProof/>
+                <w:webHidden/>
+              </w:rPr>
+              <w:fldChar w:fldCharType="end"/>
+            </w:r>
+          </w:hyperlink>
+        </w:p>
+        <w:p>
+          <w:pPr>
+            <w:pStyle w:val="Sumrio1"/>
+            <w:tabs>
+              <w:tab w:val="right" w:leader="dot" w:pos="8494"/>
+            </w:tabs>
+            <w:rPr>
+              <w:rFonts w:asciiTheme="minorHAnsi" w:eastAsiaTheme="minorEastAsia" w:hAnsiTheme="minorHAnsi"/>
+              <w:noProof/>
+              <w:sz w:val="22"/>
+              <w:lang w:eastAsia="pt-BR"/>
+            </w:rPr>
+          </w:pPr>
+          <w:hyperlink w:anchor="_Toc86150363" w:history="1">
+            <w:r>
+              <w:rPr>
+                <w:rStyle w:val="Hyperlink"/>
+                <w:noProof/>
+              </w:rPr>
+              <w:t>Considerações Finais</w:t>
+            </w:r>
+            <w:r>
+              <w:rPr>
+                <w:noProof/>
+                <w:webHidden/>
+              </w:rPr>
+              <w:tab/>
+            </w:r>
+            <w:r>
+              <w:rPr>
+                <w:noProof/>
+                <w:webHidden/>
+              </w:rPr>
+              <w:fldChar w:fldCharType="begin"/>
+            </w:r>
+            <w:r>
+              <w:rPr>
+                <w:noProof/>
+                <w:webHidden/>
+              </w:rPr>
+              <w:instrText xml:space="preserve"> PAGEREF _Toc86150363 \h </w:instrText>
+            </w:r>
+            <w:r>
+              <w:rPr>
+                <w:noProof/>
+                <w:webHidden/>
+              </w:rPr>
+            </w:r>
+            <w:r>
+              <w:rPr>
+                <w:noProof/>
+                <w:webHidden/>
+              </w:rPr>
+              <w:fldChar w:fldCharType="separate"/>
+            </w:r>
+            <w:r>
+              <w:rPr>
+                <w:noProof/>
+                <w:webHidden/>
+              </w:rPr>
+              <w:t>24</w:t>
+            </w:r>
+            <w:r>
+              <w:rPr>
+                <w:noProof/>
+                <w:webHidden/>
+              </w:rPr>
+              <w:fldChar w:fldCharType="end"/>
+            </w:r>
+          </w:hyperlink>
+        </w:p>
+        <w:p>
+          <w:pPr>
+            <w:pStyle w:val="Sumrio1"/>
+            <w:tabs>
+              <w:tab w:val="right" w:leader="dot" w:pos="8494"/>
+            </w:tabs>
+            <w:rPr>
+              <w:rFonts w:asciiTheme="minorHAnsi" w:eastAsiaTheme="minorEastAsia" w:hAnsiTheme="minorHAnsi"/>
+              <w:noProof/>
+              <w:sz w:val="22"/>
+              <w:lang w:eastAsia="pt-BR"/>
+            </w:rPr>
+          </w:pPr>
+          <w:hyperlink w:anchor="_Toc86150364" w:history="1">
+            <w:r>
+              <w:rPr>
+                <w:rStyle w:val="Hyperlink"/>
+                <w:noProof/>
+              </w:rPr>
               <w:t>Referências Bibliográficas</w:t>
             </w:r>
             <w:r>
@@ -897,7 +2264,7 @@
                 <w:noProof/>
                 <w:webHidden/>
               </w:rPr>
-              <w:instrText xml:space="preserve"> PAGEREF _Toc82526555 \h </w:instrText>
+              <w:instrText xml:space="preserve"> PAGEREF _Toc86150364 \h </w:instrText>
             </w:r>
             <w:r>
               <w:rPr>
@@ -917,7 +2284,7 @@
                 <w:noProof/>
                 <w:webHidden/>
               </w:rPr>
-              <w:t>7</w:t>
+              <w:t>25</w:t>
             </w:r>
             <w:r>
               <w:rPr>
@@ -947,7 +2314,7 @@
       <w:pPr>
         <w:pStyle w:val="Ttulo1"/>
       </w:pPr>
-      <w:bookmarkStart w:id="1" w:name="_Toc82526545"/>
+      <w:bookmarkStart w:id="1" w:name="_Toc86150335"/>
       <w:r>
         <w:t>Resumo</w:t>
       </w:r>
@@ -955,16 +2322,10 @@
     </w:p>
     <w:p>
       <w:r>
-        <w:t>A vacinação é algo importante, principalmente nos dias atuai</w:t>
-      </w:r>
-      <w:r>
-        <w:t xml:space="preserve">s no qual estamos em uma situação de pandemia. Muitos perguntam qual a importância de nos vacinar, bem, a vacina é essencial para todas as idades é uma forma de “treinar” nosso organismo para a doença que está por vir. Doenças altamente contagiosas e em abundancia no passado, como exemplo, tétano, caxumba, sarampo, etc. Foram praticamente erradicadas do Brasil, isso é justificado pelos altos índices de vacinação em crianças. </w:t>
-      </w:r>
-      <w:r>
-        <w:t>D</w:t>
-      </w:r>
-      <w:r>
-        <w:t>ito isso nosso projeto visa a criação de um sistema no qual mostra uma carteira de vacinação online, onde os indivíduos poderão ver as informações de local, agendamento e vacinas aplicadas.</w:t>
+        <w:t>Sistema web para o gerenciamento do controle de vacinação através de uma carteirinha online, onde há estabelece um controle das vacinas com o propósito de tornar a vacinação mais eficiente e confiável, tanto para o local de aplicação quanto para o indivíduo</w:t>
+      </w:r>
+      <w:r>
+        <w:t>. Nesse projeto é apresentado detalhamentos de sua criação, requisitos funcionais e não funcionais, metodologias, testes, avaliações, etc.</w:t>
       </w:r>
     </w:p>
     <w:p>
@@ -975,7 +2336,13 @@
         <w:t>;</w:t>
       </w:r>
       <w:r>
-        <w:t xml:space="preserve"> indivíduos; </w:t>
+        <w:t xml:space="preserve"> indivíduos</w:t>
+      </w:r>
+      <w:r>
+        <w:t>, projeto</w:t>
+      </w:r>
+      <w:r>
+        <w:t xml:space="preserve">; </w:t>
       </w:r>
     </w:p>
     <w:p/>
@@ -983,7 +2350,7 @@
       <w:pPr>
         <w:pStyle w:val="Ttulo1"/>
       </w:pPr>
-      <w:bookmarkStart w:id="2" w:name="_Toc82526546"/>
+      <w:bookmarkStart w:id="2" w:name="_Toc86150336"/>
       <w:r>
         <w:t>Contextualização</w:t>
       </w:r>
@@ -991,7 +2358,27 @@
     </w:p>
     <w:p>
       <w:r>
-        <w:t>A vacinação é essencial para frearmos a atual pandemia para que assim nossas vidam voltem gradativamente a ser o que era antes.</w:t>
+        <w:t>Diante de um movimento de Anti-vacina que ganha cada vez mais força com o passar do tempo, devemos ressaltar a importância de se vacinar, pois ela é uma forma efetiva de controlar surtos de vírus e uma forma de preparar nosso organismo para combater esses “intrusos”</w:t>
+      </w:r>
+      <w:r>
+        <w:t>, assim</w:t>
+      </w:r>
+      <w:r>
+        <w:t>,</w:t>
+      </w:r>
+      <w:r>
+        <w:t xml:space="preserve"> evitando situações caóticas como epidemias, surtos repentinos de doenças já consideradas erradicadas e até mesmo pandemia.</w:t>
+      </w:r>
+    </w:p>
+    <w:p>
+      <w:r>
+        <w:t xml:space="preserve">Doenças altamente contagiosas e em abundância no passado, como exemplo, tétano, caxumba, sarampo, etc. Foram praticamente erradicadas do Brasil, isso é justificado pelos altos índices de vacinação em crianças. Dito isso nosso projeto visa a criação de um sistema no qual </w:t>
+      </w:r>
+      <w:r>
+        <w:t>demonstra</w:t>
+      </w:r>
+      <w:r>
+        <w:t xml:space="preserve"> uma carteira de vacinação online, onde os indivíduos poderão ver as informações de local, agendamento e vacinas aplicadas.</w:t>
       </w:r>
     </w:p>
     <w:p>
@@ -1010,7 +2397,7 @@
       <w:pPr>
         <w:pStyle w:val="Ttulo1"/>
       </w:pPr>
-      <w:bookmarkStart w:id="3" w:name="_Toc82526547"/>
+      <w:bookmarkStart w:id="3" w:name="_Toc86150337"/>
       <w:r>
         <w:lastRenderedPageBreak/>
         <w:t>Objetivo geral</w:t>
@@ -1035,7 +2422,7 @@
       <w:pPr>
         <w:pStyle w:val="Ttulo1"/>
       </w:pPr>
-      <w:bookmarkStart w:id="4" w:name="_Toc82526548"/>
+      <w:bookmarkStart w:id="4" w:name="_Toc86150338"/>
       <w:r>
         <w:t>Objetivos específicos</w:t>
       </w:r>
@@ -1140,7 +2527,7 @@
       <w:pPr>
         <w:pStyle w:val="Ttulo1"/>
       </w:pPr>
-      <w:bookmarkStart w:id="5" w:name="_Toc82526549"/>
+      <w:bookmarkStart w:id="5" w:name="_Toc86150339"/>
       <w:r>
         <w:t>Motivação</w:t>
       </w:r>
@@ -1188,7 +2575,15 @@
         <w:t>outra</w:t>
       </w:r>
       <w:r>
-        <w:t xml:space="preserve"> motivação foi o fato de fake News e demonização da ciência</w:t>
+        <w:t xml:space="preserve"> motivação foi o fato de </w:t>
+      </w:r>
+      <w:proofErr w:type="spellStart"/>
+      <w:r>
+        <w:t>fake</w:t>
+      </w:r>
+      <w:proofErr w:type="spellEnd"/>
+      <w:r>
+        <w:t xml:space="preserve"> News e demonização da ciência</w:t>
       </w:r>
       <w:r>
         <w:t>, no sentido que a ciência começou a se tornar algo ruim (querem nos matar ou controlar)</w:t>
@@ -1206,7 +2601,15 @@
         <w:t xml:space="preserve">. </w:t>
       </w:r>
       <w:r>
-        <w:t xml:space="preserve">Muitas fake News vieram </w:t>
+        <w:t xml:space="preserve">Muitas </w:t>
+      </w:r>
+      <w:proofErr w:type="spellStart"/>
+      <w:r>
+        <w:t>fake</w:t>
+      </w:r>
+      <w:proofErr w:type="spellEnd"/>
+      <w:r>
+        <w:t xml:space="preserve"> News vieram </w:t>
       </w:r>
       <w:r>
         <w:t>à</w:t>
@@ -1226,7 +2629,35 @@
         <w:rPr>
           <w:szCs w:val="18"/>
         </w:rPr>
-        <w:t>“Anvisa alerta a população sobre a disseminação de fake news, ou seja, notícias falsas, relacionadas às vacinas contra Covid-19. Estas informações estão sendo divulgadas com o objetivo de desencorajar as pessoas quanto ao uso das vacinas. Os materiais (textos e vídeos) falsos são, na maioria das vezes, repassados por meio das redes sociais. Eles têm conteúdo apelativo para fazer com que o receptor, ou seja, aquele que recebe o conteúdo, acredite naquilo que está sendo dito ou mostrado. Dados são manipulados e realidades distorcidas a fim de criar um ambiente de desinformação e, portanto, prejudicial a todos”.</w:t>
+        <w:t xml:space="preserve">“Anvisa alerta a população sobre a disseminação de </w:t>
+      </w:r>
+      <w:proofErr w:type="spellStart"/>
+      <w:r>
+        <w:rPr>
+          <w:szCs w:val="18"/>
+        </w:rPr>
+        <w:t>fake</w:t>
+      </w:r>
+      <w:proofErr w:type="spellEnd"/>
+      <w:r>
+        <w:rPr>
+          <w:szCs w:val="18"/>
+        </w:rPr>
+        <w:t xml:space="preserve"> </w:t>
+      </w:r>
+      <w:proofErr w:type="spellStart"/>
+      <w:r>
+        <w:rPr>
+          <w:szCs w:val="18"/>
+        </w:rPr>
+        <w:t>news</w:t>
+      </w:r>
+      <w:proofErr w:type="spellEnd"/>
+      <w:r>
+        <w:rPr>
+          <w:szCs w:val="18"/>
+        </w:rPr>
+        <w:t>, ou seja, notícias falsas, relacionadas às vacinas contra Covid-19. Estas informações estão sendo divulgadas com o objetivo de desencorajar as pessoas quanto ao uso das vacinas. Os materiais (textos e vídeos) falsos são, na maioria das vezes, repassados por meio das redes sociais. Eles têm conteúdo apelativo para fazer com que o receptor, ou seja, aquele que recebe o conteúdo, acredite naquilo que está sendo dito ou mostrado. Dados são manipulados e realidades distorcidas a fim de criar um ambiente de desinformação e, portanto, prejudicial a todos”.</w:t>
       </w:r>
     </w:p>
     <w:p>
@@ -1262,7 +2693,7 @@
       <w:pPr>
         <w:pStyle w:val="Ttulo1"/>
       </w:pPr>
-      <w:bookmarkStart w:id="6" w:name="_Toc82526550"/>
+      <w:bookmarkStart w:id="6" w:name="_Toc86150340"/>
       <w:r>
         <w:t>Método</w:t>
       </w:r>
@@ -1270,10 +2701,30 @@
     </w:p>
     <w:p>
       <w:r>
-        <w:t>Para a realização da criação do projeto foi necessário levantamentos de requisitos e desenvolvimento de protótipos, tanto em linguagem de programação como em desenhos (MeR – Entidade relacionamento). A primeira etapa foi pesquisar sobre temas parecidos caso houvessem para nós utilizarmos de referência</w:t>
-      </w:r>
-      <w:r>
-        <w:t>, pois bem, dentro do campus IFSP – Araraquara, não conseguimos encontrar nenhum outro projeto semelhante, recorremos ao antigo professor do 4º de informática, porém nada foi esclarecido.</w:t>
+        <w:t>Para a realização da criação do projeto foi necessário</w:t>
+      </w:r>
+      <w:r>
+        <w:t>s</w:t>
+      </w:r>
+      <w:r>
+        <w:t xml:space="preserve"> levantamentos de requisitos e desenvolvimento de protótipos, tanto em linguagem de programação como em desenhos (</w:t>
+      </w:r>
+      <w:proofErr w:type="spellStart"/>
+      <w:r>
+        <w:t>MeR</w:t>
+      </w:r>
+      <w:proofErr w:type="spellEnd"/>
+      <w:r>
+        <w:t xml:space="preserve"> – Entidade relacionamento). A primeira etapa foi pesquisar sobre temas parecidos caso houvessem para nós utilizarmos de referência</w:t>
+      </w:r>
+      <w:r>
+        <w:t xml:space="preserve">, pois bem, dentro do campus IFSP – Araraquara, não conseguimos encontrar nenhum outro projeto </w:t>
+      </w:r>
+      <w:r>
+        <w:t>semelhante</w:t>
+      </w:r>
+      <w:r>
+        <w:t>, recorremos ao antigo professor do 4º de informática, porém nada foi esclarecido.</w:t>
       </w:r>
       <w:r>
         <w:t xml:space="preserve"> Encontramos um modelo de TCC e que a partir da análise feita conseguimos utiliza-lo como uma referência, obviamente criando outros parâmetros para ficar mais “completo”.</w:t>
@@ -1284,7 +2735,7 @@
       <w:pPr>
         <w:pStyle w:val="Ttulo1"/>
       </w:pPr>
-      <w:bookmarkStart w:id="7" w:name="_Toc82526551"/>
+      <w:bookmarkStart w:id="7" w:name="_Toc86150341"/>
       <w:r>
         <w:t>Detalhamento do Projeto</w:t>
       </w:r>
@@ -1292,7 +2743,15 @@
     </w:p>
     <w:p>
       <w:r>
-        <w:t xml:space="preserve">O projeto foi divido em algumas etapas, a primeira foi tentar responder a algumas perguntas. “Para que nosso projeto irá servir? E como as pessoas irão utilizar?”. Logo em seguida, pesquisamos referências bibliográficas e projetos semelhantes a essa questão. A pesquisa indicou que </w:t>
+        <w:t xml:space="preserve">O projeto foi divido em algumas etapas, a primeira foi tentar responder a algumas perguntas. “Para que nosso projeto irá servir? E como as pessoas irão </w:t>
+      </w:r>
+      <w:proofErr w:type="gramStart"/>
+      <w:r>
+        <w:t>utilizar?”</w:t>
+      </w:r>
+      <w:proofErr w:type="gramEnd"/>
+      <w:r>
+        <w:t xml:space="preserve">. Logo em seguida, pesquisamos referências bibliográficas e projetos semelhantes a essa questão. A pesquisa indicou que </w:t>
       </w:r>
       <w:r>
         <w:t xml:space="preserve">há poucos sistemas web voltados para esse propósito e que muitos são complexos, então nosso sistema deveria ser mais fácil de usufruir para torna-lo acessível e eficiente. A próxima etapa foi </w:t>
@@ -1309,7 +2768,7 @@
       <w:pPr>
         <w:pStyle w:val="Ttulo1"/>
       </w:pPr>
-      <w:bookmarkStart w:id="8" w:name="_Toc82526552"/>
+      <w:bookmarkStart w:id="8" w:name="_Toc86150342"/>
       <w:r>
         <w:t>Requisitos f</w:t>
       </w:r>
@@ -1395,18 +2854,18 @@
         <w:pStyle w:val="Subttulo"/>
       </w:pPr>
       <w:r>
-        <w:tab/>
-      </w:r>
-      <w:r>
-        <w:t>RF04 – O sistema deve permitir que os agentes tenham informações sobre os pacientes</w:t>
-      </w:r>
-    </w:p>
-    <w:p>
-      <w:r>
         <w:lastRenderedPageBreak/>
         <w:tab/>
       </w:r>
       <w:r>
+        <w:t>RF04 – O sistema deve permitir que os agentes tenham informações sobre os pacientes</w:t>
+      </w:r>
+    </w:p>
+    <w:p>
+      <w:r>
+        <w:tab/>
+      </w:r>
+      <w:r>
         <w:rPr>
           <w:b/>
         </w:rPr>
@@ -1538,7 +2997,7 @@
       <w:pPr>
         <w:pStyle w:val="Ttulo1"/>
       </w:pPr>
-      <w:bookmarkStart w:id="9" w:name="_Toc82526553"/>
+      <w:bookmarkStart w:id="9" w:name="_Toc86150343"/>
       <w:r>
         <w:t>Requisitos não funcionais</w:t>
       </w:r>
@@ -1572,6 +3031,7 @@
         <w:pStyle w:val="Subttulo"/>
       </w:pPr>
       <w:r>
+        <w:lastRenderedPageBreak/>
         <w:tab/>
         <w:t>RNF02 – Tipos de S.O</w:t>
       </w:r>
@@ -1601,97 +3061,122 @@
     </w:p>
     <w:p>
       <w:r>
+        <w:tab/>
+      </w:r>
+      <w:r>
+        <w:rPr>
+          <w:b/>
+        </w:rPr>
+        <w:t>Descrição</w:t>
+      </w:r>
+      <w:r>
+        <w:t xml:space="preserve">: O sistema deve ser possível de se executar em quaisquer navegadores seja ele </w:t>
+      </w:r>
+      <w:proofErr w:type="spellStart"/>
+      <w:r>
+        <w:t>google</w:t>
+      </w:r>
+      <w:proofErr w:type="spellEnd"/>
+      <w:r>
+        <w:t xml:space="preserve">, opera, </w:t>
+      </w:r>
+      <w:proofErr w:type="spellStart"/>
+      <w:r>
+        <w:t>mozila</w:t>
+      </w:r>
+      <w:proofErr w:type="spellEnd"/>
+      <w:r>
+        <w:t>, etc.</w:t>
+      </w:r>
+      <w:r>
+        <w:tab/>
+      </w:r>
+    </w:p>
+    <w:p/>
+    <w:p>
+      <w:pPr>
+        <w:pStyle w:val="Ttulo1"/>
+      </w:pPr>
+      <w:bookmarkStart w:id="10" w:name="_Toc86150344"/>
+      <w:r>
+        <w:t>Diagrama Entidade Relacionamento</w:t>
+      </w:r>
+      <w:bookmarkEnd w:id="10"/>
+    </w:p>
+    <w:p>
+      <w:r>
+        <w:t xml:space="preserve">O modelo Entidade-Relacionamento, é um modelo conceitual utilizado na engenharia de software para descrever os objetos propostos para </w:t>
+      </w:r>
+      <w:r>
+        <w:t>um</w:t>
+      </w:r>
+      <w:r>
+        <w:t xml:space="preserve"> projeto. E ele consiste em criar tabelas com atributos, que podem ser nomes, localizações, </w:t>
+      </w:r>
+      <w:r>
+        <w:t xml:space="preserve">identificações, </w:t>
+      </w:r>
+      <w:r>
+        <w:t>etc. E através dessas tabelas</w:t>
+      </w:r>
+      <w:r>
+        <w:t xml:space="preserve"> é cria-se</w:t>
+      </w:r>
+      <w:r>
+        <w:t xml:space="preserve"> uma forma de se comunicar entre elas, sendo elas, (0,1)</w:t>
+      </w:r>
+      <w:r>
+        <w:t xml:space="preserve"> (0 ou nenhum)</w:t>
+      </w:r>
+      <w:r>
+        <w:t>, (</w:t>
+      </w:r>
+      <w:proofErr w:type="gramStart"/>
+      <w:r>
+        <w:t>0,N</w:t>
+      </w:r>
+      <w:proofErr w:type="gramEnd"/>
+      <w:r>
+        <w:t>)</w:t>
+      </w:r>
+      <w:r>
+        <w:t xml:space="preserve"> (0 ou Muitos)</w:t>
+      </w:r>
+      <w:r>
+        <w:t>, (1,1)</w:t>
+      </w:r>
+      <w:r>
+        <w:t xml:space="preserve"> (Um e no máximo Um)</w:t>
+      </w:r>
+      <w:r>
+        <w:t>, (1,N)</w:t>
+      </w:r>
+      <w:r>
+        <w:t xml:space="preserve"> (Um e Muitos)</w:t>
+      </w:r>
+      <w:r>
+        <w:t xml:space="preserve">, </w:t>
+      </w:r>
+      <w:r>
+        <w:t>(N,</w:t>
+      </w:r>
+      <w:r>
+        <w:t>N</w:t>
+      </w:r>
+      <w:r>
+        <w:t>) (Vários e Vários</w:t>
+      </w:r>
+      <w:r>
+        <w:t>) conforme a ilustração abaixo demonstra.</w:t>
+      </w:r>
+    </w:p>
+    <w:p>
+      <w:r>
+        <w:rPr>
+          <w:noProof/>
+          <w:lang w:eastAsia="pt-BR"/>
+        </w:rPr>
         <w:lastRenderedPageBreak/>
-        <w:tab/>
-      </w:r>
-      <w:r>
-        <w:rPr>
-          <w:b/>
-        </w:rPr>
-        <w:t>Descrição</w:t>
-      </w:r>
-      <w:r>
-        <w:t>: O sistema deve ser possível de se executar em quaisquer navegadores seja ele google, opera, mozila, etc.</w:t>
-      </w:r>
-      <w:r>
-        <w:tab/>
-      </w:r>
-    </w:p>
-    <w:p/>
-    <w:p>
-      <w:pPr>
-        <w:pStyle w:val="Ttulo1"/>
-      </w:pPr>
-      <w:bookmarkStart w:id="10" w:name="_Toc82526554"/>
-      <w:r>
-        <w:t>Diagrama Entidade Relacionamento</w:t>
-      </w:r>
-      <w:bookmarkEnd w:id="10"/>
-    </w:p>
-    <w:p>
-      <w:r>
-        <w:t xml:space="preserve">O modelo Entidade-Relacionamento, é um modelo conceitual utilizado na engenharia de software para descrever os objetos propostos para </w:t>
-      </w:r>
-      <w:r>
-        <w:t>um</w:t>
-      </w:r>
-      <w:r>
-        <w:t xml:space="preserve"> projeto. E ele consiste em criar tabelas com atributos, que podem ser nomes, localizações, </w:t>
-      </w:r>
-      <w:r>
-        <w:t xml:space="preserve">identificações, </w:t>
-      </w:r>
-      <w:r>
-        <w:t>etc. E através dessas tabelas</w:t>
-      </w:r>
-      <w:r>
-        <w:t xml:space="preserve"> é cria-se</w:t>
-      </w:r>
-      <w:r>
-        <w:t xml:space="preserve"> uma forma de se comunicar entre elas, sendo elas, (0,1)</w:t>
-      </w:r>
-      <w:r>
-        <w:t xml:space="preserve"> (0 ou nenhum)</w:t>
-      </w:r>
-      <w:r>
-        <w:t>, (0,N)</w:t>
-      </w:r>
-      <w:r>
-        <w:t xml:space="preserve"> (0 ou Muitos)</w:t>
-      </w:r>
-      <w:r>
-        <w:t>, (1,1)</w:t>
-      </w:r>
-      <w:r>
-        <w:t xml:space="preserve"> (Um e no máximo Um)</w:t>
-      </w:r>
-      <w:r>
-        <w:t>, (1,N)</w:t>
-      </w:r>
-      <w:r>
-        <w:t xml:space="preserve"> (Um e Muitos)</w:t>
-      </w:r>
-      <w:r>
-        <w:t xml:space="preserve">, </w:t>
-      </w:r>
-      <w:r>
-        <w:t>(N,</w:t>
-      </w:r>
-      <w:r>
-        <w:t>N</w:t>
-      </w:r>
-      <w:r>
-        <w:t>) (Vários e Vários</w:t>
-      </w:r>
-      <w:r>
-        <w:t>) conforme a ilustração abaixo demonstra.</w:t>
-      </w:r>
-    </w:p>
-    <w:p>
-      <w:r>
-        <w:rPr>
-          <w:noProof/>
-        </w:rPr>
         <w:drawing>
           <wp:inline distT="0" distB="0" distL="0" distR="0" wp14:anchorId="6D3A87AD" wp14:editId="5A83591D">
             <wp:extent cx="8337550" cy="4591050"/>
@@ -1746,9 +3231,11 @@
       <w:pPr>
         <w:pStyle w:val="Ttulo1"/>
       </w:pPr>
+      <w:bookmarkStart w:id="11" w:name="_Toc86150345"/>
       <w:r>
         <w:t>Avaliação de Usuários</w:t>
       </w:r>
+      <w:bookmarkEnd w:id="11"/>
     </w:p>
     <w:p>
       <w:r>
@@ -1768,8 +3255,12 @@
       </w:r>
     </w:p>
     <w:p/>
-    <w:p>
-      <w:r>
+    <w:p/>
+    <w:p/>
+    <w:p/>
+    <w:p>
+      <w:r>
+        <w:lastRenderedPageBreak/>
         <w:tab/>
         <w:t>Figura 1 - O que você achou do site?</w:t>
       </w:r>
@@ -1781,11 +3272,12 @@
       <w:r>
         <w:rPr>
           <w:noProof/>
+          <w:lang w:eastAsia="pt-BR"/>
         </w:rPr>
         <w:drawing>
-          <wp:inline distT="0" distB="0" distL="0" distR="0" wp14:anchorId="09EB4B08" wp14:editId="2FE6654B">
-            <wp:extent cx="5400040" cy="3561715"/>
-            <wp:effectExtent l="0" t="0" r="0" b="635"/>
+          <wp:inline distT="0" distB="0" distL="0" distR="0" wp14:anchorId="09EB4B08" wp14:editId="4A241489">
+            <wp:extent cx="4046220" cy="2668773"/>
+            <wp:effectExtent l="0" t="0" r="0" b="0"/>
             <wp:docPr id="1" name="Imagem 1"/>
             <wp:cNvGraphicFramePr>
               <a:graphicFrameLocks xmlns:a="http://schemas.openxmlformats.org/drawingml/2006/main" noChangeAspect="1"/>
@@ -1815,7 +3307,7 @@
                   <pic:spPr bwMode="auto">
                     <a:xfrm>
                       <a:off x="0" y="0"/>
-                      <a:ext cx="5400040" cy="3561715"/>
+                      <a:ext cx="4069882" cy="2684380"/>
                     </a:xfrm>
                     <a:prstGeom prst="rect">
                       <a:avLst/>
@@ -1832,31 +3324,13 @@
         </w:drawing>
       </w:r>
     </w:p>
-    <w:p/>
     <w:p>
       <w:r>
         <w:tab/>
       </w:r>
     </w:p>
     <w:p>
-      <w:pPr>
-        <w:pStyle w:val="Subttulo"/>
-      </w:pPr>
-    </w:p>
-    <w:p>
-      <w:r>
-        <w:tab/>
-      </w:r>
-    </w:p>
-    <w:p/>
-    <w:p>
-      <w:r>
-        <w:tab/>
-      </w:r>
-    </w:p>
-    <w:p>
-      <w:r>
-        <w:lastRenderedPageBreak/>
+      <w:r>
         <w:t xml:space="preserve">Figura 2 – </w:t>
       </w:r>
       <w:r>
@@ -1870,11 +3344,12 @@
       <w:r>
         <w:rPr>
           <w:noProof/>
+          <w:lang w:eastAsia="pt-BR"/>
         </w:rPr>
         <w:drawing>
-          <wp:inline distT="0" distB="0" distL="0" distR="0" wp14:anchorId="35DDAA96" wp14:editId="0CE47702">
-            <wp:extent cx="5343525" cy="3590925"/>
-            <wp:effectExtent l="0" t="0" r="9525" b="9525"/>
+          <wp:inline distT="0" distB="0" distL="0" distR="0" wp14:anchorId="2B013766" wp14:editId="6AB35A02">
+            <wp:extent cx="3923414" cy="2636591"/>
+            <wp:effectExtent l="0" t="0" r="1270" b="0"/>
             <wp:docPr id="3" name="Imagem 3"/>
             <wp:cNvGraphicFramePr>
               <a:graphicFrameLocks xmlns:a="http://schemas.openxmlformats.org/drawingml/2006/main" noChangeAspect="1"/>
@@ -1904,7 +3379,7 @@
                   <pic:spPr bwMode="auto">
                     <a:xfrm>
                       <a:off x="0" y="0"/>
-                      <a:ext cx="5343525" cy="3590925"/>
+                      <a:ext cx="3961120" cy="2661930"/>
                     </a:xfrm>
                     <a:prstGeom prst="rect">
                       <a:avLst/>
@@ -1921,6 +3396,13 @@
         </w:drawing>
       </w:r>
     </w:p>
+    <w:p/>
+    <w:p/>
+    <w:p/>
+    <w:p/>
+    <w:p/>
+    <w:p/>
+    <w:p/>
     <w:p>
       <w:r>
         <w:t>Figura 3 – Você achou difícil acessar sua conta?</w:t>
@@ -1930,11 +3412,12 @@
       <w:r>
         <w:rPr>
           <w:noProof/>
+          <w:lang w:eastAsia="pt-BR"/>
         </w:rPr>
         <w:drawing>
-          <wp:inline distT="0" distB="0" distL="0" distR="0" wp14:anchorId="6A43CC18" wp14:editId="2CF68CA4">
-            <wp:extent cx="5505450" cy="3032760"/>
-            <wp:effectExtent l="0" t="0" r="0" b="0"/>
+          <wp:inline distT="0" distB="0" distL="0" distR="0" wp14:anchorId="6A43CC18" wp14:editId="749D515A">
+            <wp:extent cx="5884545" cy="3241590"/>
+            <wp:effectExtent l="0" t="0" r="1905" b="0"/>
             <wp:docPr id="4" name="Imagem 4"/>
             <wp:cNvGraphicFramePr>
               <a:graphicFrameLocks xmlns:a="http://schemas.openxmlformats.org/drawingml/2006/main" noChangeAspect="1"/>
@@ -1961,7 +3444,7 @@
                   <pic:spPr>
                     <a:xfrm>
                       <a:off x="0" y="0"/>
-                      <a:ext cx="5505450" cy="3032760"/>
+                      <a:ext cx="5936216" cy="3270054"/>
                     </a:xfrm>
                     <a:prstGeom prst="rect">
                       <a:avLst/>
@@ -1974,6 +3457,10 @@
         </w:drawing>
       </w:r>
     </w:p>
+    <w:p/>
+    <w:p/>
+    <w:p/>
+    <w:p/>
     <w:p>
       <w:r>
         <w:t>Figura 4 – Obteve alguma dificuldade para realizar os agendamentos?</w:t>
@@ -1983,12 +3470,12 @@
       <w:r>
         <w:rPr>
           <w:noProof/>
-        </w:rPr>
-        <w:lastRenderedPageBreak/>
+          <w:lang w:eastAsia="pt-BR"/>
+        </w:rPr>
         <w:drawing>
-          <wp:inline distT="0" distB="0" distL="0" distR="0" wp14:anchorId="3FC3C22D" wp14:editId="68B71E9C">
-            <wp:extent cx="5324475" cy="3629025"/>
-            <wp:effectExtent l="0" t="0" r="9525" b="9525"/>
+          <wp:inline distT="0" distB="0" distL="0" distR="0" wp14:anchorId="3FC3C22D" wp14:editId="0D16445C">
+            <wp:extent cx="4146698" cy="2826282"/>
+            <wp:effectExtent l="0" t="0" r="6350" b="0"/>
             <wp:docPr id="5" name="Imagem 5"/>
             <wp:cNvGraphicFramePr>
               <a:graphicFrameLocks xmlns:a="http://schemas.openxmlformats.org/drawingml/2006/main" noChangeAspect="1"/>
@@ -2018,7 +3505,7 @@
                   <pic:spPr bwMode="auto">
                     <a:xfrm>
                       <a:off x="0" y="0"/>
-                      <a:ext cx="5324475" cy="3629025"/>
+                      <a:ext cx="4165928" cy="2839388"/>
                     </a:xfrm>
                     <a:prstGeom prst="rect">
                       <a:avLst/>
@@ -2048,11 +3535,12 @@
       <w:r>
         <w:rPr>
           <w:noProof/>
+          <w:lang w:eastAsia="pt-BR"/>
         </w:rPr>
         <w:drawing>
-          <wp:inline distT="0" distB="0" distL="0" distR="0" wp14:anchorId="6339B66B" wp14:editId="5BCC313E">
-            <wp:extent cx="5400040" cy="3486785"/>
-            <wp:effectExtent l="0" t="0" r="0" b="0"/>
+          <wp:inline distT="0" distB="0" distL="0" distR="0" wp14:anchorId="6339B66B" wp14:editId="7F61B1E3">
+            <wp:extent cx="4263656" cy="2753026"/>
+            <wp:effectExtent l="0" t="0" r="3810" b="9525"/>
             <wp:docPr id="7" name="Imagem 7"/>
             <wp:cNvGraphicFramePr>
               <a:graphicFrameLocks xmlns:a="http://schemas.openxmlformats.org/drawingml/2006/main" noChangeAspect="1"/>
@@ -2082,7 +3570,7 @@
                   <pic:spPr bwMode="auto">
                     <a:xfrm>
                       <a:off x="0" y="0"/>
-                      <a:ext cx="5400040" cy="3486785"/>
+                      <a:ext cx="4296285" cy="2774094"/>
                     </a:xfrm>
                     <a:prstGeom prst="rect">
                       <a:avLst/>
@@ -2100,6 +3588,31 @@
       </w:r>
     </w:p>
     <w:p>
+      <w:pPr>
+        <w:ind w:left="708"/>
+      </w:pPr>
+    </w:p>
+    <w:p>
+      <w:pPr>
+        <w:ind w:left="708"/>
+      </w:pPr>
+    </w:p>
+    <w:p>
+      <w:pPr>
+        <w:ind w:left="708"/>
+      </w:pPr>
+    </w:p>
+    <w:p>
+      <w:pPr>
+        <w:ind w:left="708"/>
+      </w:pPr>
+    </w:p>
+    <w:p>
+      <w:pPr>
+        <w:ind w:left="708"/>
+      </w:pPr>
+    </w:p>
+    <w:p>
       <w:r>
         <w:t>Figura 6 – Teve alguma dificuldade para sair da conta?</w:t>
       </w:r>
@@ -2111,12 +3624,12 @@
       <w:r>
         <w:rPr>
           <w:noProof/>
-        </w:rPr>
-        <w:lastRenderedPageBreak/>
+          <w:lang w:eastAsia="pt-BR"/>
+        </w:rPr>
         <w:drawing>
-          <wp:inline distT="0" distB="0" distL="0" distR="0" wp14:anchorId="352C9E3C" wp14:editId="72E30FE9">
-            <wp:extent cx="5358765" cy="3615055"/>
-            <wp:effectExtent l="0" t="0" r="0" b="4445"/>
+          <wp:inline distT="0" distB="0" distL="0" distR="0" wp14:anchorId="352C9E3C" wp14:editId="2E0B4467">
+            <wp:extent cx="3965944" cy="2675450"/>
+            <wp:effectExtent l="0" t="0" r="0" b="0"/>
             <wp:docPr id="8" name="Imagem 8"/>
             <wp:cNvGraphicFramePr>
               <a:graphicFrameLocks xmlns:a="http://schemas.openxmlformats.org/drawingml/2006/main" noChangeAspect="1"/>
@@ -2146,7 +3659,7 @@
                   <pic:spPr bwMode="auto">
                     <a:xfrm>
                       <a:off x="0" y="0"/>
-                      <a:ext cx="5358765" cy="3615055"/>
+                      <a:ext cx="3984293" cy="2687828"/>
                     </a:xfrm>
                     <a:prstGeom prst="rect">
                       <a:avLst/>
@@ -2168,6 +3681,7 @@
         <w:jc w:val="left"/>
       </w:pPr>
       <w:r>
+        <w:lastRenderedPageBreak/>
         <w:t xml:space="preserve"> Figura 7 – Você achou o site útil?</w:t>
       </w:r>
     </w:p>
@@ -2178,11 +3692,12 @@
       <w:r>
         <w:rPr>
           <w:noProof/>
+          <w:lang w:eastAsia="pt-BR"/>
         </w:rPr>
         <w:drawing>
-          <wp:inline distT="0" distB="0" distL="0" distR="0" wp14:anchorId="4562814B" wp14:editId="5C28A32A">
-            <wp:extent cx="5156835" cy="3700145"/>
-            <wp:effectExtent l="0" t="0" r="5715" b="0"/>
+          <wp:inline distT="0" distB="0" distL="0" distR="0" wp14:anchorId="4562814B" wp14:editId="72A77325">
+            <wp:extent cx="3976577" cy="2853283"/>
+            <wp:effectExtent l="0" t="0" r="5080" b="4445"/>
             <wp:docPr id="9" name="Imagem 9"/>
             <wp:cNvGraphicFramePr>
               <a:graphicFrameLocks xmlns:a="http://schemas.openxmlformats.org/drawingml/2006/main" noChangeAspect="1"/>
@@ -2212,7 +3727,7 @@
                   <pic:spPr bwMode="auto">
                     <a:xfrm>
                       <a:off x="0" y="0"/>
-                      <a:ext cx="5156835" cy="3700145"/>
+                      <a:ext cx="3999386" cy="2869649"/>
                     </a:xfrm>
                     <a:prstGeom prst="rect">
                       <a:avLst/>
@@ -2233,23 +3748,54 @@
       <w:pPr>
         <w:jc w:val="left"/>
       </w:pPr>
-      <w:r>
-        <w:t>Figura 8 – Usaria o site novamente?</w:t>
-      </w:r>
     </w:p>
     <w:p>
       <w:pPr>
         <w:jc w:val="left"/>
       </w:pPr>
+    </w:p>
+    <w:p>
+      <w:pPr>
+        <w:jc w:val="left"/>
+      </w:pPr>
+    </w:p>
+    <w:p>
+      <w:pPr>
+        <w:jc w:val="left"/>
+      </w:pPr>
+    </w:p>
+    <w:p>
+      <w:pPr>
+        <w:jc w:val="left"/>
+      </w:pPr>
+    </w:p>
+    <w:p>
+      <w:pPr>
+        <w:jc w:val="left"/>
+      </w:pPr>
+    </w:p>
+    <w:p>
+      <w:r>
+        <w:t xml:space="preserve">Figura 8 – </w:t>
+      </w:r>
+      <w:r>
+        <w:t>Usaria o site novamente</w:t>
+      </w:r>
+      <w:r>
+        <w:t>?</w:t>
+      </w:r>
+    </w:p>
+    <w:p>
       <w:r>
         <w:rPr>
           <w:noProof/>
+          <w:lang w:eastAsia="pt-BR"/>
         </w:rPr>
         <w:lastRenderedPageBreak/>
         <w:drawing>
-          <wp:inline distT="0" distB="0" distL="0" distR="0" wp14:anchorId="05007F49" wp14:editId="7BD7DC83">
-            <wp:extent cx="5295265" cy="3572510"/>
-            <wp:effectExtent l="0" t="0" r="635" b="8890"/>
+          <wp:inline distT="0" distB="0" distL="0" distR="0" wp14:anchorId="7C89BD3F" wp14:editId="4B2E06D5">
+            <wp:extent cx="4369981" cy="2948257"/>
+            <wp:effectExtent l="0" t="0" r="0" b="5080"/>
             <wp:docPr id="10" name="Imagem 10"/>
             <wp:cNvGraphicFramePr>
               <a:graphicFrameLocks xmlns:a="http://schemas.openxmlformats.org/drawingml/2006/main" noChangeAspect="1"/>
@@ -2279,7 +3825,7 @@
                   <pic:spPr bwMode="auto">
                     <a:xfrm>
                       <a:off x="0" y="0"/>
-                      <a:ext cx="5295265" cy="3572510"/>
+                      <a:ext cx="4385899" cy="2958996"/>
                     </a:xfrm>
                     <a:prstGeom prst="rect">
                       <a:avLst/>
@@ -2303,29 +3849,1486 @@
     </w:p>
     <w:p>
       <w:pPr>
+        <w:jc w:val="left"/>
+      </w:pPr>
+    </w:p>
+    <w:p>
+      <w:pPr>
         <w:pStyle w:val="Ttulo1"/>
       </w:pPr>
-      <w:r>
-        <w:t>Formulário</w:t>
-      </w:r>
-    </w:p>
-    <w:p>
-      <w:r>
-        <w:t>Etapa feita com a ajuda dos usuários para validar o sistema, como visto anteriormente no “Detalhamento do Projeto”.</w:t>
+      <w:bookmarkStart w:id="12" w:name="_Toc86150346"/>
+      <w:r>
+        <w:t xml:space="preserve">Resultados </w:t>
+      </w:r>
+      <w:r>
+        <w:t>obtidos</w:t>
+      </w:r>
+      <w:bookmarkEnd w:id="12"/>
+    </w:p>
+    <w:p>
+      <w:pPr>
+        <w:pStyle w:val="Ttulo2"/>
+      </w:pPr>
+      <w:bookmarkStart w:id="13" w:name="_Toc86150347"/>
+      <w:r>
+        <w:t>Ambiente de teste</w:t>
+      </w:r>
+      <w:bookmarkEnd w:id="13"/>
+    </w:p>
+    <w:p>
+      <w:pPr>
+        <w:rPr>
+          <w:rStyle w:val="Forte"/>
+          <w:b w:val="0"/>
+        </w:rPr>
+      </w:pPr>
+      <w:r>
+        <w:rPr>
+          <w:rStyle w:val="Forte"/>
+          <w:b w:val="0"/>
+        </w:rPr>
+        <w:t>O ambiente de teste do sistema de vacinação foi elaborado a partir de encontros individuais e em grupos com os usuários e um aplicador. Durante um período de uma semana 15 indivíduos</w:t>
+      </w:r>
+      <w:r>
+        <w:rPr>
+          <w:rStyle w:val="Forte"/>
+          <w:b w:val="0"/>
+        </w:rPr>
+        <w:t xml:space="preserve"> testaram o </w:t>
+      </w:r>
+      <w:r>
+        <w:rPr>
+          <w:rStyle w:val="Forte"/>
+          <w:b w:val="0"/>
+        </w:rPr>
+        <w:t>site de forma remota (</w:t>
+      </w:r>
+      <w:proofErr w:type="spellStart"/>
+      <w:r>
+        <w:rPr>
+          <w:rStyle w:val="Forte"/>
+          <w:b w:val="0"/>
+        </w:rPr>
+        <w:t>T</w:t>
+      </w:r>
+      <w:r>
+        <w:rPr>
+          <w:rStyle w:val="Forte"/>
+          <w:b w:val="0"/>
+        </w:rPr>
+        <w:t>eamvi</w:t>
+      </w:r>
+      <w:r>
+        <w:rPr>
+          <w:rStyle w:val="Forte"/>
+          <w:b w:val="0"/>
+        </w:rPr>
+        <w:t>e</w:t>
+      </w:r>
+      <w:r>
+        <w:rPr>
+          <w:rStyle w:val="Forte"/>
+          <w:b w:val="0"/>
+        </w:rPr>
+        <w:t>wer</w:t>
+      </w:r>
+      <w:proofErr w:type="spellEnd"/>
+      <w:r>
+        <w:rPr>
+          <w:rStyle w:val="Forte"/>
+          <w:b w:val="0"/>
+        </w:rPr>
+        <w:t xml:space="preserve">) e presencialmente. </w:t>
+      </w:r>
+    </w:p>
+    <w:p>
+      <w:pPr>
+        <w:rPr>
+          <w:rStyle w:val="Forte"/>
+          <w:b w:val="0"/>
+        </w:rPr>
+      </w:pPr>
+      <w:r>
+        <w:rPr>
+          <w:rStyle w:val="Forte"/>
+          <w:b w:val="0"/>
+        </w:rPr>
+        <w:t>Para avaliar o projeto demos preferência a pessoas que possuem pouca frequência de navegação online,</w:t>
+      </w:r>
+      <w:r>
+        <w:rPr>
+          <w:rStyle w:val="Forte"/>
+          <w:b w:val="0"/>
+        </w:rPr>
+        <w:t xml:space="preserve"> porém também</w:t>
+      </w:r>
+      <w:r>
+        <w:rPr>
+          <w:rStyle w:val="Forte"/>
+          <w:b w:val="0"/>
+        </w:rPr>
+        <w:t xml:space="preserve"> utilizamos</w:t>
+      </w:r>
+      <w:r>
+        <w:rPr>
+          <w:rStyle w:val="Forte"/>
+          <w:b w:val="0"/>
+        </w:rPr>
+        <w:t xml:space="preserve"> pes</w:t>
+      </w:r>
+      <w:r>
+        <w:rPr>
+          <w:rStyle w:val="Forte"/>
+          <w:b w:val="0"/>
+        </w:rPr>
+        <w:t>soas com mais conhecimento sobre o assunto</w:t>
+      </w:r>
+      <w:r>
+        <w:rPr>
+          <w:rStyle w:val="Forte"/>
+          <w:b w:val="0"/>
+        </w:rPr>
+        <w:t>, incluindo outros programadores. A intenção</w:t>
+      </w:r>
+      <w:r>
+        <w:rPr>
+          <w:rStyle w:val="Forte"/>
+          <w:b w:val="0"/>
+        </w:rPr>
+        <w:t xml:space="preserve"> era ver até que ponto </w:t>
+      </w:r>
+      <w:r>
+        <w:rPr>
+          <w:rStyle w:val="Forte"/>
+          <w:b w:val="0"/>
+        </w:rPr>
+        <w:t xml:space="preserve">o </w:t>
+      </w:r>
+      <w:r>
+        <w:rPr>
+          <w:rStyle w:val="Forte"/>
+          <w:b w:val="0"/>
+        </w:rPr>
+        <w:t xml:space="preserve">site era acessível. </w:t>
+      </w:r>
+    </w:p>
+    <w:p>
+      <w:pPr>
+        <w:pStyle w:val="Ttulo2"/>
+        <w:rPr>
+          <w:rStyle w:val="Forte"/>
+          <w:b w:val="0"/>
+        </w:rPr>
+      </w:pPr>
+      <w:bookmarkStart w:id="14" w:name="_Toc86150348"/>
+      <w:r>
+        <w:rPr>
+          <w:rStyle w:val="Forte"/>
+          <w:b w:val="0"/>
+          <w:bCs w:val="0"/>
+        </w:rPr>
+        <w:t>Resultados</w:t>
+      </w:r>
+      <w:r>
+        <w:rPr>
+          <w:rStyle w:val="Forte"/>
+          <w:b w:val="0"/>
+        </w:rPr>
+        <w:t xml:space="preserve"> Obtidos</w:t>
+      </w:r>
+      <w:bookmarkEnd w:id="14"/>
+    </w:p>
+    <w:p>
+      <w:r>
+        <w:t xml:space="preserve">Com a aplicação da avaliação chegamos à conclusão de que o site é acessível, mas que algumas mudanças em sua interface podem facilitar ainda mais. Mas o melhor resultado foi ver </w:t>
+      </w:r>
+      <w:r>
+        <w:t>o quão satisfeitos os indivíduos estavam, pois alguns relataram que era mais prático virtualmente do que presencialmente.</w:t>
       </w:r>
     </w:p>
     <w:p>
       <w:pPr>
         <w:pStyle w:val="Ttulo1"/>
       </w:pPr>
-      <w:bookmarkStart w:id="11" w:name="_Toc82526555"/>
+      <w:bookmarkStart w:id="15" w:name="_Toc86150349"/>
+      <w:r>
+        <w:lastRenderedPageBreak/>
+        <w:t>Telas</w:t>
+      </w:r>
+      <w:bookmarkEnd w:id="15"/>
+    </w:p>
+    <w:p>
+      <w:pPr>
+        <w:pStyle w:val="Ttulo2"/>
+      </w:pPr>
+      <w:bookmarkStart w:id="16" w:name="_Toc86150350"/>
+      <w:r>
+        <w:t>Interface</w:t>
+      </w:r>
+      <w:bookmarkEnd w:id="16"/>
+    </w:p>
+    <w:p>
+      <w:pPr>
+        <w:rPr>
+          <w:noProof/>
+          <w:lang w:eastAsia="pt-BR"/>
+        </w:rPr>
+      </w:pPr>
+      <w:r>
+        <w:t>Essa é a tela inicial onde irão mostrar as opções de login para serem selecionadas.</w:t>
+      </w:r>
+      <w:r>
+        <w:rPr>
+          <w:noProof/>
+          <w:lang w:eastAsia="pt-BR"/>
+        </w:rPr>
+        <w:t xml:space="preserve"> </w:t>
+      </w:r>
+    </w:p>
+    <w:p>
+      <w:r>
+        <w:rPr>
+          <w:noProof/>
+          <w:lang w:eastAsia="pt-BR"/>
+        </w:rPr>
+        <w:drawing>
+          <wp:inline distT="0" distB="0" distL="0" distR="0" wp14:anchorId="73300C5E" wp14:editId="6512F36A">
+            <wp:extent cx="5400040" cy="3178810"/>
+            <wp:effectExtent l="0" t="0" r="0" b="2540"/>
+            <wp:docPr id="51" name="Imagem 51"/>
+            <wp:cNvGraphicFramePr>
+              <a:graphicFrameLocks xmlns:a="http://schemas.openxmlformats.org/drawingml/2006/main" noChangeAspect="1"/>
+            </wp:cNvGraphicFramePr>
+            <a:graphic xmlns:a="http://schemas.openxmlformats.org/drawingml/2006/main">
+              <a:graphicData uri="http://schemas.openxmlformats.org/drawingml/2006/picture">
+                <pic:pic xmlns:pic="http://schemas.openxmlformats.org/drawingml/2006/picture">
+                  <pic:nvPicPr>
+                    <pic:cNvPr id="1" name=""/>
+                    <pic:cNvPicPr/>
+                  </pic:nvPicPr>
+                  <pic:blipFill>
+                    <a:blip r:embed="rId15"/>
+                    <a:stretch>
+                      <a:fillRect/>
+                    </a:stretch>
+                  </pic:blipFill>
+                  <pic:spPr>
+                    <a:xfrm>
+                      <a:off x="0" y="0"/>
+                      <a:ext cx="5400040" cy="3178810"/>
+                    </a:xfrm>
+                    <a:prstGeom prst="rect">
+                      <a:avLst/>
+                    </a:prstGeom>
+                  </pic:spPr>
+                </pic:pic>
+              </a:graphicData>
+            </a:graphic>
+          </wp:inline>
+        </w:drawing>
+      </w:r>
+    </w:p>
+    <w:p>
+      <w:r>
+        <w:rPr>
+          <w:noProof/>
+          <w:lang w:eastAsia="pt-BR"/>
+        </w:rPr>
+        <w:drawing>
+          <wp:inline distT="0" distB="0" distL="0" distR="0" wp14:anchorId="53AC37FB" wp14:editId="770EE1BC">
+            <wp:extent cx="5400040" cy="3183890"/>
+            <wp:effectExtent l="0" t="0" r="0" b="0"/>
+            <wp:docPr id="52" name="Imagem 52"/>
+            <wp:cNvGraphicFramePr>
+              <a:graphicFrameLocks xmlns:a="http://schemas.openxmlformats.org/drawingml/2006/main" noChangeAspect="1"/>
+            </wp:cNvGraphicFramePr>
+            <a:graphic xmlns:a="http://schemas.openxmlformats.org/drawingml/2006/main">
+              <a:graphicData uri="http://schemas.openxmlformats.org/drawingml/2006/picture">
+                <pic:pic xmlns:pic="http://schemas.openxmlformats.org/drawingml/2006/picture">
+                  <pic:nvPicPr>
+                    <pic:cNvPr id="1" name=""/>
+                    <pic:cNvPicPr/>
+                  </pic:nvPicPr>
+                  <pic:blipFill>
+                    <a:blip r:embed="rId16"/>
+                    <a:stretch>
+                      <a:fillRect/>
+                    </a:stretch>
+                  </pic:blipFill>
+                  <pic:spPr>
+                    <a:xfrm>
+                      <a:off x="0" y="0"/>
+                      <a:ext cx="5400040" cy="3183890"/>
+                    </a:xfrm>
+                    <a:prstGeom prst="rect">
+                      <a:avLst/>
+                    </a:prstGeom>
+                  </pic:spPr>
+                </pic:pic>
+              </a:graphicData>
+            </a:graphic>
+          </wp:inline>
+        </w:drawing>
+      </w:r>
+    </w:p>
+    <w:p>
+      <w:r>
+        <w:rPr>
+          <w:noProof/>
+          <w:lang w:eastAsia="pt-BR"/>
+        </w:rPr>
+        <w:lastRenderedPageBreak/>
+        <w:drawing>
+          <wp:inline distT="0" distB="0" distL="0" distR="0" wp14:anchorId="384A4CF7" wp14:editId="2FC37C73">
+            <wp:extent cx="5400040" cy="3173730"/>
+            <wp:effectExtent l="0" t="0" r="0" b="7620"/>
+            <wp:docPr id="53" name="Imagem 53"/>
+            <wp:cNvGraphicFramePr>
+              <a:graphicFrameLocks xmlns:a="http://schemas.openxmlformats.org/drawingml/2006/main" noChangeAspect="1"/>
+            </wp:cNvGraphicFramePr>
+            <a:graphic xmlns:a="http://schemas.openxmlformats.org/drawingml/2006/main">
+              <a:graphicData uri="http://schemas.openxmlformats.org/drawingml/2006/picture">
+                <pic:pic xmlns:pic="http://schemas.openxmlformats.org/drawingml/2006/picture">
+                  <pic:nvPicPr>
+                    <pic:cNvPr id="1" name=""/>
+                    <pic:cNvPicPr/>
+                  </pic:nvPicPr>
+                  <pic:blipFill>
+                    <a:blip r:embed="rId17"/>
+                    <a:stretch>
+                      <a:fillRect/>
+                    </a:stretch>
+                  </pic:blipFill>
+                  <pic:spPr>
+                    <a:xfrm>
+                      <a:off x="0" y="0"/>
+                      <a:ext cx="5400040" cy="3173730"/>
+                    </a:xfrm>
+                    <a:prstGeom prst="rect">
+                      <a:avLst/>
+                    </a:prstGeom>
+                  </pic:spPr>
+                </pic:pic>
+              </a:graphicData>
+            </a:graphic>
+          </wp:inline>
+        </w:drawing>
+      </w:r>
+    </w:p>
+    <w:p>
+      <w:r>
+        <w:rPr>
+          <w:noProof/>
+          <w:lang w:eastAsia="pt-BR"/>
+        </w:rPr>
+        <w:drawing>
+          <wp:inline distT="0" distB="0" distL="0" distR="0" wp14:anchorId="348234E4" wp14:editId="77881307">
+            <wp:extent cx="5400040" cy="3183890"/>
+            <wp:effectExtent l="0" t="0" r="0" b="0"/>
+            <wp:docPr id="54" name="Imagem 54"/>
+            <wp:cNvGraphicFramePr>
+              <a:graphicFrameLocks xmlns:a="http://schemas.openxmlformats.org/drawingml/2006/main" noChangeAspect="1"/>
+            </wp:cNvGraphicFramePr>
+            <a:graphic xmlns:a="http://schemas.openxmlformats.org/drawingml/2006/main">
+              <a:graphicData uri="http://schemas.openxmlformats.org/drawingml/2006/picture">
+                <pic:pic xmlns:pic="http://schemas.openxmlformats.org/drawingml/2006/picture">
+                  <pic:nvPicPr>
+                    <pic:cNvPr id="1" name=""/>
+                    <pic:cNvPicPr/>
+                  </pic:nvPicPr>
+                  <pic:blipFill>
+                    <a:blip r:embed="rId18"/>
+                    <a:stretch>
+                      <a:fillRect/>
+                    </a:stretch>
+                  </pic:blipFill>
+                  <pic:spPr>
+                    <a:xfrm>
+                      <a:off x="0" y="0"/>
+                      <a:ext cx="5400040" cy="3183890"/>
+                    </a:xfrm>
+                    <a:prstGeom prst="rect">
+                      <a:avLst/>
+                    </a:prstGeom>
+                  </pic:spPr>
+                </pic:pic>
+              </a:graphicData>
+            </a:graphic>
+          </wp:inline>
+        </w:drawing>
+      </w:r>
+    </w:p>
+    <w:p>
+      <w:pPr>
+        <w:pStyle w:val="Ttulo2"/>
+      </w:pPr>
+      <w:bookmarkStart w:id="17" w:name="_Toc86150351"/>
+      <w:r>
+        <w:t>Login – Paciente</w:t>
+      </w:r>
+      <w:bookmarkEnd w:id="17"/>
+    </w:p>
+    <w:p>
+      <w:r>
+        <w:t>Aqui é onde o paciente irá entrar em sua conta que foi criada por um agente da saúde, utilizando seu cpf como identificador e uma senha escolhida pelo mesmo. E ao entrar ele terá as opções na do menu que se encontra na parte superior da página.</w:t>
+      </w:r>
+    </w:p>
+    <w:p>
+      <w:r>
+        <w:rPr>
+          <w:noProof/>
+          <w:lang w:eastAsia="pt-BR"/>
+        </w:rPr>
+        <w:lastRenderedPageBreak/>
+        <w:drawing>
+          <wp:inline distT="0" distB="0" distL="0" distR="0" wp14:anchorId="6FDC316E" wp14:editId="55E2BE47">
+            <wp:extent cx="5400040" cy="3183890"/>
+            <wp:effectExtent l="0" t="0" r="0" b="0"/>
+            <wp:docPr id="49" name="Imagem 49"/>
+            <wp:cNvGraphicFramePr>
+              <a:graphicFrameLocks xmlns:a="http://schemas.openxmlformats.org/drawingml/2006/main" noChangeAspect="1"/>
+            </wp:cNvGraphicFramePr>
+            <a:graphic xmlns:a="http://schemas.openxmlformats.org/drawingml/2006/main">
+              <a:graphicData uri="http://schemas.openxmlformats.org/drawingml/2006/picture">
+                <pic:pic xmlns:pic="http://schemas.openxmlformats.org/drawingml/2006/picture">
+                  <pic:nvPicPr>
+                    <pic:cNvPr id="1" name=""/>
+                    <pic:cNvPicPr/>
+                  </pic:nvPicPr>
+                  <pic:blipFill>
+                    <a:blip r:embed="rId19"/>
+                    <a:stretch>
+                      <a:fillRect/>
+                    </a:stretch>
+                  </pic:blipFill>
+                  <pic:spPr>
+                    <a:xfrm>
+                      <a:off x="0" y="0"/>
+                      <a:ext cx="5400040" cy="3183890"/>
+                    </a:xfrm>
+                    <a:prstGeom prst="rect">
+                      <a:avLst/>
+                    </a:prstGeom>
+                  </pic:spPr>
+                </pic:pic>
+              </a:graphicData>
+            </a:graphic>
+          </wp:inline>
+        </w:drawing>
+      </w:r>
+    </w:p>
+    <w:p>
+      <w:pPr>
+        <w:pStyle w:val="Ttulo2"/>
+      </w:pPr>
+      <w:bookmarkStart w:id="18" w:name="_Toc86150352"/>
+      <w:r>
+        <w:t>Carteirinha</w:t>
+      </w:r>
+      <w:bookmarkEnd w:id="18"/>
+    </w:p>
+    <w:p>
+      <w:r>
+        <w:t>Nessa página se encontra os agendamentos e aplicações, dependentes, agendamentos e aplicações dos dependentes.</w:t>
+      </w:r>
+    </w:p>
+    <w:p>
+      <w:r>
+        <w:rPr>
+          <w:noProof/>
+          <w:lang w:eastAsia="pt-BR"/>
+        </w:rPr>
+        <w:drawing>
+          <wp:inline distT="0" distB="0" distL="0" distR="0" wp14:anchorId="5F370F13" wp14:editId="12255F69">
+            <wp:extent cx="5400040" cy="3073400"/>
+            <wp:effectExtent l="0" t="0" r="0" b="0"/>
+            <wp:docPr id="48" name="Imagem 48"/>
+            <wp:cNvGraphicFramePr>
+              <a:graphicFrameLocks xmlns:a="http://schemas.openxmlformats.org/drawingml/2006/main" noChangeAspect="1"/>
+            </wp:cNvGraphicFramePr>
+            <a:graphic xmlns:a="http://schemas.openxmlformats.org/drawingml/2006/main">
+              <a:graphicData uri="http://schemas.openxmlformats.org/drawingml/2006/picture">
+                <pic:pic xmlns:pic="http://schemas.openxmlformats.org/drawingml/2006/picture">
+                  <pic:nvPicPr>
+                    <pic:cNvPr id="1" name=""/>
+                    <pic:cNvPicPr/>
+                  </pic:nvPicPr>
+                  <pic:blipFill>
+                    <a:blip r:embed="rId20"/>
+                    <a:stretch>
+                      <a:fillRect/>
+                    </a:stretch>
+                  </pic:blipFill>
+                  <pic:spPr>
+                    <a:xfrm>
+                      <a:off x="0" y="0"/>
+                      <a:ext cx="5400040" cy="3073400"/>
+                    </a:xfrm>
+                    <a:prstGeom prst="rect">
+                      <a:avLst/>
+                    </a:prstGeom>
+                  </pic:spPr>
+                </pic:pic>
+              </a:graphicData>
+            </a:graphic>
+          </wp:inline>
+        </w:drawing>
+      </w:r>
+    </w:p>
+    <w:p>
+      <w:pPr>
+        <w:pStyle w:val="Ttulo2"/>
+      </w:pPr>
+      <w:bookmarkStart w:id="19" w:name="_Toc86150353"/>
+      <w:r>
+        <w:t>Logout e Home</w:t>
+      </w:r>
+      <w:bookmarkEnd w:id="19"/>
+    </w:p>
+    <w:p>
+      <w:r>
+        <w:t>Essas opções são padrões de todas as telas, elas retornam para o local inicial, no caso do logout sai da conta e retorna no index. E o home retorna para a página inicial de quando se entra em alguma conta.</w:t>
+      </w:r>
+    </w:p>
+    <w:p>
+      <w:pPr>
+        <w:pStyle w:val="Ttulo2"/>
+      </w:pPr>
+      <w:bookmarkStart w:id="20" w:name="_Toc86150354"/>
+      <w:r>
+        <w:lastRenderedPageBreak/>
+        <w:t>Home agente – Restrito</w:t>
+      </w:r>
+      <w:bookmarkEnd w:id="20"/>
+    </w:p>
+    <w:p>
+      <w:r>
+        <w:t>Essa página é restrita aos agentes da saúde e administradores, ao iniciar você se depara com algumas funções.</w:t>
+      </w:r>
+    </w:p>
+    <w:p>
+      <w:r>
+        <w:rPr>
+          <w:noProof/>
+          <w:lang w:eastAsia="pt-BR"/>
+        </w:rPr>
+        <w:drawing>
+          <wp:inline distT="0" distB="0" distL="0" distR="0" wp14:anchorId="57249683" wp14:editId="05CE477D">
+            <wp:extent cx="5400040" cy="3183890"/>
+            <wp:effectExtent l="0" t="0" r="0" b="0"/>
+            <wp:docPr id="45" name="Imagem 45"/>
+            <wp:cNvGraphicFramePr>
+              <a:graphicFrameLocks xmlns:a="http://schemas.openxmlformats.org/drawingml/2006/main" noChangeAspect="1"/>
+            </wp:cNvGraphicFramePr>
+            <a:graphic xmlns:a="http://schemas.openxmlformats.org/drawingml/2006/main">
+              <a:graphicData uri="http://schemas.openxmlformats.org/drawingml/2006/picture">
+                <pic:pic xmlns:pic="http://schemas.openxmlformats.org/drawingml/2006/picture">
+                  <pic:nvPicPr>
+                    <pic:cNvPr id="1" name=""/>
+                    <pic:cNvPicPr/>
+                  </pic:nvPicPr>
+                  <pic:blipFill>
+                    <a:blip r:embed="rId21"/>
+                    <a:stretch>
+                      <a:fillRect/>
+                    </a:stretch>
+                  </pic:blipFill>
+                  <pic:spPr>
+                    <a:xfrm>
+                      <a:off x="0" y="0"/>
+                      <a:ext cx="5400040" cy="3183890"/>
+                    </a:xfrm>
+                    <a:prstGeom prst="rect">
+                      <a:avLst/>
+                    </a:prstGeom>
+                  </pic:spPr>
+                </pic:pic>
+              </a:graphicData>
+            </a:graphic>
+          </wp:inline>
+        </w:drawing>
+      </w:r>
+    </w:p>
+    <w:p>
+      <w:pPr>
+        <w:pStyle w:val="Ttulo2"/>
+      </w:pPr>
+      <w:r>
+        <w:t>Agente – Cadastro</w:t>
+      </w:r>
+    </w:p>
+    <w:p>
+      <w:r>
+        <w:t>Local onde o agente da saúde cadastra um paciente.</w:t>
+      </w:r>
+    </w:p>
+    <w:p>
+      <w:r>
+        <w:rPr>
+          <w:noProof/>
+          <w:lang w:eastAsia="pt-BR"/>
+        </w:rPr>
+        <w:drawing>
+          <wp:inline distT="0" distB="0" distL="0" distR="0" wp14:anchorId="7A995067" wp14:editId="714D27AF">
+            <wp:extent cx="5400040" cy="3019425"/>
+            <wp:effectExtent l="0" t="0" r="0" b="9525"/>
+            <wp:docPr id="12" name="Imagem 12"/>
+            <wp:cNvGraphicFramePr>
+              <a:graphicFrameLocks xmlns:a="http://schemas.openxmlformats.org/drawingml/2006/main" noChangeAspect="1"/>
+            </wp:cNvGraphicFramePr>
+            <a:graphic xmlns:a="http://schemas.openxmlformats.org/drawingml/2006/main">
+              <a:graphicData uri="http://schemas.openxmlformats.org/drawingml/2006/picture">
+                <pic:pic xmlns:pic="http://schemas.openxmlformats.org/drawingml/2006/picture">
+                  <pic:nvPicPr>
+                    <pic:cNvPr id="1" name=""/>
+                    <pic:cNvPicPr/>
+                  </pic:nvPicPr>
+                  <pic:blipFill>
+                    <a:blip r:embed="rId22"/>
+                    <a:stretch>
+                      <a:fillRect/>
+                    </a:stretch>
+                  </pic:blipFill>
+                  <pic:spPr>
+                    <a:xfrm>
+                      <a:off x="0" y="0"/>
+                      <a:ext cx="5400040" cy="3019425"/>
+                    </a:xfrm>
+                    <a:prstGeom prst="rect">
+                      <a:avLst/>
+                    </a:prstGeom>
+                  </pic:spPr>
+                </pic:pic>
+              </a:graphicData>
+            </a:graphic>
+          </wp:inline>
+        </w:drawing>
+      </w:r>
+      <w:bookmarkStart w:id="21" w:name="_GoBack"/>
+      <w:bookmarkEnd w:id="21"/>
+    </w:p>
+    <w:p/>
+    <w:p>
+      <w:pPr>
+        <w:pStyle w:val="Ttulo2"/>
+      </w:pPr>
+      <w:bookmarkStart w:id="22" w:name="_Toc86150355"/>
+      <w:r>
+        <w:lastRenderedPageBreak/>
+        <w:t>Agente – Paciente</w:t>
+      </w:r>
+      <w:bookmarkEnd w:id="22"/>
+    </w:p>
+    <w:p>
+      <w:r>
+        <w:t>Essa tela é para a consulta de pacientes utilizando o cpf como fator identificador.</w:t>
+      </w:r>
+    </w:p>
+    <w:p>
+      <w:r>
+        <w:rPr>
+          <w:noProof/>
+          <w:lang w:eastAsia="pt-BR"/>
+        </w:rPr>
+        <w:drawing>
+          <wp:inline distT="0" distB="0" distL="0" distR="0" wp14:anchorId="721F3673" wp14:editId="1BCFE5A2">
+            <wp:extent cx="5400040" cy="3176270"/>
+            <wp:effectExtent l="0" t="0" r="0" b="5080"/>
+            <wp:docPr id="25" name="Imagem 25"/>
+            <wp:cNvGraphicFramePr>
+              <a:graphicFrameLocks xmlns:a="http://schemas.openxmlformats.org/drawingml/2006/main" noChangeAspect="1"/>
+            </wp:cNvGraphicFramePr>
+            <a:graphic xmlns:a="http://schemas.openxmlformats.org/drawingml/2006/main">
+              <a:graphicData uri="http://schemas.openxmlformats.org/drawingml/2006/picture">
+                <pic:pic xmlns:pic="http://schemas.openxmlformats.org/drawingml/2006/picture">
+                  <pic:nvPicPr>
+                    <pic:cNvPr id="1" name=""/>
+                    <pic:cNvPicPr/>
+                  </pic:nvPicPr>
+                  <pic:blipFill>
+                    <a:blip r:embed="rId23"/>
+                    <a:stretch>
+                      <a:fillRect/>
+                    </a:stretch>
+                  </pic:blipFill>
+                  <pic:spPr>
+                    <a:xfrm>
+                      <a:off x="0" y="0"/>
+                      <a:ext cx="5400040" cy="3176270"/>
+                    </a:xfrm>
+                    <a:prstGeom prst="rect">
+                      <a:avLst/>
+                    </a:prstGeom>
+                  </pic:spPr>
+                </pic:pic>
+              </a:graphicData>
+            </a:graphic>
+          </wp:inline>
+        </w:drawing>
+      </w:r>
+    </w:p>
+    <w:p/>
+    <w:p/>
+    <w:p>
+      <w:r>
+        <w:rPr>
+          <w:noProof/>
+          <w:lang w:eastAsia="pt-BR"/>
+        </w:rPr>
+        <w:drawing>
+          <wp:inline distT="0" distB="0" distL="0" distR="0" wp14:anchorId="1A1F806B" wp14:editId="43B9AA1D">
+            <wp:extent cx="5400040" cy="3188335"/>
+            <wp:effectExtent l="0" t="0" r="0" b="0"/>
+            <wp:docPr id="56" name="Imagem 56"/>
+            <wp:cNvGraphicFramePr>
+              <a:graphicFrameLocks xmlns:a="http://schemas.openxmlformats.org/drawingml/2006/main" noChangeAspect="1"/>
+            </wp:cNvGraphicFramePr>
+            <a:graphic xmlns:a="http://schemas.openxmlformats.org/drawingml/2006/main">
+              <a:graphicData uri="http://schemas.openxmlformats.org/drawingml/2006/picture">
+                <pic:pic xmlns:pic="http://schemas.openxmlformats.org/drawingml/2006/picture">
+                  <pic:nvPicPr>
+                    <pic:cNvPr id="1" name=""/>
+                    <pic:cNvPicPr/>
+                  </pic:nvPicPr>
+                  <pic:blipFill>
+                    <a:blip r:embed="rId24"/>
+                    <a:stretch>
+                      <a:fillRect/>
+                    </a:stretch>
+                  </pic:blipFill>
+                  <pic:spPr>
+                    <a:xfrm>
+                      <a:off x="0" y="0"/>
+                      <a:ext cx="5400040" cy="3188335"/>
+                    </a:xfrm>
+                    <a:prstGeom prst="rect">
+                      <a:avLst/>
+                    </a:prstGeom>
+                  </pic:spPr>
+                </pic:pic>
+              </a:graphicData>
+            </a:graphic>
+          </wp:inline>
+        </w:drawing>
+      </w:r>
+    </w:p>
+    <w:p>
+      <w:pPr>
+        <w:pStyle w:val="Ttulo2"/>
+      </w:pPr>
+      <w:bookmarkStart w:id="23" w:name="_Toc86150356"/>
+      <w:r>
+        <w:lastRenderedPageBreak/>
+        <w:t>Agente – Vacina</w:t>
+      </w:r>
+      <w:bookmarkEnd w:id="23"/>
+    </w:p>
+    <w:p>
+      <w:r>
+        <w:t xml:space="preserve">Essa é a parte onde o agente verifica as vacinas que estão cadastradas </w:t>
+      </w:r>
+      <w:r>
+        <w:t xml:space="preserve">ou que podem ser cadastradas </w:t>
+      </w:r>
+      <w:r>
+        <w:t>no sistema.</w:t>
+      </w:r>
+    </w:p>
+    <w:p>
+      <w:r>
+        <w:rPr>
+          <w:noProof/>
+          <w:lang w:eastAsia="pt-BR"/>
+        </w:rPr>
+        <w:drawing>
+          <wp:inline distT="0" distB="0" distL="0" distR="0" wp14:anchorId="619CFFC8" wp14:editId="2C6909A0">
+            <wp:extent cx="5400040" cy="3220720"/>
+            <wp:effectExtent l="0" t="0" r="0" b="0"/>
+            <wp:docPr id="43" name="Imagem 43"/>
+            <wp:cNvGraphicFramePr>
+              <a:graphicFrameLocks xmlns:a="http://schemas.openxmlformats.org/drawingml/2006/main" noChangeAspect="1"/>
+            </wp:cNvGraphicFramePr>
+            <a:graphic xmlns:a="http://schemas.openxmlformats.org/drawingml/2006/main">
+              <a:graphicData uri="http://schemas.openxmlformats.org/drawingml/2006/picture">
+                <pic:pic xmlns:pic="http://schemas.openxmlformats.org/drawingml/2006/picture">
+                  <pic:nvPicPr>
+                    <pic:cNvPr id="1" name=""/>
+                    <pic:cNvPicPr/>
+                  </pic:nvPicPr>
+                  <pic:blipFill>
+                    <a:blip r:embed="rId25"/>
+                    <a:stretch>
+                      <a:fillRect/>
+                    </a:stretch>
+                  </pic:blipFill>
+                  <pic:spPr>
+                    <a:xfrm>
+                      <a:off x="0" y="0"/>
+                      <a:ext cx="5400040" cy="3220720"/>
+                    </a:xfrm>
+                    <a:prstGeom prst="rect">
+                      <a:avLst/>
+                    </a:prstGeom>
+                  </pic:spPr>
+                </pic:pic>
+              </a:graphicData>
+            </a:graphic>
+          </wp:inline>
+        </w:drawing>
+      </w:r>
+    </w:p>
+    <w:p>
+      <w:pPr>
+        <w:pStyle w:val="Ttulo2"/>
+      </w:pPr>
+      <w:bookmarkStart w:id="24" w:name="_Toc86150357"/>
+      <w:r>
+        <w:t>Agente – Doses</w:t>
+      </w:r>
+      <w:bookmarkEnd w:id="24"/>
+    </w:p>
+    <w:p>
+      <w:r>
+        <w:t>Essa é a parte no qual o agente aplica as doses nos pacientes.</w:t>
+      </w:r>
+    </w:p>
+    <w:p>
+      <w:r>
+        <w:rPr>
+          <w:noProof/>
+          <w:lang w:eastAsia="pt-BR"/>
+        </w:rPr>
+        <w:drawing>
+          <wp:inline distT="0" distB="0" distL="0" distR="0" wp14:anchorId="7F8B4873" wp14:editId="42DD10FD">
+            <wp:extent cx="5400040" cy="3178810"/>
+            <wp:effectExtent l="0" t="0" r="0" b="2540"/>
+            <wp:docPr id="27" name="Imagem 27"/>
+            <wp:cNvGraphicFramePr>
+              <a:graphicFrameLocks xmlns:a="http://schemas.openxmlformats.org/drawingml/2006/main" noChangeAspect="1"/>
+            </wp:cNvGraphicFramePr>
+            <a:graphic xmlns:a="http://schemas.openxmlformats.org/drawingml/2006/main">
+              <a:graphicData uri="http://schemas.openxmlformats.org/drawingml/2006/picture">
+                <pic:pic xmlns:pic="http://schemas.openxmlformats.org/drawingml/2006/picture">
+                  <pic:nvPicPr>
+                    <pic:cNvPr id="1" name=""/>
+                    <pic:cNvPicPr/>
+                  </pic:nvPicPr>
+                  <pic:blipFill>
+                    <a:blip r:embed="rId26"/>
+                    <a:stretch>
+                      <a:fillRect/>
+                    </a:stretch>
+                  </pic:blipFill>
+                  <pic:spPr>
+                    <a:xfrm>
+                      <a:off x="0" y="0"/>
+                      <a:ext cx="5400040" cy="3178810"/>
+                    </a:xfrm>
+                    <a:prstGeom prst="rect">
+                      <a:avLst/>
+                    </a:prstGeom>
+                  </pic:spPr>
+                </pic:pic>
+              </a:graphicData>
+            </a:graphic>
+          </wp:inline>
+        </w:drawing>
+      </w:r>
+    </w:p>
+    <w:p>
+      <w:pPr>
+        <w:pStyle w:val="Ttulo2"/>
+      </w:pPr>
+      <w:bookmarkStart w:id="25" w:name="_Toc86150358"/>
+      <w:r>
+        <w:t>Agente – Agendamento</w:t>
+      </w:r>
+      <w:bookmarkEnd w:id="25"/>
+    </w:p>
+    <w:p>
+      <w:r>
+        <w:t>Essa parte o agente irá agendar a vacina para ser aplicada no paciente.</w:t>
+      </w:r>
+    </w:p>
+    <w:p>
+      <w:r>
+        <w:rPr>
+          <w:noProof/>
+          <w:lang w:eastAsia="pt-BR"/>
+        </w:rPr>
+        <w:lastRenderedPageBreak/>
+        <w:drawing>
+          <wp:inline distT="0" distB="0" distL="0" distR="0" wp14:anchorId="58D78569" wp14:editId="5EC20B2B">
+            <wp:extent cx="5400040" cy="3178810"/>
+            <wp:effectExtent l="0" t="0" r="0" b="2540"/>
+            <wp:docPr id="28" name="Imagem 28"/>
+            <wp:cNvGraphicFramePr>
+              <a:graphicFrameLocks xmlns:a="http://schemas.openxmlformats.org/drawingml/2006/main" noChangeAspect="1"/>
+            </wp:cNvGraphicFramePr>
+            <a:graphic xmlns:a="http://schemas.openxmlformats.org/drawingml/2006/main">
+              <a:graphicData uri="http://schemas.openxmlformats.org/drawingml/2006/picture">
+                <pic:pic xmlns:pic="http://schemas.openxmlformats.org/drawingml/2006/picture">
+                  <pic:nvPicPr>
+                    <pic:cNvPr id="1" name=""/>
+                    <pic:cNvPicPr/>
+                  </pic:nvPicPr>
+                  <pic:blipFill>
+                    <a:blip r:embed="rId27"/>
+                    <a:stretch>
+                      <a:fillRect/>
+                    </a:stretch>
+                  </pic:blipFill>
+                  <pic:spPr>
+                    <a:xfrm>
+                      <a:off x="0" y="0"/>
+                      <a:ext cx="5400040" cy="3178810"/>
+                    </a:xfrm>
+                    <a:prstGeom prst="rect">
+                      <a:avLst/>
+                    </a:prstGeom>
+                  </pic:spPr>
+                </pic:pic>
+              </a:graphicData>
+            </a:graphic>
+          </wp:inline>
+        </w:drawing>
+      </w:r>
+    </w:p>
+    <w:p>
+      <w:pPr>
+        <w:pStyle w:val="Ttulo2"/>
+      </w:pPr>
+      <w:bookmarkStart w:id="26" w:name="_Toc86150359"/>
+      <w:r>
+        <w:t>Agente – Lotes</w:t>
+      </w:r>
+      <w:bookmarkEnd w:id="26"/>
+    </w:p>
+    <w:p>
+      <w:r>
+        <w:t>Aqui é onde o agente gerencia os lotes das vacinas.</w:t>
+      </w:r>
+    </w:p>
+    <w:p>
+      <w:r>
+        <w:rPr>
+          <w:noProof/>
+          <w:lang w:eastAsia="pt-BR"/>
+        </w:rPr>
+        <w:drawing>
+          <wp:inline distT="0" distB="0" distL="0" distR="0" wp14:anchorId="58D7AFD1" wp14:editId="4B0D3D1D">
+            <wp:extent cx="5400040" cy="3248660"/>
+            <wp:effectExtent l="0" t="0" r="0" b="8890"/>
+            <wp:docPr id="41" name="Imagem 41"/>
+            <wp:cNvGraphicFramePr>
+              <a:graphicFrameLocks xmlns:a="http://schemas.openxmlformats.org/drawingml/2006/main" noChangeAspect="1"/>
+            </wp:cNvGraphicFramePr>
+            <a:graphic xmlns:a="http://schemas.openxmlformats.org/drawingml/2006/main">
+              <a:graphicData uri="http://schemas.openxmlformats.org/drawingml/2006/picture">
+                <pic:pic xmlns:pic="http://schemas.openxmlformats.org/drawingml/2006/picture">
+                  <pic:nvPicPr>
+                    <pic:cNvPr id="1" name=""/>
+                    <pic:cNvPicPr/>
+                  </pic:nvPicPr>
+                  <pic:blipFill>
+                    <a:blip r:embed="rId28"/>
+                    <a:stretch>
+                      <a:fillRect/>
+                    </a:stretch>
+                  </pic:blipFill>
+                  <pic:spPr>
+                    <a:xfrm>
+                      <a:off x="0" y="0"/>
+                      <a:ext cx="5400040" cy="3248660"/>
+                    </a:xfrm>
+                    <a:prstGeom prst="rect">
+                      <a:avLst/>
+                    </a:prstGeom>
+                  </pic:spPr>
+                </pic:pic>
+              </a:graphicData>
+            </a:graphic>
+          </wp:inline>
+        </w:drawing>
+      </w:r>
+    </w:p>
+    <w:p/>
+    <w:p>
+      <w:pPr>
+        <w:pStyle w:val="Ttulo2"/>
+      </w:pPr>
+      <w:bookmarkStart w:id="27" w:name="_Toc86150360"/>
+      <w:r>
+        <w:t xml:space="preserve">Home Administrador </w:t>
+      </w:r>
+      <w:r>
+        <w:t>–</w:t>
+      </w:r>
+      <w:r>
+        <w:t xml:space="preserve"> </w:t>
+      </w:r>
+      <w:r>
+        <w:t>Restrito</w:t>
+      </w:r>
+      <w:bookmarkEnd w:id="27"/>
+    </w:p>
+    <w:p>
+      <w:r>
+        <w:t>Essa área é restrita apenas para os administradores</w:t>
+      </w:r>
+      <w:r>
+        <w:t>, quando efetuarem o login</w:t>
+      </w:r>
+      <w:r>
+        <w:t xml:space="preserve">, </w:t>
+      </w:r>
+      <w:r>
+        <w:t>é o local onde</w:t>
+      </w:r>
+      <w:r>
+        <w:t xml:space="preserve"> gerenciam locais de aplicações e usuários (incluindo os agentes).</w:t>
+      </w:r>
+    </w:p>
+    <w:p>
+      <w:r>
+        <w:rPr>
+          <w:noProof/>
+          <w:lang w:eastAsia="pt-BR"/>
+        </w:rPr>
+        <w:lastRenderedPageBreak/>
+        <w:drawing>
+          <wp:inline distT="0" distB="0" distL="0" distR="0" wp14:anchorId="14B75818" wp14:editId="09D639BE">
+            <wp:extent cx="5400040" cy="3181350"/>
+            <wp:effectExtent l="0" t="0" r="0" b="0"/>
+            <wp:docPr id="31" name="Imagem 31"/>
+            <wp:cNvGraphicFramePr>
+              <a:graphicFrameLocks xmlns:a="http://schemas.openxmlformats.org/drawingml/2006/main" noChangeAspect="1"/>
+            </wp:cNvGraphicFramePr>
+            <a:graphic xmlns:a="http://schemas.openxmlformats.org/drawingml/2006/main">
+              <a:graphicData uri="http://schemas.openxmlformats.org/drawingml/2006/picture">
+                <pic:pic xmlns:pic="http://schemas.openxmlformats.org/drawingml/2006/picture">
+                  <pic:nvPicPr>
+                    <pic:cNvPr id="1" name=""/>
+                    <pic:cNvPicPr/>
+                  </pic:nvPicPr>
+                  <pic:blipFill>
+                    <a:blip r:embed="rId29"/>
+                    <a:stretch>
+                      <a:fillRect/>
+                    </a:stretch>
+                  </pic:blipFill>
+                  <pic:spPr>
+                    <a:xfrm>
+                      <a:off x="0" y="0"/>
+                      <a:ext cx="5400040" cy="3181350"/>
+                    </a:xfrm>
+                    <a:prstGeom prst="rect">
+                      <a:avLst/>
+                    </a:prstGeom>
+                  </pic:spPr>
+                </pic:pic>
+              </a:graphicData>
+            </a:graphic>
+          </wp:inline>
+        </w:drawing>
+      </w:r>
+    </w:p>
+    <w:p>
+      <w:pPr>
+        <w:pStyle w:val="Ttulo2"/>
+      </w:pPr>
+      <w:bookmarkStart w:id="28" w:name="_Toc86150361"/>
+      <w:r>
+        <w:t>Administrador – Paciente</w:t>
+      </w:r>
+      <w:bookmarkEnd w:id="28"/>
+    </w:p>
+    <w:p>
+      <w:r>
+        <w:t>Local onde os administradores alteram os dados dos usuários e fazem consultas.</w:t>
+      </w:r>
+    </w:p>
+    <w:p>
+      <w:r>
+        <w:rPr>
+          <w:noProof/>
+          <w:lang w:eastAsia="pt-BR"/>
+        </w:rPr>
+        <w:drawing>
+          <wp:inline distT="0" distB="0" distL="0" distR="0" wp14:anchorId="68F2CE5A" wp14:editId="32E4C045">
+            <wp:extent cx="5400040" cy="3235960"/>
+            <wp:effectExtent l="0" t="0" r="0" b="2540"/>
+            <wp:docPr id="37" name="Imagem 37"/>
+            <wp:cNvGraphicFramePr>
+              <a:graphicFrameLocks xmlns:a="http://schemas.openxmlformats.org/drawingml/2006/main" noChangeAspect="1"/>
+            </wp:cNvGraphicFramePr>
+            <a:graphic xmlns:a="http://schemas.openxmlformats.org/drawingml/2006/main">
+              <a:graphicData uri="http://schemas.openxmlformats.org/drawingml/2006/picture">
+                <pic:pic xmlns:pic="http://schemas.openxmlformats.org/drawingml/2006/picture">
+                  <pic:nvPicPr>
+                    <pic:cNvPr id="1" name=""/>
+                    <pic:cNvPicPr/>
+                  </pic:nvPicPr>
+                  <pic:blipFill>
+                    <a:blip r:embed="rId30"/>
+                    <a:stretch>
+                      <a:fillRect/>
+                    </a:stretch>
+                  </pic:blipFill>
+                  <pic:spPr>
+                    <a:xfrm>
+                      <a:off x="0" y="0"/>
+                      <a:ext cx="5400040" cy="3235960"/>
+                    </a:xfrm>
+                    <a:prstGeom prst="rect">
+                      <a:avLst/>
+                    </a:prstGeom>
+                  </pic:spPr>
+                </pic:pic>
+              </a:graphicData>
+            </a:graphic>
+          </wp:inline>
+        </w:drawing>
+      </w:r>
+      <w:r>
+        <w:t xml:space="preserve"> </w:t>
+      </w:r>
+      <w:r>
+        <w:t xml:space="preserve"> </w:t>
+      </w:r>
+    </w:p>
+    <w:p>
+      <w:r>
+        <w:rPr>
+          <w:noProof/>
+          <w:lang w:eastAsia="pt-BR"/>
+        </w:rPr>
+        <w:lastRenderedPageBreak/>
+        <w:drawing>
+          <wp:inline distT="0" distB="0" distL="0" distR="0" wp14:anchorId="4C737798" wp14:editId="2AD79C3F">
+            <wp:extent cx="5400040" cy="3181350"/>
+            <wp:effectExtent l="0" t="0" r="0" b="0"/>
+            <wp:docPr id="38" name="Imagem 38"/>
+            <wp:cNvGraphicFramePr>
+              <a:graphicFrameLocks xmlns:a="http://schemas.openxmlformats.org/drawingml/2006/main" noChangeAspect="1"/>
+            </wp:cNvGraphicFramePr>
+            <a:graphic xmlns:a="http://schemas.openxmlformats.org/drawingml/2006/main">
+              <a:graphicData uri="http://schemas.openxmlformats.org/drawingml/2006/picture">
+                <pic:pic xmlns:pic="http://schemas.openxmlformats.org/drawingml/2006/picture">
+                  <pic:nvPicPr>
+                    <pic:cNvPr id="1" name=""/>
+                    <pic:cNvPicPr/>
+                  </pic:nvPicPr>
+                  <pic:blipFill>
+                    <a:blip r:embed="rId31"/>
+                    <a:stretch>
+                      <a:fillRect/>
+                    </a:stretch>
+                  </pic:blipFill>
+                  <pic:spPr>
+                    <a:xfrm>
+                      <a:off x="0" y="0"/>
+                      <a:ext cx="5400040" cy="3181350"/>
+                    </a:xfrm>
+                    <a:prstGeom prst="rect">
+                      <a:avLst/>
+                    </a:prstGeom>
+                  </pic:spPr>
+                </pic:pic>
+              </a:graphicData>
+            </a:graphic>
+          </wp:inline>
+        </w:drawing>
+      </w:r>
+    </w:p>
+    <w:p>
+      <w:r>
+        <w:rPr>
+          <w:noProof/>
+          <w:lang w:eastAsia="pt-BR"/>
+        </w:rPr>
+        <w:drawing>
+          <wp:inline distT="0" distB="0" distL="0" distR="0" wp14:anchorId="3CF5C66D" wp14:editId="7962EB6E">
+            <wp:extent cx="5400040" cy="3176270"/>
+            <wp:effectExtent l="0" t="0" r="0" b="5080"/>
+            <wp:docPr id="11" name="Imagem 11"/>
+            <wp:cNvGraphicFramePr>
+              <a:graphicFrameLocks xmlns:a="http://schemas.openxmlformats.org/drawingml/2006/main" noChangeAspect="1"/>
+            </wp:cNvGraphicFramePr>
+            <a:graphic xmlns:a="http://schemas.openxmlformats.org/drawingml/2006/main">
+              <a:graphicData uri="http://schemas.openxmlformats.org/drawingml/2006/picture">
+                <pic:pic xmlns:pic="http://schemas.openxmlformats.org/drawingml/2006/picture">
+                  <pic:nvPicPr>
+                    <pic:cNvPr id="1" name=""/>
+                    <pic:cNvPicPr/>
+                  </pic:nvPicPr>
+                  <pic:blipFill>
+                    <a:blip r:embed="rId32"/>
+                    <a:stretch>
+                      <a:fillRect/>
+                    </a:stretch>
+                  </pic:blipFill>
+                  <pic:spPr>
+                    <a:xfrm>
+                      <a:off x="0" y="0"/>
+                      <a:ext cx="5400040" cy="3176270"/>
+                    </a:xfrm>
+                    <a:prstGeom prst="rect">
+                      <a:avLst/>
+                    </a:prstGeom>
+                  </pic:spPr>
+                </pic:pic>
+              </a:graphicData>
+            </a:graphic>
+          </wp:inline>
+        </w:drawing>
+      </w:r>
+    </w:p>
+    <w:p>
+      <w:pPr>
+        <w:pStyle w:val="Ttulo2"/>
+      </w:pPr>
+      <w:bookmarkStart w:id="29" w:name="_Toc86150362"/>
+      <w:r>
+        <w:lastRenderedPageBreak/>
+        <w:t>Administrador – Gerenciamento de locais</w:t>
+      </w:r>
+      <w:bookmarkEnd w:id="29"/>
+    </w:p>
+    <w:p>
+      <w:r>
+        <w:rPr>
+          <w:noProof/>
+          <w:lang w:eastAsia="pt-BR"/>
+        </w:rPr>
+        <w:drawing>
+          <wp:inline distT="0" distB="0" distL="0" distR="0" wp14:anchorId="141514D5" wp14:editId="4D89F9C9">
+            <wp:extent cx="5400040" cy="3233420"/>
+            <wp:effectExtent l="0" t="0" r="0" b="5080"/>
+            <wp:docPr id="39" name="Imagem 39"/>
+            <wp:cNvGraphicFramePr>
+              <a:graphicFrameLocks xmlns:a="http://schemas.openxmlformats.org/drawingml/2006/main" noChangeAspect="1"/>
+            </wp:cNvGraphicFramePr>
+            <a:graphic xmlns:a="http://schemas.openxmlformats.org/drawingml/2006/main">
+              <a:graphicData uri="http://schemas.openxmlformats.org/drawingml/2006/picture">
+                <pic:pic xmlns:pic="http://schemas.openxmlformats.org/drawingml/2006/picture">
+                  <pic:nvPicPr>
+                    <pic:cNvPr id="1" name=""/>
+                    <pic:cNvPicPr/>
+                  </pic:nvPicPr>
+                  <pic:blipFill>
+                    <a:blip r:embed="rId33"/>
+                    <a:stretch>
+                      <a:fillRect/>
+                    </a:stretch>
+                  </pic:blipFill>
+                  <pic:spPr>
+                    <a:xfrm>
+                      <a:off x="0" y="0"/>
+                      <a:ext cx="5400040" cy="3233420"/>
+                    </a:xfrm>
+                    <a:prstGeom prst="rect">
+                      <a:avLst/>
+                    </a:prstGeom>
+                  </pic:spPr>
+                </pic:pic>
+              </a:graphicData>
+            </a:graphic>
+          </wp:inline>
+        </w:drawing>
+      </w:r>
+    </w:p>
+    <w:p/>
+    <w:p>
+      <w:r>
+        <w:rPr>
+          <w:noProof/>
+          <w:lang w:eastAsia="pt-BR"/>
+        </w:rPr>
+        <w:drawing>
+          <wp:inline distT="0" distB="0" distL="0" distR="0" wp14:anchorId="2D7129EF" wp14:editId="0BB76E2F">
+            <wp:extent cx="5400040" cy="3181350"/>
+            <wp:effectExtent l="0" t="0" r="0" b="0"/>
+            <wp:docPr id="40" name="Imagem 40"/>
+            <wp:cNvGraphicFramePr>
+              <a:graphicFrameLocks xmlns:a="http://schemas.openxmlformats.org/drawingml/2006/main" noChangeAspect="1"/>
+            </wp:cNvGraphicFramePr>
+            <a:graphic xmlns:a="http://schemas.openxmlformats.org/drawingml/2006/main">
+              <a:graphicData uri="http://schemas.openxmlformats.org/drawingml/2006/picture">
+                <pic:pic xmlns:pic="http://schemas.openxmlformats.org/drawingml/2006/picture">
+                  <pic:nvPicPr>
+                    <pic:cNvPr id="1" name=""/>
+                    <pic:cNvPicPr/>
+                  </pic:nvPicPr>
+                  <pic:blipFill>
+                    <a:blip r:embed="rId34"/>
+                    <a:stretch>
+                      <a:fillRect/>
+                    </a:stretch>
+                  </pic:blipFill>
+                  <pic:spPr>
+                    <a:xfrm>
+                      <a:off x="0" y="0"/>
+                      <a:ext cx="5400040" cy="3181350"/>
+                    </a:xfrm>
+                    <a:prstGeom prst="rect">
+                      <a:avLst/>
+                    </a:prstGeom>
+                  </pic:spPr>
+                </pic:pic>
+              </a:graphicData>
+            </a:graphic>
+          </wp:inline>
+        </w:drawing>
+      </w:r>
+    </w:p>
+    <w:p/>
+    <w:p>
+      <w:pPr>
+        <w:pStyle w:val="Ttulo1"/>
+      </w:pPr>
+      <w:bookmarkStart w:id="30" w:name="_Toc86150363"/>
+      <w:r>
+        <w:t>Considerações Finais</w:t>
+      </w:r>
+      <w:bookmarkEnd w:id="30"/>
+    </w:p>
+    <w:p>
+      <w:r>
+        <w:t>Os trabalhos cujo o tema se relacionava com o nosso projeto permitiram o que nós compreendêssemos o tamanho do pro</w:t>
+      </w:r>
+      <w:r>
+        <w:t>blema relacionado a vacinação, n</w:t>
+      </w:r>
+      <w:r>
+        <w:t xml:space="preserve">o </w:t>
+      </w:r>
+      <w:r>
+        <w:lastRenderedPageBreak/>
+        <w:t>qual</w:t>
+      </w:r>
+      <w:r>
+        <w:t>,</w:t>
+      </w:r>
+      <w:r>
+        <w:t xml:space="preserve"> muitos</w:t>
+      </w:r>
+      <w:r>
+        <w:t xml:space="preserve"> </w:t>
+      </w:r>
+      <w:r>
+        <w:t>indivíduos deixam</w:t>
+      </w:r>
+      <w:r>
+        <w:t xml:space="preserve"> de</w:t>
+      </w:r>
+      <w:r>
+        <w:t xml:space="preserve"> se</w:t>
+      </w:r>
+      <w:r>
+        <w:t xml:space="preserve"> vacinar devido à falta de informações corretas ou informações omitidas</w:t>
+      </w:r>
+      <w:r>
+        <w:t>, e a, falta de praticidade para as aplicações</w:t>
+      </w:r>
+      <w:r>
+        <w:t xml:space="preserve">. </w:t>
+      </w:r>
+    </w:p>
+    <w:p>
+      <w:r>
+        <w:t>Estabelecido a problemática a ser solucionada, abordamos ideias para efetuar cadastros e gerenciamentos, com intuito de serem mais acessíveis para o público, melhorando a forma de distribuir as informações, e que fosse um sistema mais prático e eficiente para ser manuseado pelos locais de aplicação.</w:t>
+      </w:r>
+    </w:p>
+    <w:p>
+      <w:r>
+        <w:t>Pensando na acessibilidade, uma carteira virtual irá nos proporcionar algumas vantagens, entre elas estão:</w:t>
+      </w:r>
+    </w:p>
+    <w:p>
+      <w:pPr>
+        <w:pStyle w:val="PargrafodaLista"/>
+        <w:numPr>
+          <w:ilvl w:val="0"/>
+          <w:numId w:val="3"/>
+        </w:numPr>
+      </w:pPr>
+      <w:r>
+        <w:t>Tempo: O tempo é o fator crucial, muitas pessoas não têm tempo para sair de sua rotina para resolver assuntos, como por exemplo, vacinas. Mesmo que se trate de sua saúde, pensando nisso a carteira virtual pode ser acessível a qualquer momento e de qualquer lugar, tornando mais prático e rápido o cadastro.</w:t>
+      </w:r>
+    </w:p>
+    <w:p>
+      <w:pPr>
+        <w:pStyle w:val="PargrafodaLista"/>
+        <w:numPr>
+          <w:ilvl w:val="0"/>
+          <w:numId w:val="3"/>
+        </w:numPr>
+      </w:pPr>
+      <w:r>
+        <w:t>Burocracias: Haveria uma diminuição na burocracia já que com a praticidade do site a lentidão para gerenciar essas informações seriam menores.</w:t>
+      </w:r>
+    </w:p>
+    <w:p>
+      <w:pPr>
+        <w:pStyle w:val="PargrafodaLista"/>
+        <w:numPr>
+          <w:ilvl w:val="0"/>
+          <w:numId w:val="3"/>
+        </w:numPr>
+      </w:pPr>
+      <w:r>
+        <w:t>Informações: A informação também é crucial, acredite ou não, muitos indivíduos tomam vacina e nem sabem qual é ou quando foi. Visando esse problema, a carteirinha online estará 24h disponibilizando as informações sobre seus agendamentos, locais de aplicação, aplicador, vacina e descrição da mesma.</w:t>
+      </w:r>
+    </w:p>
+    <w:p>
+      <w:pPr>
+        <w:pStyle w:val="PargrafodaLista"/>
+        <w:numPr>
+          <w:ilvl w:val="0"/>
+          <w:numId w:val="3"/>
+        </w:numPr>
+      </w:pPr>
+      <w:r>
+        <w:t>Perca</w:t>
+      </w:r>
+      <w:r>
+        <w:t xml:space="preserve">: Outro grande problema é perder a carteira de vacinação, mas se ela for online não precisaremos nos preocupar com isso e </w:t>
+      </w:r>
+      <w:r>
+        <w:t>nem com envelhecimento da mesma.</w:t>
+      </w:r>
+    </w:p>
+    <w:p>
+      <w:r>
+        <w:t>Por fim, a implementação de todos esses fatores nos levou a criação de um sistema web voltado para a saúde. No qual o objetivo é otimizar o gerenciamento de recursos e distribuir de forma mais eficaz as informações, para que não haja discrepâncias sobre a vacinação.</w:t>
+      </w:r>
+    </w:p>
+    <w:p/>
+    <w:p>
+      <w:pPr>
+        <w:pStyle w:val="Ttulo2"/>
+      </w:pPr>
+    </w:p>
+    <w:p/>
+    <w:p>
+      <w:r>
+        <w:tab/>
+      </w:r>
+    </w:p>
+    <w:p/>
+    <w:p>
+      <w:pPr>
+        <w:pStyle w:val="Ttulo1"/>
+      </w:pPr>
+      <w:bookmarkStart w:id="31" w:name="_Toc86150364"/>
       <w:r>
         <w:t>Referências</w:t>
       </w:r>
       <w:r>
         <w:t xml:space="preserve"> Bibliográficas</w:t>
       </w:r>
-      <w:bookmarkEnd w:id="11"/>
+      <w:bookmarkEnd w:id="31"/>
     </w:p>
     <w:p/>
     <w:p>
@@ -2340,7 +5343,15 @@
         </w:rPr>
       </w:pPr>
       <w:r>
-        <w:t xml:space="preserve">Regina Castro (agência fiocruz de notícias). </w:t>
+        <w:t xml:space="preserve">Regina Castro (agência </w:t>
+      </w:r>
+      <w:proofErr w:type="spellStart"/>
+      <w:r>
+        <w:t>fiocruz</w:t>
+      </w:r>
+      <w:proofErr w:type="spellEnd"/>
+      <w:r>
+        <w:t xml:space="preserve"> de notícias). </w:t>
       </w:r>
       <w:r>
         <w:rPr>
@@ -2367,7 +5378,7 @@
         </w:rPr>
         <w:t xml:space="preserve"> </w:t>
       </w:r>
-      <w:hyperlink r:id="rId15" w:history="1">
+      <w:hyperlink r:id="rId35" w:history="1">
         <w:r>
           <w:rPr>
             <w:rStyle w:val="Hyperlink"/>
@@ -2444,7 +5455,7 @@
       <w:r>
         <w:t xml:space="preserve"> </w:t>
       </w:r>
-      <w:hyperlink r:id="rId16" w:history="1">
+      <w:hyperlink r:id="rId36" w:history="1">
         <w:r>
           <w:rPr>
             <w:rStyle w:val="Hyperlink"/>
@@ -2506,28 +5517,53 @@
           <w:b/>
           <w:bCs/>
         </w:rPr>
-        <w:t>Cuidado com as ‘fake news’ sobre vacinas contra Covid-19</w:t>
-      </w:r>
+        <w:t>Cuidado com as ‘</w:t>
+      </w:r>
+      <w:proofErr w:type="spellStart"/>
       <w:r>
         <w:rPr>
           <w:b/>
           <w:bCs/>
         </w:rPr>
+        <w:t>fake</w:t>
+      </w:r>
+      <w:proofErr w:type="spellEnd"/>
+      <w:r>
+        <w:rPr>
+          <w:b/>
+          <w:bCs/>
+        </w:rPr>
+        <w:t xml:space="preserve"> </w:t>
+      </w:r>
+      <w:proofErr w:type="spellStart"/>
+      <w:r>
+        <w:rPr>
+          <w:b/>
+          <w:bCs/>
+        </w:rPr>
+        <w:t>news</w:t>
+      </w:r>
+      <w:proofErr w:type="spellEnd"/>
+      <w:r>
+        <w:rPr>
+          <w:b/>
+          <w:bCs/>
+        </w:rPr>
+        <w:t>’ sobre vacinas contra Covid-19</w:t>
+      </w:r>
+      <w:r>
+        <w:rPr>
+          <w:b/>
+          <w:bCs/>
+        </w:rPr>
         <w:t xml:space="preserve">. Disponível em: </w:t>
       </w:r>
-      <w:hyperlink r:id="rId17" w:history="1">
+      <w:hyperlink r:id="rId37" w:history="1">
         <w:r>
           <w:rPr>
             <w:rStyle w:val="Hyperlink"/>
           </w:rPr>
-          <w:t>https://www.gov.br/anvisa/pt-br/assuntos/noticias-</w:t>
-        </w:r>
-        <w:r>
-          <w:rPr>
-            <w:rStyle w:val="Hyperlink"/>
-          </w:rPr>
-          <w:lastRenderedPageBreak/>
-          <w:t>anvisa/2021/cuidado-com-as-2018fake-news2019-sobre-vacinas-contra-covid-19</w:t>
+          <w:t>https://www.gov.br/anvisa/pt-br/assuntos/noticias-anvisa/2021/cuidado-com-as-2018fake-news2019-sobre-vacinas-contra-covid-19</w:t>
         </w:r>
       </w:hyperlink>
       <w:r>
@@ -2563,7 +5599,15 @@
         </w:rPr>
       </w:pPr>
       <w:r>
-        <w:t>Gabriel Megalhães Menezes Camilo. 2019</w:t>
+        <w:t xml:space="preserve">Gabriel </w:t>
+      </w:r>
+      <w:proofErr w:type="spellStart"/>
+      <w:r>
+        <w:t>Megalhães</w:t>
+      </w:r>
+      <w:proofErr w:type="spellEnd"/>
+      <w:r>
+        <w:t xml:space="preserve"> Menezes Camilo. 2019</w:t>
       </w:r>
       <w:r>
         <w:rPr>
@@ -2610,8 +5654,94 @@
 </file>
 
 <file path=word/numbering.xml><?xml version="1.0" encoding="utf-8"?>
-<w:numbering xmlns:wpc="http://schemas.microsoft.com/office/word/2010/wordprocessingCanvas" xmlns:cx="http://schemas.microsoft.com/office/drawing/2014/chartex" xmlns:cx1="http://schemas.microsoft.com/office/drawing/2015/9/8/chartex" xmlns:cx2="http://schemas.microsoft.com/office/drawing/2015/10/21/chartex" xmlns:cx3="http://schemas.microsoft.com/office/drawing/2016/5/9/chartex" xmlns:cx4="http://schemas.microsoft.com/office/drawing/2016/5/10/chartex" xmlns:cx5="http://schemas.microsoft.com/office/drawing/2016/5/11/chartex" xmlns:cx6="http://schemas.microsoft.com/office/drawing/2016/5/12/chartex" xmlns:cx7="http://schemas.microsoft.com/office/drawing/2016/5/13/chartex" xmlns:cx8="http://schemas.microsoft.com/office/drawing/2016/5/14/chartex" xmlns:mc="http://schemas.openxmlformats.org/markup-compatibility/2006" xmlns:aink="http://schemas.microsoft.com/office/drawing/2016/ink" xmlns:am3d="http://schemas.microsoft.com/office/drawing/2017/model3d" xmlns:o="urn:schemas-microsoft-com:office:office" xmlns:r="http://schemas.openxmlformats.org/officeDocument/2006/relationships" xmlns:m="http://schemas.openxmlformats.org/officeDocument/2006/math" xmlns:v="urn:schemas-microsoft-com:vml" xmlns:wp14="http://schemas.microsoft.com/office/word/2010/wordprocessingDrawing" xmlns:wp="http://schemas.openxmlformats.org/drawingml/2006/wordprocessingDrawing" xmlns:w10="urn:schemas-microsoft-com:office:word" xmlns:w="http://schemas.openxmlformats.org/wordprocessingml/2006/main" xmlns:w14="http://schemas.microsoft.com/office/word/2010/wordml" xmlns:w15="http://schemas.microsoft.com/office/word/2012/wordml" xmlns:w16cex="http://schemas.microsoft.com/office/word/2018/wordml/cex" xmlns:w16cid="http://schemas.microsoft.com/office/word/2016/wordml/cid" xmlns:w16="http://schemas.microsoft.com/office/word/2018/wordml" xmlns:w16sdtdh="http://schemas.microsoft.com/office/word/2020/wordml/sdtdatahash" xmlns:w16se="http://schemas.microsoft.com/office/word/2015/wordml/symex" xmlns:wpg="http://schemas.microsoft.com/office/word/2010/wordprocessingGroup" xmlns:wpi="http://schemas.microsoft.com/office/word/2010/wordprocessingInk" xmlns:wne="http://schemas.microsoft.com/office/word/2006/wordml" xmlns:wps="http://schemas.microsoft.com/office/word/2010/wordprocessingShape" mc:Ignorable="w14 w15 w16se w16cid w16 w16cex w16sdtdh wp14">
+<w:numbering xmlns:wpc="http://schemas.microsoft.com/office/word/2010/wordprocessingCanvas" xmlns:cx="http://schemas.microsoft.com/office/drawing/2014/chartex" xmlns:mc="http://schemas.openxmlformats.org/markup-compatibility/2006" xmlns:o="urn:schemas-microsoft-com:office:office" xmlns:r="http://schemas.openxmlformats.org/officeDocument/2006/relationships" xmlns:m="http://schemas.openxmlformats.org/officeDocument/2006/math" xmlns:v="urn:schemas-microsoft-com:vml" xmlns:wp14="http://schemas.microsoft.com/office/word/2010/wordprocessingDrawing" xmlns:wp="http://schemas.openxmlformats.org/drawingml/2006/wordprocessingDrawing" xmlns:w10="urn:schemas-microsoft-com:office:word" xmlns:w="http://schemas.openxmlformats.org/wordprocessingml/2006/main" xmlns:w14="http://schemas.microsoft.com/office/word/2010/wordml" xmlns:w15="http://schemas.microsoft.com/office/word/2012/wordml" xmlns:w16se="http://schemas.microsoft.com/office/word/2015/wordml/symex" xmlns:wpg="http://schemas.microsoft.com/office/word/2010/wordprocessingGroup" xmlns:wpi="http://schemas.microsoft.com/office/word/2010/wordprocessingInk" xmlns:wne="http://schemas.microsoft.com/office/word/2006/wordml" xmlns:wps="http://schemas.microsoft.com/office/word/2010/wordprocessingShape" mc:Ignorable="w14 w15 w16se wp14">
   <w:abstractNum w:abstractNumId="0" w15:restartNumberingAfterBreak="0">
+    <w:nsid w:val="0A160EB8"/>
+    <w:multiLevelType w:val="hybridMultilevel"/>
+    <w:tmpl w:val="AE0222D6"/>
+    <w:lvl w:ilvl="0" w:tplc="0416000F">
+      <w:start w:val="1"/>
+      <w:numFmt w:val="decimal"/>
+      <w:lvlText w:val="%1."/>
+      <w:lvlJc w:val="left"/>
+      <w:pPr>
+        <w:ind w:left="1490" w:hanging="360"/>
+      </w:pPr>
+    </w:lvl>
+    <w:lvl w:ilvl="1" w:tplc="04160019" w:tentative="1">
+      <w:start w:val="1"/>
+      <w:numFmt w:val="lowerLetter"/>
+      <w:lvlText w:val="%2."/>
+      <w:lvlJc w:val="left"/>
+      <w:pPr>
+        <w:ind w:left="2210" w:hanging="360"/>
+      </w:pPr>
+    </w:lvl>
+    <w:lvl w:ilvl="2" w:tplc="0416001B" w:tentative="1">
+      <w:start w:val="1"/>
+      <w:numFmt w:val="lowerRoman"/>
+      <w:lvlText w:val="%3."/>
+      <w:lvlJc w:val="right"/>
+      <w:pPr>
+        <w:ind w:left="2930" w:hanging="180"/>
+      </w:pPr>
+    </w:lvl>
+    <w:lvl w:ilvl="3" w:tplc="0416000F" w:tentative="1">
+      <w:start w:val="1"/>
+      <w:numFmt w:val="decimal"/>
+      <w:lvlText w:val="%4."/>
+      <w:lvlJc w:val="left"/>
+      <w:pPr>
+        <w:ind w:left="3650" w:hanging="360"/>
+      </w:pPr>
+    </w:lvl>
+    <w:lvl w:ilvl="4" w:tplc="04160019" w:tentative="1">
+      <w:start w:val="1"/>
+      <w:numFmt w:val="lowerLetter"/>
+      <w:lvlText w:val="%5."/>
+      <w:lvlJc w:val="left"/>
+      <w:pPr>
+        <w:ind w:left="4370" w:hanging="360"/>
+      </w:pPr>
+    </w:lvl>
+    <w:lvl w:ilvl="5" w:tplc="0416001B" w:tentative="1">
+      <w:start w:val="1"/>
+      <w:numFmt w:val="lowerRoman"/>
+      <w:lvlText w:val="%6."/>
+      <w:lvlJc w:val="right"/>
+      <w:pPr>
+        <w:ind w:left="5090" w:hanging="180"/>
+      </w:pPr>
+    </w:lvl>
+    <w:lvl w:ilvl="6" w:tplc="0416000F" w:tentative="1">
+      <w:start w:val="1"/>
+      <w:numFmt w:val="decimal"/>
+      <w:lvlText w:val="%7."/>
+      <w:lvlJc w:val="left"/>
+      <w:pPr>
+        <w:ind w:left="5810" w:hanging="360"/>
+      </w:pPr>
+    </w:lvl>
+    <w:lvl w:ilvl="7" w:tplc="04160019" w:tentative="1">
+      <w:start w:val="1"/>
+      <w:numFmt w:val="lowerLetter"/>
+      <w:lvlText w:val="%8."/>
+      <w:lvlJc w:val="left"/>
+      <w:pPr>
+        <w:ind w:left="6530" w:hanging="360"/>
+      </w:pPr>
+    </w:lvl>
+    <w:lvl w:ilvl="8" w:tplc="0416001B" w:tentative="1">
+      <w:start w:val="1"/>
+      <w:numFmt w:val="lowerRoman"/>
+      <w:lvlText w:val="%9."/>
+      <w:lvlJc w:val="right"/>
+      <w:pPr>
+        <w:ind w:left="7250" w:hanging="180"/>
+      </w:pPr>
+    </w:lvl>
+  </w:abstractNum>
+  <w:abstractNum w:abstractNumId="1" w15:restartNumberingAfterBreak="0">
     <w:nsid w:val="347779BE"/>
     <w:multiLevelType w:val="hybridMultilevel"/>
     <w:tmpl w:val="63F64244"/>
@@ -2724,14 +5854,133 @@
       </w:rPr>
     </w:lvl>
   </w:abstractNum>
+  <w:abstractNum w:abstractNumId="2" w15:restartNumberingAfterBreak="0">
+    <w:nsid w:val="499C1764"/>
+    <w:multiLevelType w:val="hybridMultilevel"/>
+    <w:tmpl w:val="337C79BC"/>
+    <w:lvl w:ilvl="0" w:tplc="04160001">
+      <w:start w:val="1"/>
+      <w:numFmt w:val="bullet"/>
+      <w:lvlText w:val=""/>
+      <w:lvlJc w:val="left"/>
+      <w:pPr>
+        <w:ind w:left="2210" w:hanging="360"/>
+      </w:pPr>
+      <w:rPr>
+        <w:rFonts w:ascii="Symbol" w:hAnsi="Symbol" w:hint="default"/>
+      </w:rPr>
+    </w:lvl>
+    <w:lvl w:ilvl="1" w:tplc="04160003" w:tentative="1">
+      <w:start w:val="1"/>
+      <w:numFmt w:val="bullet"/>
+      <w:lvlText w:val="o"/>
+      <w:lvlJc w:val="left"/>
+      <w:pPr>
+        <w:ind w:left="2930" w:hanging="360"/>
+      </w:pPr>
+      <w:rPr>
+        <w:rFonts w:ascii="Courier New" w:hAnsi="Courier New" w:cs="Courier New" w:hint="default"/>
+      </w:rPr>
+    </w:lvl>
+    <w:lvl w:ilvl="2" w:tplc="04160005" w:tentative="1">
+      <w:start w:val="1"/>
+      <w:numFmt w:val="bullet"/>
+      <w:lvlText w:val=""/>
+      <w:lvlJc w:val="left"/>
+      <w:pPr>
+        <w:ind w:left="3650" w:hanging="360"/>
+      </w:pPr>
+      <w:rPr>
+        <w:rFonts w:ascii="Wingdings" w:hAnsi="Wingdings" w:hint="default"/>
+      </w:rPr>
+    </w:lvl>
+    <w:lvl w:ilvl="3" w:tplc="04160001" w:tentative="1">
+      <w:start w:val="1"/>
+      <w:numFmt w:val="bullet"/>
+      <w:lvlText w:val=""/>
+      <w:lvlJc w:val="left"/>
+      <w:pPr>
+        <w:ind w:left="4370" w:hanging="360"/>
+      </w:pPr>
+      <w:rPr>
+        <w:rFonts w:ascii="Symbol" w:hAnsi="Symbol" w:hint="default"/>
+      </w:rPr>
+    </w:lvl>
+    <w:lvl w:ilvl="4" w:tplc="04160003" w:tentative="1">
+      <w:start w:val="1"/>
+      <w:numFmt w:val="bullet"/>
+      <w:lvlText w:val="o"/>
+      <w:lvlJc w:val="left"/>
+      <w:pPr>
+        <w:ind w:left="5090" w:hanging="360"/>
+      </w:pPr>
+      <w:rPr>
+        <w:rFonts w:ascii="Courier New" w:hAnsi="Courier New" w:cs="Courier New" w:hint="default"/>
+      </w:rPr>
+    </w:lvl>
+    <w:lvl w:ilvl="5" w:tplc="04160005" w:tentative="1">
+      <w:start w:val="1"/>
+      <w:numFmt w:val="bullet"/>
+      <w:lvlText w:val=""/>
+      <w:lvlJc w:val="left"/>
+      <w:pPr>
+        <w:ind w:left="5810" w:hanging="360"/>
+      </w:pPr>
+      <w:rPr>
+        <w:rFonts w:ascii="Wingdings" w:hAnsi="Wingdings" w:hint="default"/>
+      </w:rPr>
+    </w:lvl>
+    <w:lvl w:ilvl="6" w:tplc="04160001" w:tentative="1">
+      <w:start w:val="1"/>
+      <w:numFmt w:val="bullet"/>
+      <w:lvlText w:val=""/>
+      <w:lvlJc w:val="left"/>
+      <w:pPr>
+        <w:ind w:left="6530" w:hanging="360"/>
+      </w:pPr>
+      <w:rPr>
+        <w:rFonts w:ascii="Symbol" w:hAnsi="Symbol" w:hint="default"/>
+      </w:rPr>
+    </w:lvl>
+    <w:lvl w:ilvl="7" w:tplc="04160003" w:tentative="1">
+      <w:start w:val="1"/>
+      <w:numFmt w:val="bullet"/>
+      <w:lvlText w:val="o"/>
+      <w:lvlJc w:val="left"/>
+      <w:pPr>
+        <w:ind w:left="7250" w:hanging="360"/>
+      </w:pPr>
+      <w:rPr>
+        <w:rFonts w:ascii="Courier New" w:hAnsi="Courier New" w:cs="Courier New" w:hint="default"/>
+      </w:rPr>
+    </w:lvl>
+    <w:lvl w:ilvl="8" w:tplc="04160005" w:tentative="1">
+      <w:start w:val="1"/>
+      <w:numFmt w:val="bullet"/>
+      <w:lvlText w:val=""/>
+      <w:lvlJc w:val="left"/>
+      <w:pPr>
+        <w:ind w:left="7970" w:hanging="360"/>
+      </w:pPr>
+      <w:rPr>
+        <w:rFonts w:ascii="Wingdings" w:hAnsi="Wingdings" w:hint="default"/>
+      </w:rPr>
+    </w:lvl>
+  </w:abstractNum>
   <w:num w:numId="1">
+    <w:abstractNumId w:val="1"/>
+  </w:num>
+  <w:num w:numId="2">
     <w:abstractNumId w:val="0"/>
+  </w:num>
+  <w:num w:numId="3">
+    <w:abstractNumId w:val="2"/>
   </w:num>
 </w:numbering>
 </file>
 
 <file path=word/styles.xml><?xml version="1.0" encoding="utf-8"?>
-<w:styles xmlns:mc="http://schemas.openxmlformats.org/markup-compatibility/2006" xmlns:r="http://schemas.openxmlformats.org/officeDocument/2006/relationships" xmlns:w="http://schemas.openxmlformats.org/wordprocessingml/2006/main" xmlns:w14="http://schemas.microsoft.com/office/word/2010/wordml" xmlns:w15="http://schemas.microsoft.com/office/word/2012/wordml" xmlns:w16cex="http://schemas.microsoft.com/office/word/2018/wordml/cex" xmlns:w16cid="http://schemas.microsoft.com/office/word/2016/wordml/cid" xmlns:w16="http://schemas.microsoft.com/office/word/2018/wordml" xmlns:w16sdtdh="http://schemas.microsoft.com/office/word/2020/wordml/sdtdatahash" xmlns:w16se="http://schemas.microsoft.com/office/word/2015/wordml/symex" mc:Ignorable="w14 w15 w16se w16cid w16 w16cex w16sdtdh">
+<w:styles xmlns:mc="http://schemas.openxmlformats.org/markup-compatibility/2006" xmlns:r="http://schemas.openxmlformats.org/officeDocument/2006/relationships" xmlns:w="http://schemas.openxmlformats.org/wordprocessingml/2006/main" xmlns:w14="http://schemas.microsoft.com/office/word/2010/wordml" xmlns:w15="http://schemas.microsoft.com/office/word/2012/wordml" xmlns:w16se="http://schemas.microsoft.com/office/word/2015/wordml/symex" mc:Ignorable="w14 w15 w16se">
   <w:docDefaults>
     <w:rPrDefault>
       <w:rPr>
@@ -2747,7 +5996,7 @@
       </w:pPr>
     </w:pPrDefault>
   </w:docDefaults>
-  <w:latentStyles w:defLockedState="0" w:defUIPriority="99" w:defSemiHidden="0" w:defUnhideWhenUsed="0" w:defQFormat="0" w:count="376">
+  <w:latentStyles w:defLockedState="0" w:defUIPriority="99" w:defSemiHidden="0" w:defUnhideWhenUsed="0" w:defQFormat="0" w:count="371">
     <w:lsdException w:name="Normal" w:uiPriority="0" w:qFormat="1"/>
     <w:lsdException w:name="heading 1" w:uiPriority="9" w:qFormat="1"/>
     <w:lsdException w:name="heading 2" w:semiHidden="1" w:uiPriority="9" w:unhideWhenUsed="1" w:qFormat="1"/>
@@ -3119,11 +6368,6 @@
     <w:lsdException w:name="List Table 5 Dark Accent 6" w:uiPriority="50"/>
     <w:lsdException w:name="List Table 6 Colorful Accent 6" w:uiPriority="51"/>
     <w:lsdException w:name="List Table 7 Colorful Accent 6" w:uiPriority="52"/>
-    <w:lsdException w:name="Mention" w:semiHidden="1" w:unhideWhenUsed="1"/>
-    <w:lsdException w:name="Smart Hyperlink" w:semiHidden="1" w:unhideWhenUsed="1"/>
-    <w:lsdException w:name="Hashtag" w:semiHidden="1" w:unhideWhenUsed="1"/>
-    <w:lsdException w:name="Unresolved Mention" w:semiHidden="1" w:unhideWhenUsed="1"/>
-    <w:lsdException w:name="Smart Link" w:semiHidden="1" w:unhideWhenUsed="1"/>
   </w:latentStyles>
   <w:style w:type="paragraph" w:default="1" w:styleId="Normal">
     <w:name w:val="Normal"/>
@@ -3166,17 +6410,17 @@
     <w:uiPriority w:val="9"/>
     <w:unhideWhenUsed/>
     <w:qFormat/>
-    <w:rsid w:val="005F626C"/>
+    <w:rsid w:val="00B112CB"/>
     <w:pPr>
       <w:keepNext/>
       <w:keepLines/>
       <w:spacing w:before="40" w:after="0"/>
+      <w:ind w:left="708"/>
       <w:outlineLvl w:val="1"/>
     </w:pPr>
     <w:rPr>
-      <w:rFonts w:asciiTheme="majorHAnsi" w:eastAsiaTheme="majorEastAsia" w:hAnsiTheme="majorHAnsi" w:cstheme="majorBidi"/>
-      <w:color w:val="2F5496" w:themeColor="accent1" w:themeShade="BF"/>
-      <w:sz w:val="26"/>
+      <w:rFonts w:eastAsiaTheme="majorEastAsia" w:cstheme="majorBidi"/>
+      <w:sz w:val="28"/>
       <w:szCs w:val="26"/>
     </w:rPr>
   </w:style>
@@ -3312,11 +6556,10 @@
     <w:basedOn w:val="Fontepargpadro"/>
     <w:link w:val="Ttulo2"/>
     <w:uiPriority w:val="9"/>
-    <w:rsid w:val="005F626C"/>
+    <w:rsid w:val="00B112CB"/>
     <w:rPr>
-      <w:rFonts w:asciiTheme="majorHAnsi" w:eastAsiaTheme="majorEastAsia" w:hAnsiTheme="majorHAnsi" w:cstheme="majorBidi"/>
-      <w:color w:val="2F5496" w:themeColor="accent1" w:themeShade="BF"/>
-      <w:sz w:val="26"/>
+      <w:rFonts w:ascii="Arial" w:eastAsiaTheme="majorEastAsia" w:hAnsi="Arial" w:cstheme="majorBidi"/>
+      <w:sz w:val="28"/>
       <w:szCs w:val="26"/>
     </w:rPr>
   </w:style>
@@ -3353,7 +6596,7 @@
     <w:link w:val="SubttuloChar"/>
     <w:uiPriority w:val="11"/>
     <w:qFormat/>
-    <w:rsid w:val="00572D66"/>
+    <w:rsid w:val="005069A6"/>
     <w:pPr>
       <w:numPr>
         <w:ilvl w:val="1"/>
@@ -3363,6 +6606,7 @@
       <w:rFonts w:eastAsiaTheme="minorEastAsia"/>
       <w:color w:val="5A5A5A" w:themeColor="text1" w:themeTint="A5"/>
       <w:spacing w:val="15"/>
+      <w:sz w:val="28"/>
     </w:rPr>
   </w:style>
   <w:style w:type="character" w:customStyle="1" w:styleId="SubttuloChar">
@@ -3370,12 +6614,12 @@
     <w:basedOn w:val="Fontepargpadro"/>
     <w:link w:val="Subttulo"/>
     <w:uiPriority w:val="11"/>
-    <w:rsid w:val="00572D66"/>
+    <w:rsid w:val="005069A6"/>
     <w:rPr>
       <w:rFonts w:ascii="Arial" w:eastAsiaTheme="minorEastAsia" w:hAnsi="Arial"/>
       <w:color w:val="5A5A5A" w:themeColor="text1" w:themeTint="A5"/>
       <w:spacing w:val="15"/>
-      <w:sz w:val="24"/>
+      <w:sz w:val="28"/>
     </w:rPr>
   </w:style>
   <w:style w:type="paragraph" w:styleId="PargrafodaLista">
@@ -3421,6 +6665,29 @@
       <w:kern w:val="28"/>
       <w:sz w:val="56"/>
       <w:szCs w:val="56"/>
+    </w:rPr>
+  </w:style>
+  <w:style w:type="character" w:styleId="Forte">
+    <w:name w:val="Strong"/>
+    <w:basedOn w:val="Fontepargpadro"/>
+    <w:uiPriority w:val="22"/>
+    <w:qFormat/>
+    <w:rsid w:val="00894B0C"/>
+    <w:rPr>
+      <w:b/>
+      <w:bCs/>
+    </w:rPr>
+  </w:style>
+  <w:style w:type="character" w:styleId="HiperlinkVisitado">
+    <w:name w:val="FollowedHyperlink"/>
+    <w:basedOn w:val="Fontepargpadro"/>
+    <w:uiPriority w:val="99"/>
+    <w:semiHidden/>
+    <w:unhideWhenUsed/>
+    <w:rsid w:val="002F13AB"/>
+    <w:rPr>
+      <w:color w:val="954F72" w:themeColor="followedHyperlink"/>
+      <w:u w:val="single"/>
     </w:rPr>
   </w:style>
 </w:styles>
@@ -3726,7 +6993,7 @@
 </file>
 
 <file path=customXml/itemProps1.xml><?xml version="1.0" encoding="utf-8"?>
-<ds:datastoreItem xmlns:ds="http://schemas.openxmlformats.org/officeDocument/2006/customXml" ds:itemID="{93AAA7EE-8903-466B-8205-269E2874525F}">
+<ds:datastoreItem xmlns:ds="http://schemas.openxmlformats.org/officeDocument/2006/customXml" ds:itemID="{2992F841-24B6-46DD-8C7C-FCDBA0191DFD}">
   <ds:schemaRefs>
     <ds:schemaRef ds:uri="http://schemas.openxmlformats.org/officeDocument/2006/bibliography"/>
   </ds:schemaRefs>

</xml_diff>